<commit_message>
final revision for project upload
</commit_message>
<xml_diff>
--- a/0. Business Plan (Bus Entrep)/BusinessPlan(Final).docx
+++ b/0. Business Plan (Bus Entrep)/BusinessPlan(Final).docx
@@ -1,6 +1,6 @@
 
 <file path=word/document.xml><?xml version="1.0" encoding="utf-8"?>
-<w:document xmlns:wpc="http://schemas.microsoft.com/office/word/2010/wordprocessingCanvas" xmlns:cx="http://schemas.microsoft.com/office/drawing/2014/chartex" xmlns:mc="http://schemas.openxmlformats.org/markup-compatibility/2006" xmlns:o="urn:schemas-microsoft-com:office:office" xmlns:r="http://schemas.openxmlformats.org/officeDocument/2006/relationships" xmlns:m="http://schemas.openxmlformats.org/officeDocument/2006/math" xmlns:v="urn:schemas-microsoft-com:vml" xmlns:wp14="http://schemas.microsoft.com/office/word/2010/wordprocessingDrawing" xmlns:wp="http://schemas.openxmlformats.org/drawingml/2006/wordprocessingDrawing" xmlns:w10="urn:schemas-microsoft-com:office:word" xmlns:w="http://schemas.openxmlformats.org/wordprocessingml/2006/main" xmlns:w14="http://schemas.microsoft.com/office/word/2010/wordml" xmlns:w15="http://schemas.microsoft.com/office/word/2012/wordml" xmlns:w16se="http://schemas.microsoft.com/office/word/2015/wordml/symex" xmlns:wpg="http://schemas.microsoft.com/office/word/2010/wordprocessingGroup" xmlns:wpi="http://schemas.microsoft.com/office/word/2010/wordprocessingInk" xmlns:wne="http://schemas.microsoft.com/office/word/2006/wordml" xmlns:wps="http://schemas.microsoft.com/office/word/2010/wordprocessingShape" mc:Ignorable="w14 w15 w16se wp14">
+<w:document xmlns:wpc="http://schemas.microsoft.com/office/word/2010/wordprocessingCanvas" xmlns:cx="http://schemas.microsoft.com/office/drawing/2014/chartex" xmlns:cx1="http://schemas.microsoft.com/office/drawing/2015/9/8/chartex" xmlns:cx2="http://schemas.microsoft.com/office/drawing/2015/10/21/chartex" xmlns:cx3="http://schemas.microsoft.com/office/drawing/2016/5/9/chartex" xmlns:cx4="http://schemas.microsoft.com/office/drawing/2016/5/10/chartex" xmlns:cx5="http://schemas.microsoft.com/office/drawing/2016/5/11/chartex" xmlns:mc="http://schemas.openxmlformats.org/markup-compatibility/2006" xmlns:o="urn:schemas-microsoft-com:office:office" xmlns:r="http://schemas.openxmlformats.org/officeDocument/2006/relationships" xmlns:m="http://schemas.openxmlformats.org/officeDocument/2006/math" xmlns:v="urn:schemas-microsoft-com:vml" xmlns:wp14="http://schemas.microsoft.com/office/word/2010/wordprocessingDrawing" xmlns:wp="http://schemas.openxmlformats.org/drawingml/2006/wordprocessingDrawing" xmlns:w10="urn:schemas-microsoft-com:office:word" xmlns:w="http://schemas.openxmlformats.org/wordprocessingml/2006/main" xmlns:w14="http://schemas.microsoft.com/office/word/2010/wordml" xmlns:w15="http://schemas.microsoft.com/office/word/2012/wordml" xmlns:w16se="http://schemas.microsoft.com/office/word/2015/wordml/symex" xmlns:wpg="http://schemas.microsoft.com/office/word/2010/wordprocessingGroup" xmlns:wpi="http://schemas.microsoft.com/office/word/2010/wordprocessingInk" xmlns:wne="http://schemas.microsoft.com/office/word/2006/wordml" xmlns:wps="http://schemas.microsoft.com/office/word/2010/wordprocessingShape" mc:Ignorable="w14 w15 w16se wp14">
   <w:body>
     <w:sdt>
       <w:sdtPr>
@@ -24,7 +24,7 @@
             <w:rPr>
               <w:rFonts w:cs="Times New Roman"/>
               <w:noProof/>
-              <w:lang w:eastAsia="en-IE"/>
+              <w:lang w:val="es-VE" w:eastAsia="es-VE"/>
             </w:rPr>
             <mc:AlternateContent>
               <mc:Choice Requires="wpg">
@@ -294,7 +294,7 @@
             <w:rPr>
               <w:rFonts w:cs="Times New Roman"/>
               <w:noProof/>
-              <w:lang w:eastAsia="en-IE"/>
+              <w:lang w:val="es-VE" w:eastAsia="es-VE"/>
             </w:rPr>
             <mc:AlternateContent>
               <mc:Choice Requires="wps">
@@ -445,7 +445,7 @@
             <w:rPr>
               <w:rFonts w:cs="Times New Roman"/>
               <w:noProof/>
-              <w:lang w:eastAsia="en-IE"/>
+              <w:lang w:val="es-VE" w:eastAsia="es-VE"/>
             </w:rPr>
             <mc:AlternateContent>
               <mc:Choice Requires="wps">
@@ -453,13 +453,13 @@
                   <wp:anchor distT="0" distB="0" distL="114300" distR="114300" simplePos="0" relativeHeight="251659264" behindDoc="0" locked="0" layoutInCell="1" allowOverlap="1" wp14:anchorId="7E6FAAD7" wp14:editId="1CFA02DA">
                     <wp:simplePos x="0" y="0"/>
                     <wp:positionH relativeFrom="page">
-                      <wp:posOffset>228600</wp:posOffset>
+                      <wp:posOffset>-1371600</wp:posOffset>
                     </wp:positionH>
                     <wp:positionV relativeFrom="page">
-                      <wp:posOffset>5930900</wp:posOffset>
+                      <wp:posOffset>4853159</wp:posOffset>
                     </wp:positionV>
-                    <wp:extent cx="7315200" cy="1156970"/>
-                    <wp:effectExtent l="0" t="0" r="0" b="5080"/>
+                    <wp:extent cx="9390185" cy="2145323"/>
+                    <wp:effectExtent l="0" t="0" r="0" b="7620"/>
                     <wp:wrapSquare wrapText="bothSides"/>
                     <wp:docPr id="154" name="Text Box 154"/>
                     <wp:cNvGraphicFramePr/>
@@ -470,7 +470,7 @@
                           <wps:spPr>
                             <a:xfrm>
                               <a:off x="0" y="0"/>
-                              <a:ext cx="7315200" cy="1156970"/>
+                              <a:ext cx="9390185" cy="2145323"/>
                             </a:xfrm>
                             <a:prstGeom prst="rect">
                               <a:avLst/>
@@ -499,7 +499,6 @@
                             <w:txbxContent>
                               <w:p>
                                 <w:pPr>
-                                  <w:jc w:val="right"/>
                                   <w:rPr>
                                     <w:color w:val="5B9BD5" w:themeColor="accent1"/>
                                     <w:sz w:val="64"/>
@@ -533,7 +532,7 @@
                                         <w:sz w:val="64"/>
                                         <w:szCs w:val="64"/>
                                       </w:rPr>
-                                      <w:t>Audiotronics Limited</w:t>
+                                      <w:t>Audio-acoustic-Assistant Ltd</w:t>
                                     </w:r>
                                   </w:sdtContent>
                                 </w:sdt>
@@ -585,7 +584,7 @@
                       </a:graphicData>
                     </a:graphic>
                     <wp14:sizeRelH relativeFrom="page">
-                      <wp14:pctWidth>94100</wp14:pctWidth>
+                      <wp14:pctWidth>0</wp14:pctWidth>
                     </wp14:sizeRelH>
                     <wp14:sizeRelV relativeFrom="page">
                       <wp14:pctHeight>0</wp14:pctHeight>
@@ -595,12 +594,11 @@
               </mc:Choice>
               <mc:Fallback>
                 <w:pict>
-                  <v:shape w14:anchorId="7E6FAAD7" id="Text Box 154" o:spid="_x0000_s1027" type="#_x0000_t202" style="position:absolute;margin-left:18pt;margin-top:467pt;width:8in;height:91.1pt;z-index:251659264;visibility:visible;mso-wrap-style:square;mso-width-percent:941;mso-height-percent:0;mso-wrap-distance-left:9pt;mso-wrap-distance-top:0;mso-wrap-distance-right:9pt;mso-wrap-distance-bottom:0;mso-position-horizontal:absolute;mso-position-horizontal-relative:page;mso-position-vertical:absolute;mso-position-vertical-relative:page;mso-width-percent:941;mso-height-percent:0;mso-width-relative:page;mso-height-relative:page;v-text-anchor:bottom" o:gfxdata="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" filled="f" stroked="f" strokeweight=".5pt">
+                  <v:shape w14:anchorId="7E6FAAD7" id="Text Box 154" o:spid="_x0000_s1027" type="#_x0000_t202" style="position:absolute;margin-left:-108pt;margin-top:382.15pt;width:739.4pt;height:168.9pt;z-index:251659264;visibility:visible;mso-wrap-style:square;mso-width-percent:0;mso-height-percent:0;mso-wrap-distance-left:9pt;mso-wrap-distance-top:0;mso-wrap-distance-right:9pt;mso-wrap-distance-bottom:0;mso-position-horizontal:absolute;mso-position-horizontal-relative:page;mso-position-vertical:absolute;mso-position-vertical-relative:page;mso-width-percent:0;mso-height-percent:0;mso-width-relative:page;mso-height-relative:page;v-text-anchor:bottom" o:gfxdata="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" filled="f" stroked="f" strokeweight=".5pt">
                     <v:textbox inset="126pt,0,54pt,0">
                       <w:txbxContent>
                         <w:p>
                           <w:pPr>
-                            <w:jc w:val="right"/>
                             <w:rPr>
                               <w:color w:val="5B9BD5" w:themeColor="accent1"/>
                               <w:sz w:val="64"/>
@@ -634,7 +632,7 @@
                                   <w:sz w:val="64"/>
                                   <w:szCs w:val="64"/>
                                 </w:rPr>
-                                <w:t>Audiotronics Limited</w:t>
+                                <w:t>Audio-acoustic-Assistant Ltd</w:t>
                               </w:r>
                             </w:sdtContent>
                           </w:sdt>
@@ -5153,14 +5151,12 @@
           <w:rFonts w:cs="Times New Roman"/>
         </w:rPr>
       </w:pPr>
-      <w:proofErr w:type="spellStart"/>
-      <w:r>
-        <w:rPr>
-          <w:rFonts w:cs="Times New Roman"/>
-        </w:rPr>
-        <w:t>Audiotronics</w:t>
-      </w:r>
-      <w:proofErr w:type="spellEnd"/>
+      <w:r>
+        <w:rPr>
+          <w:rFonts w:cs="Times New Roman"/>
+        </w:rPr>
+        <w:t>AAA</w:t>
+      </w:r>
       <w:r>
         <w:rPr>
           <w:rFonts w:cs="Times New Roman"/>
@@ -5171,21 +5167,7 @@
         <w:rPr>
           <w:rFonts w:cs="Times New Roman"/>
         </w:rPr>
-        <w:t xml:space="preserve"> Feeney, P. </w:t>
-      </w:r>
-      <w:proofErr w:type="spellStart"/>
-      <w:r>
-        <w:rPr>
-          <w:rFonts w:cs="Times New Roman"/>
-        </w:rPr>
-        <w:t>Lawlor</w:t>
-      </w:r>
-      <w:proofErr w:type="spellEnd"/>
-      <w:r>
-        <w:rPr>
-          <w:rFonts w:cs="Times New Roman"/>
-        </w:rPr>
-        <w:t xml:space="preserve">, F. </w:t>
+        <w:t xml:space="preserve"> Feeney, P. Lawlor, F. </w:t>
       </w:r>
       <w:proofErr w:type="spellStart"/>
       <w:r>
@@ -6290,6 +6272,7 @@
         <w:rPr>
           <w:rFonts w:ascii="Times New Roman" w:hAnsi="Times New Roman" w:cs="Times New Roman"/>
         </w:rPr>
+        <w:lastRenderedPageBreak/>
         <w:t>Section 2</w:t>
       </w:r>
       <w:bookmarkEnd w:id="2"/>
@@ -6329,9 +6312,12 @@
     <w:p>
       <w:proofErr w:type="spellStart"/>
       <w:r>
-        <w:t>Audiotronics</w:t>
+        <w:t>AudioAcousticAssistant</w:t>
       </w:r>
       <w:proofErr w:type="spellEnd"/>
+      <w:r>
+        <w:t xml:space="preserve"> (AAA)</w:t>
+      </w:r>
       <w:r>
         <w:t xml:space="preserve"> is a start-up company committed to develop </w:t>
       </w:r>
@@ -6685,40 +6671,38 @@
         </w:rPr>
         <w:t>and this business plan in order to respond to the demand.</w:t>
       </w:r>
-      <w:bookmarkStart w:id="5" w:name="_GoBack"/>
+    </w:p>
+    <w:p>
+      <w:pPr>
+        <w:pStyle w:val="Heading1"/>
+        <w:rPr>
+          <w:rFonts w:ascii="Times New Roman" w:hAnsi="Times New Roman" w:cs="Times New Roman"/>
+        </w:rPr>
+      </w:pPr>
+      <w:bookmarkStart w:id="5" w:name="_Toc474393688"/>
+      <w:r>
+        <w:rPr>
+          <w:rFonts w:ascii="Times New Roman" w:hAnsi="Times New Roman" w:cs="Times New Roman"/>
+        </w:rPr>
+        <w:t>Section 3</w:t>
+      </w:r>
       <w:bookmarkEnd w:id="5"/>
     </w:p>
     <w:p>
       <w:pPr>
-        <w:pStyle w:val="Heading1"/>
+        <w:pStyle w:val="Heading2"/>
         <w:rPr>
           <w:rFonts w:ascii="Times New Roman" w:hAnsi="Times New Roman" w:cs="Times New Roman"/>
         </w:rPr>
       </w:pPr>
-      <w:bookmarkStart w:id="6" w:name="_Toc474393688"/>
+      <w:bookmarkStart w:id="6" w:name="_Toc474393689"/>
       <w:r>
         <w:rPr>
           <w:rFonts w:ascii="Times New Roman" w:hAnsi="Times New Roman" w:cs="Times New Roman"/>
         </w:rPr>
-        <w:t>Section 3</w:t>
+        <w:t>Market</w:t>
       </w:r>
       <w:bookmarkEnd w:id="6"/>
-    </w:p>
-    <w:p>
-      <w:pPr>
-        <w:pStyle w:val="Heading2"/>
-        <w:rPr>
-          <w:rFonts w:ascii="Times New Roman" w:hAnsi="Times New Roman" w:cs="Times New Roman"/>
-        </w:rPr>
-      </w:pPr>
-      <w:bookmarkStart w:id="7" w:name="_Toc474393689"/>
-      <w:r>
-        <w:rPr>
-          <w:rFonts w:ascii="Times New Roman" w:hAnsi="Times New Roman" w:cs="Times New Roman"/>
-        </w:rPr>
-        <w:t>Market</w:t>
-      </w:r>
-      <w:bookmarkEnd w:id="7"/>
     </w:p>
     <w:p>
       <w:pPr>
@@ -6754,14 +6738,12 @@
           <w:rFonts w:cs="Times New Roman"/>
         </w:rPr>
       </w:pPr>
-      <w:proofErr w:type="spellStart"/>
-      <w:r>
-        <w:rPr>
-          <w:rFonts w:cs="Times New Roman"/>
-        </w:rPr>
-        <w:t>Audiotronics</w:t>
-      </w:r>
-      <w:proofErr w:type="spellEnd"/>
+      <w:r>
+        <w:rPr>
+          <w:rFonts w:cs="Times New Roman"/>
+        </w:rPr>
+        <w:t>AAA</w:t>
+      </w:r>
       <w:r>
         <w:rPr>
           <w:rFonts w:cs="Times New Roman"/>
@@ -7033,6 +7015,7 @@
               <w:rPr>
                 <w:rFonts w:cs="Times New Roman"/>
               </w:rPr>
+              <w:lastRenderedPageBreak/>
               <w:t>Music &amp; Audio</w:t>
             </w:r>
           </w:p>
@@ -8014,51 +7997,72 @@
           <w:rFonts w:ascii="Times New Roman" w:hAnsi="Times New Roman" w:cs="Times New Roman"/>
         </w:rPr>
       </w:pPr>
-      <w:bookmarkStart w:id="8" w:name="_Toc474393691"/>
+      <w:bookmarkStart w:id="7" w:name="_Toc474393691"/>
       <w:r>
         <w:rPr>
           <w:rFonts w:ascii="Times New Roman" w:hAnsi="Times New Roman" w:cs="Times New Roman"/>
         </w:rPr>
         <w:t>Trend</w:t>
       </w:r>
+      <w:bookmarkEnd w:id="7"/>
+    </w:p>
+    <w:p>
+      <w:pPr>
+        <w:rPr>
+          <w:rFonts w:cs="Times New Roman"/>
+          <w:szCs w:val="24"/>
+        </w:rPr>
+      </w:pPr>
+      <w:r>
+        <w:rPr>
+          <w:rFonts w:cs="Times New Roman"/>
+          <w:szCs w:val="24"/>
+        </w:rPr>
+        <w:t>With the growth of streaming and virtual reality on video sharing sites such as YouTube, Facebook and Instagram, the acoustics of a room are becoming more of a prevalent necessity.</w:t>
+      </w:r>
+      <w:r>
+        <w:rPr>
+          <w:rFonts w:cs="Times New Roman"/>
+          <w:szCs w:val="24"/>
+        </w:rPr>
+        <w:t xml:space="preserve"> Especially since YouTube have recently started allowing streaming from mobile devices. The trend for acoustic measuring equipment is increasing as an alarming rate, due to this. Because major companies are rather secretive of their statistics and figures (e.g. Google), it is impossible to estimate to exact a</w:t>
+      </w:r>
+      <w:r>
+        <w:rPr>
+          <w:rFonts w:cs="Times New Roman"/>
+          <w:szCs w:val="24"/>
+        </w:rPr>
+        <w:t xml:space="preserve">mount this has increased or its forecast. </w:t>
+      </w:r>
+    </w:p>
+    <w:p>
+      <w:pPr>
+        <w:rPr>
+          <w:rFonts w:cs="Times New Roman"/>
+          <w:szCs w:val="24"/>
+        </w:rPr>
+      </w:pPr>
+    </w:p>
+    <w:p>
+      <w:pPr>
+        <w:pStyle w:val="Heading3"/>
+        <w:rPr>
+          <w:rFonts w:ascii="Times New Roman" w:hAnsi="Times New Roman" w:cs="Times New Roman"/>
+        </w:rPr>
+      </w:pPr>
+      <w:bookmarkStart w:id="8" w:name="_Toc474393692"/>
+      <w:r>
+        <w:rPr>
+          <w:rFonts w:ascii="Times New Roman" w:hAnsi="Times New Roman" w:cs="Times New Roman"/>
+        </w:rPr>
+        <w:t>Size &amp; potential</w:t>
+      </w:r>
       <w:bookmarkEnd w:id="8"/>
     </w:p>
     <w:p>
-      <w:pPr>
-        <w:rPr>
-          <w:rFonts w:cs="Times New Roman"/>
-          <w:szCs w:val="24"/>
-        </w:rPr>
-      </w:pPr>
-      <w:r>
-        <w:rPr>
-          <w:rFonts w:cs="Times New Roman"/>
-          <w:szCs w:val="24"/>
-        </w:rPr>
-        <w:t>With the growth of streaming and virtual reality on video sharing sites such as YouTube, Facebook and Instagram, the acoustics of a room are becoming more of a prevalent necessity.</w:t>
-      </w:r>
-      <w:r>
-        <w:rPr>
-          <w:rFonts w:cs="Times New Roman"/>
-          <w:szCs w:val="24"/>
-        </w:rPr>
-        <w:t xml:space="preserve"> Especially since YouTube have recently started allowing streaming from mobile devices. The trend for acoustic measuring equipment is increasing as an alarming rate, due to this. Because major companies are rather secretive of their statistics and figures (e.g. Google), it is impossible to estimate to exact a</w:t>
-      </w:r>
-      <w:r>
-        <w:rPr>
-          <w:rFonts w:cs="Times New Roman"/>
-          <w:szCs w:val="24"/>
-        </w:rPr>
-        <w:t xml:space="preserve">mount this has increased or its forecast. </w:t>
-      </w:r>
-    </w:p>
-    <w:p>
-      <w:pPr>
-        <w:rPr>
-          <w:rFonts w:cs="Times New Roman"/>
-          <w:szCs w:val="24"/>
-        </w:rPr>
-      </w:pPr>
+      <w:r>
+        <w:t xml:space="preserve">Extensive research dictates that Android applications on the Google Play Store are worth more than €1.3 billion on an (Republic of) Ireland region. The survey is based on research on the costings of applications on the Google Play store, as well as their popularity. </w:t>
+      </w:r>
     </w:p>
     <w:p>
       <w:pPr>
@@ -8067,19 +8071,73 @@
           <w:rFonts w:ascii="Times New Roman" w:hAnsi="Times New Roman" w:cs="Times New Roman"/>
         </w:rPr>
       </w:pPr>
-      <w:bookmarkStart w:id="9" w:name="_Toc474393692"/>
+      <w:bookmarkStart w:id="9" w:name="_Toc474393693"/>
       <w:r>
         <w:rPr>
           <w:rFonts w:ascii="Times New Roman" w:hAnsi="Times New Roman" w:cs="Times New Roman"/>
         </w:rPr>
-        <w:t>Size &amp; potential</w:t>
+        <w:t>Competition</w:t>
       </w:r>
       <w:bookmarkEnd w:id="9"/>
     </w:p>
     <w:p>
-      <w:r>
-        <w:t xml:space="preserve">Extensive research dictates that Android applications on the Google Play Store are worth more than €1.3 billion on an (Republic of) Ireland region. The survey is based on research on the costings of applications on the Google Play store, as well as their popularity. </w:t>
-      </w:r>
+      <w:pPr>
+        <w:rPr>
+          <w:rFonts w:cs="Times New Roman"/>
+          <w:szCs w:val="24"/>
+        </w:rPr>
+      </w:pPr>
+      <w:r>
+        <w:rPr>
+          <w:rFonts w:cs="Times New Roman"/>
+          <w:szCs w:val="24"/>
+        </w:rPr>
+        <w:t xml:space="preserve">The Google Pay Store has very limited applications relating to measuring the acoustics of a room or area. With the applications that do deal with measuring the acoustics, the applications themselves are very poorly designed with an extensive amount of errors within </w:t>
+      </w:r>
+      <w:r>
+        <w:rPr>
+          <w:rFonts w:cs="Times New Roman"/>
+          <w:szCs w:val="24"/>
+        </w:rPr>
+        <w:lastRenderedPageBreak/>
+        <w:t xml:space="preserve">those apps. With the little competition that there is, it’s doubtful that this will impact on </w:t>
+      </w:r>
+      <w:r>
+        <w:rPr>
+          <w:rFonts w:cs="Times New Roman"/>
+          <w:szCs w:val="24"/>
+        </w:rPr>
+        <w:t xml:space="preserve">the promotor’s </w:t>
+      </w:r>
+      <w:r>
+        <w:rPr>
+          <w:rFonts w:cs="Times New Roman"/>
+          <w:szCs w:val="24"/>
+        </w:rPr>
+        <w:t xml:space="preserve">business </w:t>
+      </w:r>
+      <w:r>
+        <w:rPr>
+          <w:rFonts w:cs="Times New Roman"/>
+          <w:szCs w:val="24"/>
+        </w:rPr>
+        <w:t>much</w:t>
+      </w:r>
+      <w:r>
+        <w:rPr>
+          <w:rFonts w:cs="Times New Roman"/>
+          <w:szCs w:val="24"/>
+        </w:rPr>
+        <w:t xml:space="preserve">. </w:t>
+      </w:r>
+    </w:p>
+    <w:p>
+      <w:pPr>
+        <w:rPr>
+          <w:rFonts w:cs="Times New Roman"/>
+          <w:szCs w:val="24"/>
+        </w:rPr>
+      </w:pPr>
     </w:p>
     <w:p>
       <w:pPr>
@@ -8088,12 +8146,12 @@
           <w:rFonts w:ascii="Times New Roman" w:hAnsi="Times New Roman" w:cs="Times New Roman"/>
         </w:rPr>
       </w:pPr>
-      <w:bookmarkStart w:id="10" w:name="_Toc474393693"/>
+      <w:bookmarkStart w:id="10" w:name="_Toc474393694"/>
       <w:r>
         <w:rPr>
           <w:rFonts w:ascii="Times New Roman" w:hAnsi="Times New Roman" w:cs="Times New Roman"/>
         </w:rPr>
-        <w:t>Competition</w:t>
+        <w:t>Customers</w:t>
       </w:r>
       <w:bookmarkEnd w:id="10"/>
     </w:p>
@@ -8109,7 +8167,42 @@
           <w:rFonts w:cs="Times New Roman"/>
           <w:szCs w:val="24"/>
         </w:rPr>
-        <w:t xml:space="preserve">The Google Pay Store has very limited applications relating to measuring the acoustics of a room or area. With the applications that do deal with measuring the acoustics, the applications themselves are very poorly designed with an extensive amount of errors within those apps. With the little competition that there is, it’s doubtful that this will impact on </w:t>
+        <w:t>The</w:t>
+      </w:r>
+      <w:r>
+        <w:rPr>
+          <w:rFonts w:cs="Times New Roman"/>
+          <w:szCs w:val="24"/>
+        </w:rPr>
+        <w:t xml:space="preserve"> customers will be generated when they purchase </w:t>
+      </w:r>
+      <w:r>
+        <w:rPr>
+          <w:rFonts w:cs="Times New Roman"/>
+          <w:szCs w:val="24"/>
+        </w:rPr>
+        <w:t>the</w:t>
+      </w:r>
+      <w:r>
+        <w:rPr>
+          <w:rFonts w:cs="Times New Roman"/>
+          <w:szCs w:val="24"/>
+        </w:rPr>
+        <w:t xml:space="preserve"> application from the Google Play Store. With the customer feedback and the statistics from Google Developers, </w:t>
+      </w:r>
+      <w:r>
+        <w:rPr>
+          <w:rFonts w:cs="Times New Roman"/>
+          <w:szCs w:val="24"/>
+        </w:rPr>
+        <w:t>the promotors</w:t>
+      </w:r>
+      <w:r>
+        <w:rPr>
+          <w:rFonts w:cs="Times New Roman"/>
+          <w:szCs w:val="24"/>
+        </w:rPr>
+        <w:t xml:space="preserve"> will be able to see how the application can be developed further to progress with </w:t>
       </w:r>
       <w:r>
         <w:rPr>
@@ -8123,30 +8216,15 @@
           <w:rFonts w:cs="Times New Roman"/>
           <w:szCs w:val="24"/>
         </w:rPr>
-        <w:t xml:space="preserve">business </w:t>
-      </w:r>
-      <w:r>
-        <w:rPr>
-          <w:rFonts w:cs="Times New Roman"/>
-          <w:szCs w:val="24"/>
-        </w:rPr>
-        <w:t>much</w:t>
-      </w:r>
-      <w:r>
-        <w:rPr>
-          <w:rFonts w:cs="Times New Roman"/>
-          <w:szCs w:val="24"/>
-        </w:rPr>
-        <w:t xml:space="preserve">. </w:t>
-      </w:r>
-    </w:p>
-    <w:p>
-      <w:pPr>
-        <w:rPr>
-          <w:rFonts w:cs="Times New Roman"/>
-          <w:szCs w:val="24"/>
-        </w:rPr>
-      </w:pPr>
+        <w:t>business</w:t>
+      </w:r>
+      <w:r>
+        <w:rPr>
+          <w:rFonts w:cs="Times New Roman"/>
+          <w:szCs w:val="24"/>
+        </w:rPr>
+        <w:t>.</w:t>
+      </w:r>
     </w:p>
     <w:p>
       <w:pPr>
@@ -8155,86 +8233,16 @@
           <w:rFonts w:ascii="Times New Roman" w:hAnsi="Times New Roman" w:cs="Times New Roman"/>
         </w:rPr>
       </w:pPr>
-      <w:bookmarkStart w:id="11" w:name="_Toc474393694"/>
+      <w:bookmarkStart w:id="11" w:name="_Toc474393695"/>
       <w:r>
         <w:rPr>
           <w:rFonts w:ascii="Times New Roman" w:hAnsi="Times New Roman" w:cs="Times New Roman"/>
         </w:rPr>
-        <w:t>Customers</w:t>
+        <w:t>Structure</w:t>
       </w:r>
       <w:bookmarkEnd w:id="11"/>
     </w:p>
-    <w:p>
-      <w:pPr>
-        <w:rPr>
-          <w:rFonts w:cs="Times New Roman"/>
-          <w:szCs w:val="24"/>
-        </w:rPr>
-      </w:pPr>
-      <w:r>
-        <w:rPr>
-          <w:rFonts w:cs="Times New Roman"/>
-          <w:szCs w:val="24"/>
-        </w:rPr>
-        <w:t>The</w:t>
-      </w:r>
-      <w:r>
-        <w:rPr>
-          <w:rFonts w:cs="Times New Roman"/>
-          <w:szCs w:val="24"/>
-        </w:rPr>
-        <w:t xml:space="preserve"> customers will be generated when they purchase </w:t>
-      </w:r>
-      <w:r>
-        <w:rPr>
-          <w:rFonts w:cs="Times New Roman"/>
-          <w:szCs w:val="24"/>
-        </w:rPr>
-        <w:t>the</w:t>
-      </w:r>
-      <w:r>
-        <w:rPr>
-          <w:rFonts w:cs="Times New Roman"/>
-          <w:szCs w:val="24"/>
-        </w:rPr>
-        <w:t xml:space="preserve"> application from the Google Play Store. With the customer feedback and the statistics from Google Developers, </w:t>
-      </w:r>
-      <w:r>
-        <w:rPr>
-          <w:rFonts w:cs="Times New Roman"/>
-          <w:szCs w:val="24"/>
-        </w:rPr>
-        <w:t>the promotors</w:t>
-      </w:r>
-      <w:r>
-        <w:rPr>
-          <w:rFonts w:cs="Times New Roman"/>
-          <w:szCs w:val="24"/>
-        </w:rPr>
-        <w:t xml:space="preserve"> will be able to see how the application can be developed further to progress with </w:t>
-      </w:r>
-      <w:r>
-        <w:rPr>
-          <w:rFonts w:cs="Times New Roman"/>
-          <w:szCs w:val="24"/>
-        </w:rPr>
-        <w:t xml:space="preserve">the promotor’s </w:t>
-      </w:r>
-      <w:r>
-        <w:rPr>
-          <w:rFonts w:cs="Times New Roman"/>
-          <w:szCs w:val="24"/>
-        </w:rPr>
-        <w:t>business</w:t>
-      </w:r>
-      <w:r>
-        <w:rPr>
-          <w:rFonts w:cs="Times New Roman"/>
-          <w:szCs w:val="24"/>
-        </w:rPr>
-        <w:t>.</w:t>
-      </w:r>
-    </w:p>
+    <w:p/>
     <w:p>
       <w:pPr>
         <w:pStyle w:val="Heading3"/>
@@ -8242,15 +8250,289 @@
           <w:rFonts w:ascii="Times New Roman" w:hAnsi="Times New Roman" w:cs="Times New Roman"/>
         </w:rPr>
       </w:pPr>
-      <w:bookmarkStart w:id="12" w:name="_Toc474393695"/>
+      <w:bookmarkStart w:id="12" w:name="_Toc474393696"/>
       <w:r>
         <w:rPr>
           <w:rFonts w:ascii="Times New Roman" w:hAnsi="Times New Roman" w:cs="Times New Roman"/>
         </w:rPr>
-        <w:t>Structure</w:t>
+        <w:t>SWOT Analysis</w:t>
       </w:r>
       <w:bookmarkEnd w:id="12"/>
     </w:p>
+    <w:p>
+      <w:pPr>
+        <w:pStyle w:val="Heading4"/>
+        <w:rPr>
+          <w:rFonts w:ascii="Times New Roman" w:hAnsi="Times New Roman" w:cs="Times New Roman"/>
+        </w:rPr>
+      </w:pPr>
+      <w:r>
+        <w:rPr>
+          <w:rFonts w:ascii="Times New Roman" w:hAnsi="Times New Roman" w:cs="Times New Roman"/>
+        </w:rPr>
+        <w:t>Strengths</w:t>
+      </w:r>
+    </w:p>
+    <w:p>
+      <w:pPr>
+        <w:rPr>
+          <w:rFonts w:cs="Times New Roman"/>
+          <w:szCs w:val="24"/>
+        </w:rPr>
+      </w:pPr>
+      <w:r>
+        <w:rPr>
+          <w:rFonts w:cs="Times New Roman"/>
+          <w:szCs w:val="24"/>
+        </w:rPr>
+        <w:t xml:space="preserve">The promotors have long been creating minor apps by themselves. </w:t>
+      </w:r>
+      <w:r>
+        <w:rPr>
+          <w:rFonts w:cs="Times New Roman"/>
+          <w:szCs w:val="24"/>
+        </w:rPr>
+        <w:t xml:space="preserve">The promotors have worked together or in similar areas for more than 5 years. </w:t>
+      </w:r>
+    </w:p>
+    <w:p>
+      <w:pPr>
+        <w:rPr>
+          <w:rFonts w:cs="Times New Roman"/>
+          <w:szCs w:val="24"/>
+        </w:rPr>
+      </w:pPr>
+      <w:r>
+        <w:rPr>
+          <w:rFonts w:cs="Times New Roman"/>
+          <w:szCs w:val="24"/>
+        </w:rPr>
+        <w:t xml:space="preserve">The company is currently located in the IFSC, Dublin 1. This is a favourable location with many businesses and major companies nearby. It is on the LUAS Red Line, with the Green Line extension, more potential customers and businesses can find the business in </w:t>
+      </w:r>
+      <w:r>
+        <w:rPr>
+          <w:rFonts w:cs="Times New Roman"/>
+          <w:szCs w:val="24"/>
+        </w:rPr>
+        <w:t>an easy</w:t>
+      </w:r>
+      <w:r>
+        <w:rPr>
+          <w:rFonts w:cs="Times New Roman"/>
+          <w:szCs w:val="24"/>
+        </w:rPr>
+        <w:t xml:space="preserve"> manner. </w:t>
+      </w:r>
+    </w:p>
+    <w:p>
+      <w:pPr>
+        <w:rPr>
+          <w:rFonts w:cs="Times New Roman"/>
+          <w:szCs w:val="24"/>
+        </w:rPr>
+      </w:pPr>
+      <w:r>
+        <w:rPr>
+          <w:rFonts w:cs="Times New Roman"/>
+          <w:szCs w:val="24"/>
+        </w:rPr>
+        <w:t xml:space="preserve">The promoters have a proven track record in their ability to produce, on time and to budget the specialist products as required by </w:t>
+      </w:r>
+      <w:r>
+        <w:rPr>
+          <w:rFonts w:cs="Times New Roman"/>
+          <w:szCs w:val="24"/>
+        </w:rPr>
+        <w:t>the promotor’s</w:t>
+      </w:r>
+      <w:r>
+        <w:rPr>
+          <w:rFonts w:cs="Times New Roman"/>
+          <w:szCs w:val="24"/>
+        </w:rPr>
+        <w:t xml:space="preserve"> customers and recognise the importance of meeting deadlines within the overall context of creating and producing mobile applications.</w:t>
+      </w:r>
+    </w:p>
+    <w:p>
+      <w:pPr>
+        <w:rPr>
+          <w:rFonts w:cs="Times New Roman"/>
+        </w:rPr>
+      </w:pPr>
+    </w:p>
+    <w:p>
+      <w:pPr>
+        <w:pStyle w:val="Heading4"/>
+        <w:rPr>
+          <w:rFonts w:ascii="Times New Roman" w:hAnsi="Times New Roman" w:cs="Times New Roman"/>
+        </w:rPr>
+      </w:pPr>
+      <w:r>
+        <w:rPr>
+          <w:rFonts w:ascii="Times New Roman" w:hAnsi="Times New Roman" w:cs="Times New Roman"/>
+        </w:rPr>
+        <w:t>Weaknesses</w:t>
+      </w:r>
+    </w:p>
+    <w:p>
+      <w:pPr>
+        <w:rPr>
+          <w:rFonts w:cs="Times New Roman"/>
+          <w:szCs w:val="24"/>
+        </w:rPr>
+      </w:pPr>
+      <w:r>
+        <w:rPr>
+          <w:rFonts w:cs="Times New Roman"/>
+          <w:szCs w:val="24"/>
+        </w:rPr>
+        <w:t xml:space="preserve">Financial resources are quite limited, but this Business Plan details the requirements, resources and the “why” as to the reasoning why this Project is a good opportunity.  Funding will be from a few sources, with the potential of being rejected. </w:t>
+      </w:r>
+    </w:p>
+    <w:p>
+      <w:pPr>
+        <w:pStyle w:val="Heading4"/>
+        <w:rPr>
+          <w:rFonts w:ascii="Times New Roman" w:hAnsi="Times New Roman" w:cs="Times New Roman"/>
+        </w:rPr>
+      </w:pPr>
+      <w:r>
+        <w:rPr>
+          <w:rFonts w:ascii="Times New Roman" w:hAnsi="Times New Roman" w:cs="Times New Roman"/>
+        </w:rPr>
+        <w:t>Opportunities</w:t>
+      </w:r>
+    </w:p>
+    <w:p>
+      <w:pPr>
+        <w:rPr>
+          <w:rFonts w:cs="Times New Roman"/>
+          <w:szCs w:val="24"/>
+        </w:rPr>
+      </w:pPr>
+      <w:r>
+        <w:rPr>
+          <w:rFonts w:cs="Times New Roman"/>
+          <w:szCs w:val="24"/>
+        </w:rPr>
+        <w:t xml:space="preserve">While the current plan is to create one </w:t>
+      </w:r>
+      <w:r>
+        <w:rPr>
+          <w:rFonts w:cs="Times New Roman"/>
+          <w:szCs w:val="24"/>
+        </w:rPr>
+        <w:t xml:space="preserve">application for the moment, it is planned to start improving that application and to create other applications when funding becomes available. </w:t>
+      </w:r>
+    </w:p>
+    <w:p>
+      <w:pPr>
+        <w:rPr>
+          <w:rFonts w:cs="Times New Roman"/>
+        </w:rPr>
+      </w:pPr>
+    </w:p>
+    <w:p>
+      <w:pPr>
+        <w:pStyle w:val="Heading4"/>
+        <w:rPr>
+          <w:rFonts w:ascii="Times New Roman" w:hAnsi="Times New Roman" w:cs="Times New Roman"/>
+        </w:rPr>
+      </w:pPr>
+      <w:r>
+        <w:rPr>
+          <w:rFonts w:ascii="Times New Roman" w:hAnsi="Times New Roman" w:cs="Times New Roman"/>
+        </w:rPr>
+        <w:lastRenderedPageBreak/>
+        <w:t>Threats</w:t>
+      </w:r>
+    </w:p>
+    <w:p>
+      <w:pPr>
+        <w:rPr>
+          <w:rFonts w:cs="Times New Roman"/>
+        </w:rPr>
+      </w:pPr>
+      <w:r>
+        <w:rPr>
+          <w:rFonts w:cs="Times New Roman"/>
+        </w:rPr>
+        <w:t xml:space="preserve">The Project’s most single threat is </w:t>
+      </w:r>
+      <w:r>
+        <w:rPr>
+          <w:rFonts w:cs="Times New Roman"/>
+        </w:rPr>
+        <w:t xml:space="preserve">if </w:t>
+      </w:r>
+      <w:r>
+        <w:rPr>
+          <w:rFonts w:cs="Times New Roman"/>
+        </w:rPr>
+        <w:t>a major company creat</w:t>
+      </w:r>
+      <w:r>
+        <w:rPr>
+          <w:rFonts w:cs="Times New Roman"/>
+        </w:rPr>
+        <w:t>es</w:t>
+      </w:r>
+      <w:r>
+        <w:rPr>
+          <w:rFonts w:cs="Times New Roman"/>
+        </w:rPr>
+        <w:t xml:space="preserve"> a very similar app before </w:t>
+      </w:r>
+      <w:r>
+        <w:rPr>
+          <w:rFonts w:cs="Times New Roman"/>
+        </w:rPr>
+        <w:t>the promotors have the chance to promote theirs</w:t>
+      </w:r>
+      <w:r>
+        <w:rPr>
+          <w:rFonts w:cs="Times New Roman"/>
+        </w:rPr>
+        <w:t xml:space="preserve">. But with extensive research, companies do not seem focused on this, and are focused more on the likes of Virtual Reality and Smart Glasses. </w:t>
+      </w:r>
+    </w:p>
+    <w:p>
+      <w:pPr>
+        <w:pStyle w:val="Heading1"/>
+        <w:rPr>
+          <w:rFonts w:ascii="Times New Roman" w:hAnsi="Times New Roman" w:cs="Times New Roman"/>
+        </w:rPr>
+      </w:pPr>
+      <w:bookmarkStart w:id="13" w:name="_Toc474393697"/>
+      <w:r>
+        <w:rPr>
+          <w:rFonts w:ascii="Times New Roman" w:hAnsi="Times New Roman" w:cs="Times New Roman"/>
+        </w:rPr>
+        <w:t>Section 4</w:t>
+      </w:r>
+      <w:bookmarkEnd w:id="13"/>
+    </w:p>
+    <w:p>
+      <w:pPr>
+        <w:pStyle w:val="Heading2"/>
+        <w:rPr>
+          <w:rFonts w:ascii="Times New Roman" w:hAnsi="Times New Roman" w:cs="Times New Roman"/>
+        </w:rPr>
+      </w:pPr>
+      <w:bookmarkStart w:id="14" w:name="_Toc474393698"/>
+      <w:r>
+        <w:rPr>
+          <w:rFonts w:ascii="Times New Roman" w:hAnsi="Times New Roman" w:cs="Times New Roman"/>
+        </w:rPr>
+        <w:t>Market Strategy</w:t>
+      </w:r>
+      <w:bookmarkEnd w:id="14"/>
+    </w:p>
+    <w:p>
+      <w:r>
+        <w:t>In order to achieve out Sales target, the following strategy has been devised:</w:t>
+      </w:r>
+    </w:p>
     <w:p/>
     <w:p>
       <w:pPr>
@@ -8259,304 +8541,14 @@
           <w:rFonts w:ascii="Times New Roman" w:hAnsi="Times New Roman" w:cs="Times New Roman"/>
         </w:rPr>
       </w:pPr>
-      <w:bookmarkStart w:id="13" w:name="_Toc474393696"/>
+      <w:bookmarkStart w:id="15" w:name="_Toc474393699"/>
       <w:r>
         <w:rPr>
           <w:rFonts w:ascii="Times New Roman" w:hAnsi="Times New Roman" w:cs="Times New Roman"/>
         </w:rPr>
-        <w:t>SWOT Analysis</w:t>
-      </w:r>
-      <w:bookmarkEnd w:id="13"/>
-    </w:p>
-    <w:p>
-      <w:pPr>
-        <w:pStyle w:val="Heading4"/>
-        <w:rPr>
-          <w:rFonts w:ascii="Times New Roman" w:hAnsi="Times New Roman" w:cs="Times New Roman"/>
-        </w:rPr>
-      </w:pPr>
-      <w:r>
-        <w:rPr>
-          <w:rFonts w:ascii="Times New Roman" w:hAnsi="Times New Roman" w:cs="Times New Roman"/>
-        </w:rPr>
-        <w:t>Strengths</w:t>
-      </w:r>
-    </w:p>
-    <w:p>
-      <w:pPr>
-        <w:rPr>
-          <w:rFonts w:cs="Times New Roman"/>
-          <w:szCs w:val="24"/>
-        </w:rPr>
-      </w:pPr>
-      <w:r>
-        <w:rPr>
-          <w:rFonts w:cs="Times New Roman"/>
-          <w:szCs w:val="24"/>
-        </w:rPr>
-        <w:t xml:space="preserve">The promotors have long been creating minor apps by themselves. </w:t>
-      </w:r>
-      <w:r>
-        <w:rPr>
-          <w:rFonts w:cs="Times New Roman"/>
-          <w:szCs w:val="24"/>
-        </w:rPr>
-        <w:t xml:space="preserve">The promotors have worked together or in similar areas for more than 5 years. </w:t>
-      </w:r>
-    </w:p>
-    <w:p>
-      <w:pPr>
-        <w:rPr>
-          <w:rFonts w:cs="Times New Roman"/>
-          <w:szCs w:val="24"/>
-        </w:rPr>
-      </w:pPr>
-      <w:r>
-        <w:rPr>
-          <w:rFonts w:cs="Times New Roman"/>
-          <w:szCs w:val="24"/>
-        </w:rPr>
-        <w:t xml:space="preserve">The company is currently located in the IFSC, Dublin 1. This is a favourable location with many businesses and major companies nearby. It is on the LUAS Red Line, with the Green Line extension, more potential customers and businesses can find the business in </w:t>
-      </w:r>
-      <w:r>
-        <w:rPr>
-          <w:rFonts w:cs="Times New Roman"/>
-          <w:szCs w:val="24"/>
-        </w:rPr>
-        <w:t>an easy</w:t>
-      </w:r>
-      <w:r>
-        <w:rPr>
-          <w:rFonts w:cs="Times New Roman"/>
-          <w:szCs w:val="24"/>
-        </w:rPr>
-        <w:t xml:space="preserve"> manner. </w:t>
-      </w:r>
-    </w:p>
-    <w:p>
-      <w:pPr>
-        <w:rPr>
-          <w:rFonts w:cs="Times New Roman"/>
-          <w:szCs w:val="24"/>
-        </w:rPr>
-      </w:pPr>
-      <w:r>
-        <w:rPr>
-          <w:rFonts w:cs="Times New Roman"/>
-          <w:szCs w:val="24"/>
-        </w:rPr>
-        <w:t xml:space="preserve">The promoters have a proven track record in their ability to produce, on time and to budget the specialist products as required by </w:t>
-      </w:r>
-      <w:r>
-        <w:rPr>
-          <w:rFonts w:cs="Times New Roman"/>
-          <w:szCs w:val="24"/>
-        </w:rPr>
-        <w:t>the promotor’s</w:t>
-      </w:r>
-      <w:r>
-        <w:rPr>
-          <w:rFonts w:cs="Times New Roman"/>
-          <w:szCs w:val="24"/>
-        </w:rPr>
-        <w:t xml:space="preserve"> customers and recognise the importance of meeting deadlines within the overall context of creating and producing mobile applications.</w:t>
-      </w:r>
-    </w:p>
-    <w:p>
-      <w:pPr>
-        <w:rPr>
-          <w:rFonts w:cs="Times New Roman"/>
-        </w:rPr>
-      </w:pPr>
-    </w:p>
-    <w:p>
-      <w:pPr>
-        <w:pStyle w:val="Heading4"/>
-        <w:rPr>
-          <w:rFonts w:ascii="Times New Roman" w:hAnsi="Times New Roman" w:cs="Times New Roman"/>
-        </w:rPr>
-      </w:pPr>
-      <w:r>
-        <w:rPr>
-          <w:rFonts w:ascii="Times New Roman" w:hAnsi="Times New Roman" w:cs="Times New Roman"/>
-        </w:rPr>
-        <w:t>Weaknesses</w:t>
-      </w:r>
-    </w:p>
-    <w:p>
-      <w:pPr>
-        <w:rPr>
-          <w:rFonts w:cs="Times New Roman"/>
-          <w:szCs w:val="24"/>
-        </w:rPr>
-      </w:pPr>
-      <w:r>
-        <w:rPr>
-          <w:rFonts w:cs="Times New Roman"/>
-          <w:szCs w:val="24"/>
-        </w:rPr>
-        <w:t xml:space="preserve">Financial resources are quite limited, but this Business Plan details the requirements, resources and the “why” as to the reasoning why this Project is a good opportunity.  Funding will be from a few sources, with the potential of being rejected. </w:t>
-      </w:r>
-    </w:p>
-    <w:p>
-      <w:pPr>
-        <w:pStyle w:val="Heading4"/>
-        <w:rPr>
-          <w:rFonts w:ascii="Times New Roman" w:hAnsi="Times New Roman" w:cs="Times New Roman"/>
-        </w:rPr>
-      </w:pPr>
-      <w:r>
-        <w:rPr>
-          <w:rFonts w:ascii="Times New Roman" w:hAnsi="Times New Roman" w:cs="Times New Roman"/>
-        </w:rPr>
-        <w:t>Opportunities</w:t>
-      </w:r>
-    </w:p>
-    <w:p>
-      <w:pPr>
-        <w:rPr>
-          <w:rFonts w:cs="Times New Roman"/>
-          <w:szCs w:val="24"/>
-        </w:rPr>
-      </w:pPr>
-      <w:r>
-        <w:rPr>
-          <w:rFonts w:cs="Times New Roman"/>
-          <w:szCs w:val="24"/>
-        </w:rPr>
-        <w:t xml:space="preserve">While the current plan is to create one </w:t>
-      </w:r>
-      <w:r>
-        <w:rPr>
-          <w:rFonts w:cs="Times New Roman"/>
-          <w:szCs w:val="24"/>
-        </w:rPr>
-        <w:t xml:space="preserve">application for the moment, it is planned to start improving that application and to create other applications when funding becomes available. </w:t>
-      </w:r>
-    </w:p>
-    <w:p>
-      <w:pPr>
-        <w:rPr>
-          <w:rFonts w:cs="Times New Roman"/>
-        </w:rPr>
-      </w:pPr>
-    </w:p>
-    <w:p>
-      <w:pPr>
-        <w:pStyle w:val="Heading4"/>
-        <w:rPr>
-          <w:rFonts w:ascii="Times New Roman" w:hAnsi="Times New Roman" w:cs="Times New Roman"/>
-        </w:rPr>
-      </w:pPr>
-      <w:r>
-        <w:rPr>
-          <w:rFonts w:ascii="Times New Roman" w:hAnsi="Times New Roman" w:cs="Times New Roman"/>
-        </w:rPr>
-        <w:t>Threats</w:t>
-      </w:r>
-    </w:p>
-    <w:p>
-      <w:pPr>
-        <w:rPr>
-          <w:rFonts w:cs="Times New Roman"/>
-        </w:rPr>
-      </w:pPr>
-      <w:r>
-        <w:rPr>
-          <w:rFonts w:cs="Times New Roman"/>
-        </w:rPr>
-        <w:t xml:space="preserve">The Project’s most single threat is </w:t>
-      </w:r>
-      <w:r>
-        <w:rPr>
-          <w:rFonts w:cs="Times New Roman"/>
-        </w:rPr>
-        <w:t xml:space="preserve">if </w:t>
-      </w:r>
-      <w:r>
-        <w:rPr>
-          <w:rFonts w:cs="Times New Roman"/>
-        </w:rPr>
-        <w:t>a major company creat</w:t>
-      </w:r>
-      <w:r>
-        <w:rPr>
-          <w:rFonts w:cs="Times New Roman"/>
-        </w:rPr>
-        <w:t>es</w:t>
-      </w:r>
-      <w:r>
-        <w:rPr>
-          <w:rFonts w:cs="Times New Roman"/>
-        </w:rPr>
-        <w:t xml:space="preserve"> a very similar app before </w:t>
-      </w:r>
-      <w:r>
-        <w:rPr>
-          <w:rFonts w:cs="Times New Roman"/>
-        </w:rPr>
-        <w:t>the promotors have the chance to promote theirs</w:t>
-      </w:r>
-      <w:r>
-        <w:rPr>
-          <w:rFonts w:cs="Times New Roman"/>
-        </w:rPr>
-        <w:t xml:space="preserve">. But with extensive research, companies do not seem focused on this, and are focused more on the likes of Virtual Reality and Smart Glasses. </w:t>
-      </w:r>
-    </w:p>
-    <w:p>
-      <w:pPr>
-        <w:pStyle w:val="Heading1"/>
-        <w:rPr>
-          <w:rFonts w:ascii="Times New Roman" w:hAnsi="Times New Roman" w:cs="Times New Roman"/>
-        </w:rPr>
-      </w:pPr>
-      <w:bookmarkStart w:id="14" w:name="_Toc474393697"/>
-      <w:r>
-        <w:rPr>
-          <w:rFonts w:ascii="Times New Roman" w:hAnsi="Times New Roman" w:cs="Times New Roman"/>
-        </w:rPr>
-        <w:t>Section 4</w:t>
-      </w:r>
-      <w:bookmarkEnd w:id="14"/>
-    </w:p>
-    <w:p>
-      <w:pPr>
-        <w:pStyle w:val="Heading2"/>
-        <w:rPr>
-          <w:rFonts w:ascii="Times New Roman" w:hAnsi="Times New Roman" w:cs="Times New Roman"/>
-        </w:rPr>
-      </w:pPr>
-      <w:bookmarkStart w:id="15" w:name="_Toc474393698"/>
-      <w:r>
-        <w:rPr>
-          <w:rFonts w:ascii="Times New Roman" w:hAnsi="Times New Roman" w:cs="Times New Roman"/>
-        </w:rPr>
-        <w:t>Market Strategy</w:t>
+        <w:t>Objectives</w:t>
       </w:r>
       <w:bookmarkEnd w:id="15"/>
-    </w:p>
-    <w:p>
-      <w:r>
-        <w:t>In order to achieve out Sales target, the following strategy has been devised:</w:t>
-      </w:r>
-    </w:p>
-    <w:p/>
-    <w:p>
-      <w:pPr>
-        <w:pStyle w:val="Heading3"/>
-        <w:rPr>
-          <w:rFonts w:ascii="Times New Roman" w:hAnsi="Times New Roman" w:cs="Times New Roman"/>
-        </w:rPr>
-      </w:pPr>
-      <w:bookmarkStart w:id="16" w:name="_Toc474393699"/>
-      <w:r>
-        <w:rPr>
-          <w:rFonts w:ascii="Times New Roman" w:hAnsi="Times New Roman" w:cs="Times New Roman"/>
-        </w:rPr>
-        <w:t>Objectives</w:t>
-      </w:r>
-      <w:bookmarkEnd w:id="16"/>
     </w:p>
     <w:p>
       <w:pPr>
@@ -8625,16 +8617,48 @@
           <w:rFonts w:ascii="Times New Roman" w:hAnsi="Times New Roman" w:cs="Times New Roman"/>
         </w:rPr>
       </w:pPr>
-      <w:bookmarkStart w:id="17" w:name="_Toc474393700"/>
+      <w:bookmarkStart w:id="16" w:name="_Toc474393700"/>
       <w:r>
         <w:rPr>
           <w:rFonts w:ascii="Times New Roman" w:hAnsi="Times New Roman" w:cs="Times New Roman"/>
         </w:rPr>
         <w:t>Product</w:t>
       </w:r>
+      <w:bookmarkEnd w:id="16"/>
+    </w:p>
+    <w:p/>
+    <w:p>
+      <w:pPr>
+        <w:pStyle w:val="Heading3"/>
+        <w:rPr>
+          <w:rFonts w:ascii="Times New Roman" w:hAnsi="Times New Roman" w:cs="Times New Roman"/>
+        </w:rPr>
+      </w:pPr>
+      <w:bookmarkStart w:id="17" w:name="_Toc474393701"/>
+      <w:r>
+        <w:rPr>
+          <w:rFonts w:ascii="Times New Roman" w:hAnsi="Times New Roman" w:cs="Times New Roman"/>
+        </w:rPr>
+        <w:t>Price</w:t>
+      </w:r>
       <w:bookmarkEnd w:id="17"/>
     </w:p>
-    <w:p/>
+    <w:p>
+      <w:bookmarkStart w:id="18" w:name="_Toc474393702"/>
+      <w:r>
+        <w:t>The price of applications today varies based on the depth of the application itself as well as popularity in the market. Popular apps such as Minecraft are heavily monetised because of increased daily traffic and overall quality.</w:t>
+      </w:r>
+    </w:p>
+    <w:p>
+      <w:r>
+        <w:t xml:space="preserve">The initial release of the application will initially be free with standard advertisements. The premium version will begin at approximately 99 cents, upwards to €4.99, preferably with no advertisements. We have the option to price the application based on our competition which there is none of. </w:t>
+      </w:r>
+    </w:p>
+    <w:p>
+      <w:r>
+        <w:t>We are releasing the application free to get it in the hands of the consumers before adding layers of complexity to the overall layout and the pricing and monetisation will be visited again. Details of all costs ingoing and outgoing are detailed further in Section 7.</w:t>
+      </w:r>
+    </w:p>
     <w:p>
       <w:pPr>
         <w:pStyle w:val="Heading3"/>
@@ -8642,92 +8666,161 @@
           <w:rFonts w:ascii="Times New Roman" w:hAnsi="Times New Roman" w:cs="Times New Roman"/>
         </w:rPr>
       </w:pPr>
-      <w:bookmarkStart w:id="18" w:name="_Toc474393701"/>
       <w:r>
         <w:rPr>
           <w:rFonts w:ascii="Times New Roman" w:hAnsi="Times New Roman" w:cs="Times New Roman"/>
         </w:rPr>
-        <w:t>Price</w:t>
+        <w:t>Place</w:t>
       </w:r>
       <w:bookmarkEnd w:id="18"/>
     </w:p>
     <w:p>
+      <w:r>
+        <w:t>The selling of our application will be done solely through the Google Play Store. The play store itself is the number one platform in the world to get our application into the hands of the people who matter most, the consumers. The initialisation of our promotion drive with Google itself will be dealt with by our Sales and Marketing Director who will get us the best quality deal, overall.</w:t>
+      </w:r>
+    </w:p>
+    <w:p>
+      <w:r>
+        <w:lastRenderedPageBreak/>
+        <w:t xml:space="preserve">Our product will be developed over the </w:t>
+      </w:r>
+      <w:r>
+        <w:t>three-month</w:t>
+      </w:r>
+      <w:r>
+        <w:t xml:space="preserve"> allocated period by our team of highly skilled developers. We have an office space rented for the time period with all the equipment we need to meet any or all of our target deadlines.</w:t>
+      </w:r>
+    </w:p>
+    <w:p>
       <w:pPr>
         <w:pStyle w:val="Heading3"/>
         <w:rPr>
           <w:rFonts w:ascii="Times New Roman" w:hAnsi="Times New Roman" w:cs="Times New Roman"/>
         </w:rPr>
       </w:pPr>
-      <w:bookmarkStart w:id="19" w:name="_Toc474393702"/>
+      <w:bookmarkStart w:id="19" w:name="_Toc474393703"/>
       <w:r>
         <w:rPr>
           <w:rFonts w:ascii="Times New Roman" w:hAnsi="Times New Roman" w:cs="Times New Roman"/>
         </w:rPr>
-        <w:t>Place</w:t>
+        <w:t>Promotion</w:t>
       </w:r>
       <w:bookmarkEnd w:id="19"/>
     </w:p>
     <w:p>
+      <w:r>
+        <w:t>We plan to have a launch day/event to get awareness of our product out there by inviting media and industry professionals to come try and test our product out. Our promotional manager will have a social media campaign under way as well as up to date information and teasers on our website to ramp up interest and anticipation.</w:t>
+      </w:r>
+    </w:p>
+    <w:p>
+      <w:r>
+        <w:t>We plan to have everything in order to maximise the awareness of our application and put the “Audio Acoustic Assistant™ “where it belongs.</w:t>
+      </w:r>
+    </w:p>
+    <w:p>
+      <w:pPr>
+        <w:pStyle w:val="Heading1"/>
+        <w:rPr>
+          <w:rFonts w:ascii="Times New Roman" w:hAnsi="Times New Roman" w:cs="Times New Roman"/>
+        </w:rPr>
+      </w:pPr>
+      <w:bookmarkStart w:id="20" w:name="_Toc474393704"/>
+      <w:r>
+        <w:rPr>
+          <w:rFonts w:ascii="Times New Roman" w:hAnsi="Times New Roman" w:cs="Times New Roman"/>
+        </w:rPr>
+        <w:t>Section 5</w:t>
+      </w:r>
+      <w:bookmarkEnd w:id="20"/>
+    </w:p>
+    <w:p>
+      <w:pPr>
+        <w:pStyle w:val="Heading2"/>
+        <w:rPr>
+          <w:rFonts w:ascii="Times New Roman" w:hAnsi="Times New Roman" w:cs="Times New Roman"/>
+        </w:rPr>
+      </w:pPr>
+      <w:bookmarkStart w:id="21" w:name="_Toc474393705"/>
+      <w:r>
+        <w:rPr>
+          <w:rFonts w:ascii="Times New Roman" w:hAnsi="Times New Roman" w:cs="Times New Roman"/>
+        </w:rPr>
+        <w:t>Organisation / Management</w:t>
+      </w:r>
+      <w:bookmarkEnd w:id="21"/>
+    </w:p>
+    <w:p>
       <w:pPr>
         <w:pStyle w:val="Heading3"/>
         <w:rPr>
           <w:rFonts w:ascii="Times New Roman" w:hAnsi="Times New Roman" w:cs="Times New Roman"/>
         </w:rPr>
       </w:pPr>
-      <w:bookmarkStart w:id="20" w:name="_Toc474393703"/>
+      <w:bookmarkStart w:id="22" w:name="_Toc474393706"/>
       <w:r>
         <w:rPr>
           <w:rFonts w:ascii="Times New Roman" w:hAnsi="Times New Roman" w:cs="Times New Roman"/>
         </w:rPr>
-        <w:t>Promotion</w:t>
-      </w:r>
-      <w:bookmarkEnd w:id="20"/>
-    </w:p>
-    <w:p>
-      <w:pPr>
-        <w:pStyle w:val="Heading1"/>
+        <w:t>The Organisation</w:t>
+      </w:r>
+      <w:bookmarkEnd w:id="22"/>
+    </w:p>
+    <w:p>
+      <w:pPr>
+        <w:rPr>
+          <w:rFonts w:cs="Times New Roman"/>
+          <w:szCs w:val="24"/>
+        </w:rPr>
+      </w:pPr>
+      <w:r>
+        <w:rPr>
+          <w:rFonts w:cs="Times New Roman"/>
+          <w:szCs w:val="24"/>
+        </w:rPr>
+        <w:t>AAA</w:t>
+      </w:r>
+      <w:r>
+        <w:rPr>
+          <w:rFonts w:cs="Times New Roman"/>
+          <w:szCs w:val="24"/>
+        </w:rPr>
+        <w:t xml:space="preserve"> Limited is a private limited company with all shares owned in equal measures by 5 primary promotors.</w:t>
+      </w:r>
+      <w:r>
+        <w:rPr>
+          <w:rFonts w:cs="Times New Roman"/>
+          <w:szCs w:val="24"/>
+        </w:rPr>
+        <w:t xml:space="preserve"> The organisation deals specifically with producing applications for Android devices, specialising in sound management and sound production.</w:t>
+      </w:r>
+      <w:r>
+        <w:rPr>
+          <w:rFonts w:cs="Times New Roman"/>
+          <w:szCs w:val="24"/>
+        </w:rPr>
+        <w:t xml:space="preserve"> A copy of the Certification of Incorporation is appended and a copy of the Memorandum and Articles of Association will be made available to the Bank in the normal course. </w:t>
+      </w:r>
+    </w:p>
+    <w:p>
+      <w:pPr>
+        <w:rPr>
+          <w:rFonts w:cs="Times New Roman"/>
+        </w:rPr>
+      </w:pPr>
+    </w:p>
+    <w:p>
+      <w:pPr>
+        <w:pStyle w:val="Heading3"/>
         <w:rPr>
           <w:rFonts w:ascii="Times New Roman" w:hAnsi="Times New Roman" w:cs="Times New Roman"/>
         </w:rPr>
       </w:pPr>
-      <w:bookmarkStart w:id="21" w:name="_Toc474393704"/>
+      <w:bookmarkStart w:id="23" w:name="_Toc474393707"/>
       <w:r>
         <w:rPr>
           <w:rFonts w:ascii="Times New Roman" w:hAnsi="Times New Roman" w:cs="Times New Roman"/>
         </w:rPr>
-        <w:t>Section 5</w:t>
-      </w:r>
-      <w:bookmarkEnd w:id="21"/>
-    </w:p>
-    <w:p>
-      <w:pPr>
-        <w:pStyle w:val="Heading2"/>
-        <w:rPr>
-          <w:rFonts w:ascii="Times New Roman" w:hAnsi="Times New Roman" w:cs="Times New Roman"/>
-        </w:rPr>
-      </w:pPr>
-      <w:bookmarkStart w:id="22" w:name="_Toc474393705"/>
-      <w:r>
-        <w:rPr>
-          <w:rFonts w:ascii="Times New Roman" w:hAnsi="Times New Roman" w:cs="Times New Roman"/>
-        </w:rPr>
-        <w:t>Organisation / Management</w:t>
-      </w:r>
-      <w:bookmarkEnd w:id="22"/>
-    </w:p>
-    <w:p>
-      <w:pPr>
-        <w:pStyle w:val="Heading3"/>
-        <w:rPr>
-          <w:rFonts w:ascii="Times New Roman" w:hAnsi="Times New Roman" w:cs="Times New Roman"/>
-        </w:rPr>
-      </w:pPr>
-      <w:bookmarkStart w:id="23" w:name="_Toc474393706"/>
-      <w:r>
-        <w:rPr>
-          <w:rFonts w:ascii="Times New Roman" w:hAnsi="Times New Roman" w:cs="Times New Roman"/>
-        </w:rPr>
-        <w:t>The Organisation</w:t>
+        <w:t>Management Overview</w:t>
       </w:r>
       <w:bookmarkEnd w:id="23"/>
     </w:p>
@@ -8738,67 +8831,6 @@
           <w:szCs w:val="24"/>
         </w:rPr>
       </w:pPr>
-      <w:proofErr w:type="spellStart"/>
-      <w:r>
-        <w:rPr>
-          <w:rFonts w:cs="Times New Roman"/>
-          <w:szCs w:val="24"/>
-        </w:rPr>
-        <w:t>Audiotronics</w:t>
-      </w:r>
-      <w:proofErr w:type="spellEnd"/>
-      <w:r>
-        <w:rPr>
-          <w:rFonts w:cs="Times New Roman"/>
-          <w:szCs w:val="24"/>
-        </w:rPr>
-        <w:t xml:space="preserve"> Limited is a private limited company with all shares owned in equal measures by 5 primary promotors.</w:t>
-      </w:r>
-      <w:r>
-        <w:rPr>
-          <w:rFonts w:cs="Times New Roman"/>
-          <w:szCs w:val="24"/>
-        </w:rPr>
-        <w:t xml:space="preserve"> The organisation deals specifically with producing applications for Android devices, specialising in sound management and sound production.</w:t>
-      </w:r>
-      <w:r>
-        <w:rPr>
-          <w:rFonts w:cs="Times New Roman"/>
-          <w:szCs w:val="24"/>
-        </w:rPr>
-        <w:t xml:space="preserve"> A copy of the Certification of Incorporation is appended and a copy of the Memorandum and Articles of Association will be made available to the Bank in the normal course. </w:t>
-      </w:r>
-    </w:p>
-    <w:p>
-      <w:pPr>
-        <w:rPr>
-          <w:rFonts w:cs="Times New Roman"/>
-        </w:rPr>
-      </w:pPr>
-    </w:p>
-    <w:p>
-      <w:pPr>
-        <w:pStyle w:val="Heading3"/>
-        <w:rPr>
-          <w:rFonts w:ascii="Times New Roman" w:hAnsi="Times New Roman" w:cs="Times New Roman"/>
-        </w:rPr>
-      </w:pPr>
-      <w:bookmarkStart w:id="24" w:name="_Toc474393707"/>
-      <w:r>
-        <w:rPr>
-          <w:rFonts w:ascii="Times New Roman" w:hAnsi="Times New Roman" w:cs="Times New Roman"/>
-        </w:rPr>
-        <w:t>Management Overview</w:t>
-      </w:r>
-      <w:bookmarkEnd w:id="24"/>
-    </w:p>
-    <w:p>
-      <w:pPr>
-        <w:rPr>
-          <w:rFonts w:cs="Times New Roman"/>
-          <w:szCs w:val="24"/>
-        </w:rPr>
-      </w:pPr>
       <w:r>
         <w:rPr>
           <w:rFonts w:cs="Times New Roman"/>
@@ -8825,23 +8857,7 @@
           <w:rFonts w:cs="Times New Roman"/>
           <w:szCs w:val="24"/>
         </w:rPr>
-        <w:t xml:space="preserve">and Patrick </w:t>
-      </w:r>
-      <w:proofErr w:type="spellStart"/>
-      <w:r>
-        <w:rPr>
-          <w:rFonts w:cs="Times New Roman"/>
-          <w:szCs w:val="24"/>
-        </w:rPr>
-        <w:t>Lawlor</w:t>
-      </w:r>
-      <w:proofErr w:type="spellEnd"/>
-      <w:r>
-        <w:rPr>
-          <w:rFonts w:cs="Times New Roman"/>
-          <w:szCs w:val="24"/>
-        </w:rPr>
-        <w:t>, who are in M</w:t>
+        <w:t>and Patrick Lawlor, who are in M</w:t>
       </w:r>
       <w:r>
         <w:rPr>
@@ -9024,6 +9040,7 @@
           <w:rFonts w:cs="Times New Roman"/>
           <w:szCs w:val="24"/>
         </w:rPr>
+        <w:lastRenderedPageBreak/>
         <w:t>Master’s Degree</w:t>
       </w:r>
       <w:r>
@@ -9198,25 +9215,7 @@
           <w:szCs w:val="24"/>
           <w:u w:val="single"/>
         </w:rPr>
-        <w:t xml:space="preserve">P. </w:t>
-      </w:r>
-      <w:proofErr w:type="spellStart"/>
-      <w:r>
-        <w:rPr>
-          <w:rFonts w:cs="Times New Roman"/>
-          <w:szCs w:val="24"/>
-          <w:u w:val="single"/>
-        </w:rPr>
-        <w:t>Lawlor</w:t>
-      </w:r>
-      <w:proofErr w:type="spellEnd"/>
-      <w:r>
-        <w:rPr>
-          <w:rFonts w:cs="Times New Roman"/>
-          <w:szCs w:val="24"/>
-          <w:u w:val="single"/>
-        </w:rPr>
-        <w:t xml:space="preserve"> – Vice-President</w:t>
+        <w:t>P. Lawlor – Vice-President</w:t>
       </w:r>
     </w:p>
     <w:p>
@@ -9695,6 +9694,7 @@
           <w:rFonts w:cs="Times New Roman"/>
           <w:szCs w:val="24"/>
         </w:rPr>
+        <w:lastRenderedPageBreak/>
         <w:t>Higher Certificate in Production Management</w:t>
       </w:r>
     </w:p>
@@ -10049,14 +10049,14 @@
           <w:rFonts w:ascii="Times New Roman" w:hAnsi="Times New Roman" w:cs="Times New Roman"/>
         </w:rPr>
       </w:pPr>
-      <w:bookmarkStart w:id="25" w:name="_Toc474393708"/>
+      <w:bookmarkStart w:id="24" w:name="_Toc474393708"/>
       <w:r>
         <w:rPr>
           <w:rFonts w:ascii="Times New Roman" w:hAnsi="Times New Roman" w:cs="Times New Roman"/>
         </w:rPr>
         <w:t>Staff Requirements</w:t>
       </w:r>
-      <w:bookmarkEnd w:id="25"/>
+      <w:bookmarkEnd w:id="24"/>
     </w:p>
     <w:tbl>
       <w:tblPr>
@@ -10484,6 +10484,7 @@
     </w:p>
     <w:p>
       <w:r>
+        <w:lastRenderedPageBreak/>
         <w:t>College work-placement systems will help recruit apprentices for on-the-job training and to see how the “real world” works. Quality and Qualifications Ireland (QQI) and the Department of Education will be assisting the business.</w:t>
       </w:r>
     </w:p>
@@ -10494,30 +10495,204 @@
           <w:rFonts w:ascii="Times New Roman" w:hAnsi="Times New Roman" w:cs="Times New Roman"/>
         </w:rPr>
       </w:pPr>
-      <w:bookmarkStart w:id="26" w:name="_Toc474393709"/>
+      <w:bookmarkStart w:id="25" w:name="_Toc474393709"/>
       <w:r>
         <w:rPr>
           <w:rFonts w:ascii="Times New Roman" w:hAnsi="Times New Roman" w:cs="Times New Roman"/>
         </w:rPr>
         <w:t>Section 6</w:t>
       </w:r>
+      <w:bookmarkEnd w:id="25"/>
+    </w:p>
+    <w:p>
+      <w:pPr>
+        <w:pStyle w:val="Heading2"/>
+        <w:rPr>
+          <w:rFonts w:ascii="Times New Roman" w:hAnsi="Times New Roman" w:cs="Times New Roman"/>
+        </w:rPr>
+      </w:pPr>
+      <w:bookmarkStart w:id="26" w:name="_Toc474393710"/>
+      <w:r>
+        <w:rPr>
+          <w:rFonts w:ascii="Times New Roman" w:hAnsi="Times New Roman" w:cs="Times New Roman"/>
+        </w:rPr>
+        <w:t>Production/Operations</w:t>
+      </w:r>
       <w:bookmarkEnd w:id="26"/>
     </w:p>
     <w:p>
       <w:pPr>
+        <w:pStyle w:val="Heading3"/>
+        <w:rPr>
+          <w:rFonts w:ascii="Times New Roman" w:hAnsi="Times New Roman" w:cs="Times New Roman"/>
+        </w:rPr>
+      </w:pPr>
+      <w:bookmarkStart w:id="27" w:name="_Toc474393711"/>
+      <w:r>
+        <w:rPr>
+          <w:rFonts w:ascii="Times New Roman" w:hAnsi="Times New Roman" w:cs="Times New Roman"/>
+        </w:rPr>
+        <w:t>Premises</w:t>
+      </w:r>
+      <w:bookmarkEnd w:id="27"/>
+    </w:p>
+    <w:p>
+      <w:proofErr w:type="spellStart"/>
+      <w:r>
+        <w:t>AudioAcousticAssistant</w:t>
+      </w:r>
+      <w:proofErr w:type="spellEnd"/>
+      <w:r>
+        <w:t xml:space="preserve"> Ltd. will commence operations within the National College of Ireland on Mayor Street. </w:t>
+      </w:r>
+    </w:p>
+    <w:p>
+      <w:r>
+        <w:t>This location has usable classrooms that have sufficient capacity to cater for the plans as detailed in this document and will be sufficient for the foreseeable future.</w:t>
+      </w:r>
+    </w:p>
+    <w:p>
+      <w:pPr>
+        <w:pStyle w:val="Heading3"/>
+        <w:rPr>
+          <w:rFonts w:ascii="Times New Roman" w:hAnsi="Times New Roman" w:cs="Times New Roman"/>
+        </w:rPr>
+      </w:pPr>
+      <w:bookmarkStart w:id="28" w:name="_Toc474393712"/>
+      <w:r>
+        <w:rPr>
+          <w:rFonts w:ascii="Times New Roman" w:hAnsi="Times New Roman" w:cs="Times New Roman"/>
+        </w:rPr>
+        <w:t>Location</w:t>
+      </w:r>
+      <w:r>
+        <w:rPr>
+          <w:rFonts w:ascii="Times New Roman" w:hAnsi="Times New Roman" w:cs="Times New Roman"/>
+        </w:rPr>
+        <w:t xml:space="preserve"> &amp; Equipment</w:t>
+      </w:r>
+      <w:bookmarkEnd w:id="28"/>
+    </w:p>
+    <w:p>
+      <w:r>
+        <w:t>The workspace will be fitted out with the following equipment:</w:t>
+      </w:r>
+    </w:p>
+    <w:p>
+      <w:r>
+        <w:t>5 Computers that can run Android Studio, NetBeans and have internet access.</w:t>
+      </w:r>
+    </w:p>
+    <w:p>
+      <w:pPr>
+        <w:pStyle w:val="Heading3"/>
+        <w:rPr>
+          <w:rFonts w:ascii="Times New Roman" w:hAnsi="Times New Roman" w:cs="Times New Roman"/>
+        </w:rPr>
+      </w:pPr>
+      <w:bookmarkStart w:id="29" w:name="_Toc474393713"/>
+      <w:r>
+        <w:rPr>
+          <w:rFonts w:ascii="Times New Roman" w:hAnsi="Times New Roman" w:cs="Times New Roman"/>
+        </w:rPr>
+        <w:t>Operations Overview</w:t>
+      </w:r>
+      <w:bookmarkEnd w:id="29"/>
+    </w:p>
+    <w:p>
+      <w:r>
+        <w:t>The sequence of events which we will use to get our application to the App and website to the market would take the following steps:</w:t>
+      </w:r>
+    </w:p>
+    <w:p>
+      <w:r>
+        <w:t>The form of drawings and technical specification is received and an Estimate is prepared based on measured labour and overhead/profit margin required.</w:t>
+      </w:r>
+    </w:p>
+    <w:p>
+      <w:r>
+        <w:t>The app and website is scheduled for production through the workspace. Such elements as; availability of labour and customer delivery date are considered during this process.</w:t>
+      </w:r>
+    </w:p>
+    <w:p>
+      <w:r>
+        <w:t>The app and website is then put through the workspace (in our NCI classroom) and with a use of Android Studio.</w:t>
+      </w:r>
+    </w:p>
+    <w:p>
+      <w:r>
+        <w:t>The app is then submitted to Google play store, and the website is published on a web domain.</w:t>
+      </w:r>
+    </w:p>
+    <w:p>
+      <w:r>
+        <w:t>Following release, the AAA app and website customer help and maintenance process will be subcontracted to Google Ltd. in Dublin.</w:t>
+      </w:r>
+    </w:p>
+    <w:p>
+      <w:pPr>
+        <w:pStyle w:val="Heading3"/>
+        <w:rPr>
+          <w:b/>
+        </w:rPr>
+      </w:pPr>
+      <w:r>
+        <w:rPr>
+          <w:b/>
+        </w:rPr>
+        <w:t>Quality Control</w:t>
+      </w:r>
+    </w:p>
+    <w:p>
+      <w:r>
+        <w:t>The promoters will have early access to the app and website, and will be able to give feedback which we will take under advisement.</w:t>
+      </w:r>
+    </w:p>
+    <w:p>
+      <w:r>
+        <w:t xml:space="preserve">We have arranged a group of beta testers from our customer bases (for example we have </w:t>
+      </w:r>
+      <w:proofErr w:type="spellStart"/>
+      <w:r>
+        <w:t>Youtuber’s</w:t>
+      </w:r>
+      <w:proofErr w:type="spellEnd"/>
+      <w:r>
+        <w:t xml:space="preserve"> who are willing to test our app and give us feedback.) prior to the commencement of release to the market.</w:t>
+      </w:r>
+    </w:p>
+    <w:p>
+      <w:pPr>
+        <w:pStyle w:val="Heading1"/>
+        <w:rPr>
+          <w:rFonts w:ascii="Times New Roman" w:hAnsi="Times New Roman" w:cs="Times New Roman"/>
+        </w:rPr>
+      </w:pPr>
+      <w:bookmarkStart w:id="30" w:name="_Toc474393714"/>
+      <w:r>
+        <w:rPr>
+          <w:rFonts w:ascii="Times New Roman" w:hAnsi="Times New Roman" w:cs="Times New Roman"/>
+        </w:rPr>
+        <w:lastRenderedPageBreak/>
+        <w:t>Section 7</w:t>
+      </w:r>
+      <w:bookmarkEnd w:id="30"/>
+    </w:p>
+    <w:p>
+      <w:pPr>
         <w:pStyle w:val="Heading2"/>
         <w:rPr>
           <w:rFonts w:ascii="Times New Roman" w:hAnsi="Times New Roman" w:cs="Times New Roman"/>
         </w:rPr>
       </w:pPr>
-      <w:bookmarkStart w:id="27" w:name="_Toc474393710"/>
+      <w:bookmarkStart w:id="31" w:name="_Toc474393715"/>
       <w:r>
         <w:rPr>
           <w:rFonts w:ascii="Times New Roman" w:hAnsi="Times New Roman" w:cs="Times New Roman"/>
         </w:rPr>
-        <w:t>Production/Operations</w:t>
-      </w:r>
-      <w:bookmarkEnd w:id="27"/>
+        <w:t>Costing/Finance</w:t>
+      </w:r>
+      <w:bookmarkEnd w:id="31"/>
     </w:p>
     <w:p>
       <w:pPr>
@@ -10526,14 +10701,14 @@
           <w:rFonts w:ascii="Times New Roman" w:hAnsi="Times New Roman" w:cs="Times New Roman"/>
         </w:rPr>
       </w:pPr>
-      <w:bookmarkStart w:id="28" w:name="_Toc474393711"/>
+      <w:bookmarkStart w:id="32" w:name="_Toc474393716"/>
       <w:r>
         <w:rPr>
           <w:rFonts w:ascii="Times New Roman" w:hAnsi="Times New Roman" w:cs="Times New Roman"/>
         </w:rPr>
-        <w:t>Premises</w:t>
-      </w:r>
-      <w:bookmarkEnd w:id="28"/>
+        <w:t>Financial Assumptions</w:t>
+      </w:r>
+      <w:bookmarkEnd w:id="32"/>
     </w:p>
     <w:p>
       <w:pPr>
@@ -10542,14 +10717,46 @@
           <w:rFonts w:ascii="Times New Roman" w:hAnsi="Times New Roman" w:cs="Times New Roman"/>
         </w:rPr>
       </w:pPr>
-      <w:bookmarkStart w:id="29" w:name="_Toc474393712"/>
+      <w:bookmarkStart w:id="33" w:name="_Toc474393717"/>
       <w:r>
         <w:rPr>
           <w:rFonts w:ascii="Times New Roman" w:hAnsi="Times New Roman" w:cs="Times New Roman"/>
         </w:rPr>
-        <w:t>Plant &amp; Equipment</w:t>
-      </w:r>
-      <w:bookmarkEnd w:id="29"/>
+        <w:t>Sensitivity Analysis</w:t>
+      </w:r>
+      <w:bookmarkEnd w:id="33"/>
+    </w:p>
+    <w:p>
+      <w:pPr>
+        <w:pStyle w:val="Heading1"/>
+        <w:rPr>
+          <w:rFonts w:ascii="Times New Roman" w:hAnsi="Times New Roman" w:cs="Times New Roman"/>
+        </w:rPr>
+      </w:pPr>
+      <w:bookmarkStart w:id="34" w:name="_Toc474393718"/>
+      <w:r>
+        <w:rPr>
+          <w:rFonts w:ascii="Times New Roman" w:hAnsi="Times New Roman" w:cs="Times New Roman"/>
+        </w:rPr>
+        <w:t>Appendices</w:t>
+      </w:r>
+      <w:bookmarkEnd w:id="34"/>
+    </w:p>
+    <w:p>
+      <w:pPr>
+        <w:pStyle w:val="Heading2"/>
+        <w:rPr>
+          <w:rFonts w:ascii="Times New Roman" w:hAnsi="Times New Roman" w:cs="Times New Roman"/>
+        </w:rPr>
+      </w:pPr>
+      <w:bookmarkStart w:id="35" w:name="_Toc474393719"/>
+      <w:r>
+        <w:rPr>
+          <w:rFonts w:ascii="Times New Roman" w:hAnsi="Times New Roman" w:cs="Times New Roman"/>
+        </w:rPr>
+        <w:t>Appendix A</w:t>
+      </w:r>
+      <w:bookmarkEnd w:id="35"/>
     </w:p>
     <w:p>
       <w:pPr>
@@ -10558,126 +10765,14 @@
           <w:rFonts w:ascii="Times New Roman" w:hAnsi="Times New Roman" w:cs="Times New Roman"/>
         </w:rPr>
       </w:pPr>
-      <w:bookmarkStart w:id="30" w:name="_Toc474393713"/>
+      <w:bookmarkStart w:id="36" w:name="_Toc474393720"/>
       <w:r>
         <w:rPr>
           <w:rFonts w:ascii="Times New Roman" w:hAnsi="Times New Roman" w:cs="Times New Roman"/>
         </w:rPr>
-        <w:t>Operations Overview</w:t>
-      </w:r>
-      <w:bookmarkEnd w:id="30"/>
-    </w:p>
-    <w:p>
-      <w:pPr>
-        <w:pStyle w:val="Heading1"/>
-        <w:rPr>
-          <w:rFonts w:ascii="Times New Roman" w:hAnsi="Times New Roman" w:cs="Times New Roman"/>
-        </w:rPr>
-      </w:pPr>
-      <w:bookmarkStart w:id="31" w:name="_Toc474393714"/>
-      <w:r>
-        <w:rPr>
-          <w:rFonts w:ascii="Times New Roman" w:hAnsi="Times New Roman" w:cs="Times New Roman"/>
-        </w:rPr>
-        <w:t>Section 7</w:t>
-      </w:r>
-      <w:bookmarkEnd w:id="31"/>
-    </w:p>
-    <w:p>
-      <w:pPr>
-        <w:pStyle w:val="Heading2"/>
-        <w:rPr>
-          <w:rFonts w:ascii="Times New Roman" w:hAnsi="Times New Roman" w:cs="Times New Roman"/>
-        </w:rPr>
-      </w:pPr>
-      <w:bookmarkStart w:id="32" w:name="_Toc474393715"/>
-      <w:r>
-        <w:rPr>
-          <w:rFonts w:ascii="Times New Roman" w:hAnsi="Times New Roman" w:cs="Times New Roman"/>
-        </w:rPr>
-        <w:t>Costing/Finance</w:t>
-      </w:r>
-      <w:bookmarkEnd w:id="32"/>
-    </w:p>
-    <w:p>
-      <w:pPr>
-        <w:pStyle w:val="Heading3"/>
-        <w:rPr>
-          <w:rFonts w:ascii="Times New Roman" w:hAnsi="Times New Roman" w:cs="Times New Roman"/>
-        </w:rPr>
-      </w:pPr>
-      <w:bookmarkStart w:id="33" w:name="_Toc474393716"/>
-      <w:r>
-        <w:rPr>
-          <w:rFonts w:ascii="Times New Roman" w:hAnsi="Times New Roman" w:cs="Times New Roman"/>
-        </w:rPr>
-        <w:t>Financial Assumptions</w:t>
-      </w:r>
-      <w:bookmarkEnd w:id="33"/>
-    </w:p>
-    <w:p>
-      <w:pPr>
-        <w:pStyle w:val="Heading3"/>
-        <w:rPr>
-          <w:rFonts w:ascii="Times New Roman" w:hAnsi="Times New Roman" w:cs="Times New Roman"/>
-        </w:rPr>
-      </w:pPr>
-      <w:bookmarkStart w:id="34" w:name="_Toc474393717"/>
-      <w:r>
-        <w:rPr>
-          <w:rFonts w:ascii="Times New Roman" w:hAnsi="Times New Roman" w:cs="Times New Roman"/>
-        </w:rPr>
-        <w:t>Sensitivity Analysis</w:t>
-      </w:r>
-      <w:bookmarkEnd w:id="34"/>
-    </w:p>
-    <w:p>
-      <w:pPr>
-        <w:pStyle w:val="Heading1"/>
-        <w:rPr>
-          <w:rFonts w:ascii="Times New Roman" w:hAnsi="Times New Roman" w:cs="Times New Roman"/>
-        </w:rPr>
-      </w:pPr>
-      <w:bookmarkStart w:id="35" w:name="_Toc474393718"/>
-      <w:r>
-        <w:rPr>
-          <w:rFonts w:ascii="Times New Roman" w:hAnsi="Times New Roman" w:cs="Times New Roman"/>
-        </w:rPr>
-        <w:t>Appendices</w:t>
-      </w:r>
-      <w:bookmarkEnd w:id="35"/>
-    </w:p>
-    <w:p>
-      <w:pPr>
-        <w:pStyle w:val="Heading2"/>
-        <w:rPr>
-          <w:rFonts w:ascii="Times New Roman" w:hAnsi="Times New Roman" w:cs="Times New Roman"/>
-        </w:rPr>
-      </w:pPr>
-      <w:bookmarkStart w:id="36" w:name="_Toc474393719"/>
-      <w:r>
-        <w:rPr>
-          <w:rFonts w:ascii="Times New Roman" w:hAnsi="Times New Roman" w:cs="Times New Roman"/>
-        </w:rPr>
-        <w:t>Appendix A</w:t>
+        <w:t>Financial Projections – Year 1 &amp; Year 2</w:t>
       </w:r>
       <w:bookmarkEnd w:id="36"/>
-    </w:p>
-    <w:p>
-      <w:pPr>
-        <w:pStyle w:val="Heading3"/>
-        <w:rPr>
-          <w:rFonts w:ascii="Times New Roman" w:hAnsi="Times New Roman" w:cs="Times New Roman"/>
-        </w:rPr>
-      </w:pPr>
-      <w:bookmarkStart w:id="37" w:name="_Toc474393720"/>
-      <w:r>
-        <w:rPr>
-          <w:rFonts w:ascii="Times New Roman" w:hAnsi="Times New Roman" w:cs="Times New Roman"/>
-        </w:rPr>
-        <w:t>Financial Projections – Year 1 &amp; Year 2</w:t>
-      </w:r>
-      <w:bookmarkEnd w:id="37"/>
     </w:p>
     <w:p>
       <w:pPr>
@@ -10725,30 +10820,30 @@
           <w:rFonts w:ascii="Times New Roman" w:hAnsi="Times New Roman" w:cs="Times New Roman"/>
         </w:rPr>
       </w:pPr>
-      <w:bookmarkStart w:id="38" w:name="_Toc474393721"/>
+      <w:bookmarkStart w:id="37" w:name="_Toc474393721"/>
       <w:r>
         <w:rPr>
           <w:rFonts w:ascii="Times New Roman" w:hAnsi="Times New Roman" w:cs="Times New Roman"/>
         </w:rPr>
         <w:t>Appendix B</w:t>
       </w:r>
+      <w:bookmarkEnd w:id="37"/>
+    </w:p>
+    <w:p>
+      <w:pPr>
+        <w:pStyle w:val="Heading3"/>
+        <w:rPr>
+          <w:rFonts w:ascii="Times New Roman" w:hAnsi="Times New Roman" w:cs="Times New Roman"/>
+        </w:rPr>
+      </w:pPr>
+      <w:bookmarkStart w:id="38" w:name="_Toc474393722"/>
+      <w:r>
+        <w:rPr>
+          <w:rFonts w:ascii="Times New Roman" w:hAnsi="Times New Roman" w:cs="Times New Roman"/>
+        </w:rPr>
+        <w:t>Certificate of Incorporation</w:t>
+      </w:r>
       <w:bookmarkEnd w:id="38"/>
-    </w:p>
-    <w:p>
-      <w:pPr>
-        <w:pStyle w:val="Heading3"/>
-        <w:rPr>
-          <w:rFonts w:ascii="Times New Roman" w:hAnsi="Times New Roman" w:cs="Times New Roman"/>
-        </w:rPr>
-      </w:pPr>
-      <w:bookmarkStart w:id="39" w:name="_Toc474393722"/>
-      <w:r>
-        <w:rPr>
-          <w:rFonts w:ascii="Times New Roman" w:hAnsi="Times New Roman" w:cs="Times New Roman"/>
-        </w:rPr>
-        <w:t>Certificate of Incorporation</w:t>
-      </w:r>
-      <w:bookmarkEnd w:id="39"/>
     </w:p>
     <w:p>
       <w:pPr>
@@ -10768,30 +10863,30 @@
           <w:rFonts w:ascii="Times New Roman" w:hAnsi="Times New Roman" w:cs="Times New Roman"/>
         </w:rPr>
       </w:pPr>
-      <w:bookmarkStart w:id="40" w:name="_Toc474393723"/>
+      <w:bookmarkStart w:id="39" w:name="_Toc474393723"/>
       <w:r>
         <w:rPr>
           <w:rFonts w:ascii="Times New Roman" w:hAnsi="Times New Roman" w:cs="Times New Roman"/>
         </w:rPr>
         <w:t>Appendix C</w:t>
       </w:r>
+      <w:bookmarkEnd w:id="39"/>
+    </w:p>
+    <w:p>
+      <w:pPr>
+        <w:pStyle w:val="Heading3"/>
+        <w:rPr>
+          <w:rFonts w:ascii="Times New Roman" w:hAnsi="Times New Roman" w:cs="Times New Roman"/>
+        </w:rPr>
+      </w:pPr>
+      <w:bookmarkStart w:id="40" w:name="_Toc474393724"/>
+      <w:r>
+        <w:rPr>
+          <w:rFonts w:ascii="Times New Roman" w:hAnsi="Times New Roman" w:cs="Times New Roman"/>
+        </w:rPr>
+        <w:t>Tax Clearance Certificate</w:t>
+      </w:r>
       <w:bookmarkEnd w:id="40"/>
-    </w:p>
-    <w:p>
-      <w:pPr>
-        <w:pStyle w:val="Heading3"/>
-        <w:rPr>
-          <w:rFonts w:ascii="Times New Roman" w:hAnsi="Times New Roman" w:cs="Times New Roman"/>
-        </w:rPr>
-      </w:pPr>
-      <w:bookmarkStart w:id="41" w:name="_Toc474393724"/>
-      <w:r>
-        <w:rPr>
-          <w:rFonts w:ascii="Times New Roman" w:hAnsi="Times New Roman" w:cs="Times New Roman"/>
-        </w:rPr>
-        <w:t>Tax Clearance Certificate</w:t>
-      </w:r>
-      <w:bookmarkEnd w:id="41"/>
     </w:p>
     <w:p>
       <w:pPr>
@@ -10811,30 +10906,30 @@
           <w:rFonts w:ascii="Times New Roman" w:hAnsi="Times New Roman" w:cs="Times New Roman"/>
         </w:rPr>
       </w:pPr>
-      <w:bookmarkStart w:id="42" w:name="_Toc474393725"/>
+      <w:bookmarkStart w:id="41" w:name="_Toc474393725"/>
       <w:r>
         <w:rPr>
           <w:rFonts w:ascii="Times New Roman" w:hAnsi="Times New Roman" w:cs="Times New Roman"/>
         </w:rPr>
         <w:t>Appendix D</w:t>
       </w:r>
+      <w:bookmarkEnd w:id="41"/>
+    </w:p>
+    <w:p>
+      <w:pPr>
+        <w:pStyle w:val="Heading3"/>
+        <w:rPr>
+          <w:rFonts w:ascii="Times New Roman" w:hAnsi="Times New Roman" w:cs="Times New Roman"/>
+        </w:rPr>
+      </w:pPr>
+      <w:bookmarkStart w:id="42" w:name="_Toc474393726"/>
+      <w:r>
+        <w:rPr>
+          <w:rFonts w:ascii="Times New Roman" w:hAnsi="Times New Roman" w:cs="Times New Roman"/>
+        </w:rPr>
+        <w:t>Promotors’ CVs</w:t>
+      </w:r>
       <w:bookmarkEnd w:id="42"/>
-    </w:p>
-    <w:p>
-      <w:pPr>
-        <w:pStyle w:val="Heading3"/>
-        <w:rPr>
-          <w:rFonts w:ascii="Times New Roman" w:hAnsi="Times New Roman" w:cs="Times New Roman"/>
-        </w:rPr>
-      </w:pPr>
-      <w:bookmarkStart w:id="43" w:name="_Toc474393726"/>
-      <w:r>
-        <w:rPr>
-          <w:rFonts w:ascii="Times New Roman" w:hAnsi="Times New Roman" w:cs="Times New Roman"/>
-        </w:rPr>
-        <w:t>Promotors’ CVs</w:t>
-      </w:r>
-      <w:bookmarkEnd w:id="43"/>
     </w:p>
     <w:p>
       <w:pPr>
@@ -10854,30 +10949,30 @@
           <w:rFonts w:ascii="Times New Roman" w:hAnsi="Times New Roman" w:cs="Times New Roman"/>
         </w:rPr>
       </w:pPr>
-      <w:bookmarkStart w:id="44" w:name="_Toc474393727"/>
+      <w:bookmarkStart w:id="43" w:name="_Toc474393727"/>
       <w:r>
         <w:rPr>
           <w:rFonts w:ascii="Times New Roman" w:hAnsi="Times New Roman" w:cs="Times New Roman"/>
         </w:rPr>
         <w:t>Appendix E</w:t>
       </w:r>
+      <w:bookmarkEnd w:id="43"/>
+    </w:p>
+    <w:p>
+      <w:pPr>
+        <w:pStyle w:val="Heading3"/>
+        <w:rPr>
+          <w:rFonts w:ascii="Times New Roman" w:hAnsi="Times New Roman" w:cs="Times New Roman"/>
+        </w:rPr>
+      </w:pPr>
+      <w:bookmarkStart w:id="44" w:name="_Toc474393728"/>
+      <w:r>
+        <w:rPr>
+          <w:rFonts w:ascii="Times New Roman" w:hAnsi="Times New Roman" w:cs="Times New Roman"/>
+        </w:rPr>
+        <w:t>Equipment Schedule</w:t>
+      </w:r>
       <w:bookmarkEnd w:id="44"/>
-    </w:p>
-    <w:p>
-      <w:pPr>
-        <w:pStyle w:val="Heading3"/>
-        <w:rPr>
-          <w:rFonts w:ascii="Times New Roman" w:hAnsi="Times New Roman" w:cs="Times New Roman"/>
-        </w:rPr>
-      </w:pPr>
-      <w:bookmarkStart w:id="45" w:name="_Toc474393728"/>
-      <w:r>
-        <w:rPr>
-          <w:rFonts w:ascii="Times New Roman" w:hAnsi="Times New Roman" w:cs="Times New Roman"/>
-        </w:rPr>
-        <w:t>Equipment Schedule</w:t>
-      </w:r>
-      <w:bookmarkEnd w:id="45"/>
     </w:p>
     <w:p>
       <w:pPr>
@@ -10897,52 +10992,54 @@
           <w:rFonts w:ascii="Times New Roman" w:hAnsi="Times New Roman" w:cs="Times New Roman"/>
         </w:rPr>
       </w:pPr>
-      <w:bookmarkStart w:id="46" w:name="_Toc474393729"/>
+      <w:bookmarkStart w:id="45" w:name="_Toc474393729"/>
       <w:r>
         <w:rPr>
           <w:rFonts w:ascii="Times New Roman" w:hAnsi="Times New Roman" w:cs="Times New Roman"/>
         </w:rPr>
         <w:t>Appendix F</w:t>
       </w:r>
+      <w:bookmarkEnd w:id="45"/>
+    </w:p>
+    <w:p>
+      <w:pPr>
+        <w:pStyle w:val="Heading3"/>
+        <w:rPr>
+          <w:rFonts w:ascii="Times New Roman" w:hAnsi="Times New Roman" w:cs="Times New Roman"/>
+        </w:rPr>
+      </w:pPr>
+      <w:bookmarkStart w:id="46" w:name="_Toc474393730"/>
+      <w:r>
+        <w:rPr>
+          <w:rFonts w:ascii="Times New Roman" w:hAnsi="Times New Roman" w:cs="Times New Roman"/>
+        </w:rPr>
+        <w:t>Typical Production Drawings</w:t>
+      </w:r>
       <w:bookmarkEnd w:id="46"/>
     </w:p>
     <w:p>
       <w:pPr>
+        <w:pStyle w:val="Heading2"/>
+        <w:rPr>
+          <w:rFonts w:ascii="Times New Roman" w:hAnsi="Times New Roman" w:cs="Times New Roman"/>
+        </w:rPr>
+      </w:pPr>
+      <w:r>
+        <w:rPr>
+          <w:rFonts w:ascii="Times New Roman" w:hAnsi="Times New Roman" w:cs="Times New Roman"/>
+        </w:rPr>
+        <w:t>Appendix G</w:t>
+      </w:r>
+    </w:p>
+    <w:p>
+      <w:pPr>
         <w:pStyle w:val="Heading3"/>
         <w:rPr>
           <w:rFonts w:ascii="Times New Roman" w:hAnsi="Times New Roman" w:cs="Times New Roman"/>
         </w:rPr>
       </w:pPr>
-      <w:bookmarkStart w:id="47" w:name="_Toc474393730"/>
-      <w:r>
-        <w:rPr>
-          <w:rFonts w:ascii="Times New Roman" w:hAnsi="Times New Roman" w:cs="Times New Roman"/>
-        </w:rPr>
-        <w:t>Typical Production Drawings</w:t>
-      </w:r>
+      <w:bookmarkStart w:id="47" w:name="_GoBack"/>
       <w:bookmarkEnd w:id="47"/>
-    </w:p>
-    <w:p>
-      <w:pPr>
-        <w:pStyle w:val="Heading2"/>
-        <w:rPr>
-          <w:rFonts w:ascii="Times New Roman" w:hAnsi="Times New Roman" w:cs="Times New Roman"/>
-        </w:rPr>
-      </w:pPr>
-      <w:r>
-        <w:rPr>
-          <w:rFonts w:ascii="Times New Roman" w:hAnsi="Times New Roman" w:cs="Times New Roman"/>
-        </w:rPr>
-        <w:t>Appendix G</w:t>
-      </w:r>
-    </w:p>
-    <w:p>
-      <w:pPr>
-        <w:pStyle w:val="Heading3"/>
-        <w:rPr>
-          <w:rFonts w:ascii="Times New Roman" w:hAnsi="Times New Roman" w:cs="Times New Roman"/>
-        </w:rPr>
-      </w:pPr>
       <w:r>
         <w:rPr>
           <w:rFonts w:ascii="Times New Roman" w:hAnsi="Times New Roman" w:cs="Times New Roman"/>
@@ -10986,7 +11083,7 @@
 </file>
 
 <file path=word/endnotes.xml><?xml version="1.0" encoding="utf-8"?>
-<w:endnotes xmlns:wpc="http://schemas.microsoft.com/office/word/2010/wordprocessingCanvas" xmlns:cx="http://schemas.microsoft.com/office/drawing/2014/chartex" xmlns:mc="http://schemas.openxmlformats.org/markup-compatibility/2006" xmlns:o="urn:schemas-microsoft-com:office:office" xmlns:r="http://schemas.openxmlformats.org/officeDocument/2006/relationships" xmlns:m="http://schemas.openxmlformats.org/officeDocument/2006/math" xmlns:v="urn:schemas-microsoft-com:vml" xmlns:wp14="http://schemas.microsoft.com/office/word/2010/wordprocessingDrawing" xmlns:wp="http://schemas.openxmlformats.org/drawingml/2006/wordprocessingDrawing" xmlns:w10="urn:schemas-microsoft-com:office:word" xmlns:w="http://schemas.openxmlformats.org/wordprocessingml/2006/main" xmlns:w14="http://schemas.microsoft.com/office/word/2010/wordml" xmlns:w15="http://schemas.microsoft.com/office/word/2012/wordml" xmlns:w16se="http://schemas.microsoft.com/office/word/2015/wordml/symex" xmlns:wpg="http://schemas.microsoft.com/office/word/2010/wordprocessingGroup" xmlns:wpi="http://schemas.microsoft.com/office/word/2010/wordprocessingInk" xmlns:wne="http://schemas.microsoft.com/office/word/2006/wordml" xmlns:wps="http://schemas.microsoft.com/office/word/2010/wordprocessingShape" mc:Ignorable="w14 w15 w16se wp14">
+<w:endnotes xmlns:wpc="http://schemas.microsoft.com/office/word/2010/wordprocessingCanvas" xmlns:cx="http://schemas.microsoft.com/office/drawing/2014/chartex" xmlns:cx1="http://schemas.microsoft.com/office/drawing/2015/9/8/chartex" xmlns:cx2="http://schemas.microsoft.com/office/drawing/2015/10/21/chartex" xmlns:cx3="http://schemas.microsoft.com/office/drawing/2016/5/9/chartex" xmlns:cx4="http://schemas.microsoft.com/office/drawing/2016/5/10/chartex" xmlns:cx5="http://schemas.microsoft.com/office/drawing/2016/5/11/chartex" xmlns:mc="http://schemas.openxmlformats.org/markup-compatibility/2006" xmlns:o="urn:schemas-microsoft-com:office:office" xmlns:r="http://schemas.openxmlformats.org/officeDocument/2006/relationships" xmlns:m="http://schemas.openxmlformats.org/officeDocument/2006/math" xmlns:v="urn:schemas-microsoft-com:vml" xmlns:wp14="http://schemas.microsoft.com/office/word/2010/wordprocessingDrawing" xmlns:wp="http://schemas.openxmlformats.org/drawingml/2006/wordprocessingDrawing" xmlns:w10="urn:schemas-microsoft-com:office:word" xmlns:w="http://schemas.openxmlformats.org/wordprocessingml/2006/main" xmlns:w14="http://schemas.microsoft.com/office/word/2010/wordml" xmlns:w15="http://schemas.microsoft.com/office/word/2012/wordml" xmlns:w16se="http://schemas.microsoft.com/office/word/2015/wordml/symex" xmlns:wpg="http://schemas.microsoft.com/office/word/2010/wordprocessingGroup" xmlns:wpi="http://schemas.microsoft.com/office/word/2010/wordprocessingInk" xmlns:wne="http://schemas.microsoft.com/office/word/2006/wordml" xmlns:wps="http://schemas.microsoft.com/office/word/2010/wordprocessingShape" mc:Ignorable="w14 w15 w16se wp14">
   <w:endnote w:type="separator" w:id="-1">
     <w:p>
       <w:pPr>
@@ -11011,7 +11108,7 @@
 </file>
 
 <file path=word/footnotes.xml><?xml version="1.0" encoding="utf-8"?>
-<w:footnotes xmlns:wpc="http://schemas.microsoft.com/office/word/2010/wordprocessingCanvas" xmlns:cx="http://schemas.microsoft.com/office/drawing/2014/chartex" xmlns:mc="http://schemas.openxmlformats.org/markup-compatibility/2006" xmlns:o="urn:schemas-microsoft-com:office:office" xmlns:r="http://schemas.openxmlformats.org/officeDocument/2006/relationships" xmlns:m="http://schemas.openxmlformats.org/officeDocument/2006/math" xmlns:v="urn:schemas-microsoft-com:vml" xmlns:wp14="http://schemas.microsoft.com/office/word/2010/wordprocessingDrawing" xmlns:wp="http://schemas.openxmlformats.org/drawingml/2006/wordprocessingDrawing" xmlns:w10="urn:schemas-microsoft-com:office:word" xmlns:w="http://schemas.openxmlformats.org/wordprocessingml/2006/main" xmlns:w14="http://schemas.microsoft.com/office/word/2010/wordml" xmlns:w15="http://schemas.microsoft.com/office/word/2012/wordml" xmlns:w16se="http://schemas.microsoft.com/office/word/2015/wordml/symex" xmlns:wpg="http://schemas.microsoft.com/office/word/2010/wordprocessingGroup" xmlns:wpi="http://schemas.microsoft.com/office/word/2010/wordprocessingInk" xmlns:wne="http://schemas.microsoft.com/office/word/2006/wordml" xmlns:wps="http://schemas.microsoft.com/office/word/2010/wordprocessingShape" mc:Ignorable="w14 w15 w16se wp14">
+<w:footnotes xmlns:wpc="http://schemas.microsoft.com/office/word/2010/wordprocessingCanvas" xmlns:cx="http://schemas.microsoft.com/office/drawing/2014/chartex" xmlns:cx1="http://schemas.microsoft.com/office/drawing/2015/9/8/chartex" xmlns:cx2="http://schemas.microsoft.com/office/drawing/2015/10/21/chartex" xmlns:cx3="http://schemas.microsoft.com/office/drawing/2016/5/9/chartex" xmlns:cx4="http://schemas.microsoft.com/office/drawing/2016/5/10/chartex" xmlns:cx5="http://schemas.microsoft.com/office/drawing/2016/5/11/chartex" xmlns:mc="http://schemas.openxmlformats.org/markup-compatibility/2006" xmlns:o="urn:schemas-microsoft-com:office:office" xmlns:r="http://schemas.openxmlformats.org/officeDocument/2006/relationships" xmlns:m="http://schemas.openxmlformats.org/officeDocument/2006/math" xmlns:v="urn:schemas-microsoft-com:vml" xmlns:wp14="http://schemas.microsoft.com/office/word/2010/wordprocessingDrawing" xmlns:wp="http://schemas.openxmlformats.org/drawingml/2006/wordprocessingDrawing" xmlns:w10="urn:schemas-microsoft-com:office:word" xmlns:w="http://schemas.openxmlformats.org/wordprocessingml/2006/main" xmlns:w14="http://schemas.microsoft.com/office/word/2010/wordml" xmlns:w15="http://schemas.microsoft.com/office/word/2012/wordml" xmlns:w16se="http://schemas.microsoft.com/office/word/2015/wordml/symex" xmlns:wpg="http://schemas.microsoft.com/office/word/2010/wordprocessingGroup" xmlns:wpi="http://schemas.microsoft.com/office/word/2010/wordprocessingInk" xmlns:wne="http://schemas.microsoft.com/office/word/2006/wordml" xmlns:wps="http://schemas.microsoft.com/office/word/2010/wordprocessingShape" mc:Ignorable="w14 w15 w16se wp14">
   <w:footnote w:type="separator" w:id="-1">
     <w:p>
       <w:pPr>
@@ -11036,7 +11133,7 @@
 </file>
 
 <file path=word/header1.xml><?xml version="1.0" encoding="utf-8"?>
-<w:hdr xmlns:wpc="http://schemas.microsoft.com/office/word/2010/wordprocessingCanvas" xmlns:cx="http://schemas.microsoft.com/office/drawing/2014/chartex" xmlns:mc="http://schemas.openxmlformats.org/markup-compatibility/2006" xmlns:o="urn:schemas-microsoft-com:office:office" xmlns:r="http://schemas.openxmlformats.org/officeDocument/2006/relationships" xmlns:m="http://schemas.openxmlformats.org/officeDocument/2006/math" xmlns:v="urn:schemas-microsoft-com:vml" xmlns:wp14="http://schemas.microsoft.com/office/word/2010/wordprocessingDrawing" xmlns:wp="http://schemas.openxmlformats.org/drawingml/2006/wordprocessingDrawing" xmlns:w10="urn:schemas-microsoft-com:office:word" xmlns:w="http://schemas.openxmlformats.org/wordprocessingml/2006/main" xmlns:w14="http://schemas.microsoft.com/office/word/2010/wordml" xmlns:w15="http://schemas.microsoft.com/office/word/2012/wordml" xmlns:w16se="http://schemas.microsoft.com/office/word/2015/wordml/symex" xmlns:wpg="http://schemas.microsoft.com/office/word/2010/wordprocessingGroup" xmlns:wpi="http://schemas.microsoft.com/office/word/2010/wordprocessingInk" xmlns:wne="http://schemas.microsoft.com/office/word/2006/wordml" xmlns:wps="http://schemas.microsoft.com/office/word/2010/wordprocessingShape" mc:Ignorable="w14 w15 w16se wp14">
+<w:hdr xmlns:wpc="http://schemas.microsoft.com/office/word/2010/wordprocessingCanvas" xmlns:cx="http://schemas.microsoft.com/office/drawing/2014/chartex" xmlns:cx1="http://schemas.microsoft.com/office/drawing/2015/9/8/chartex" xmlns:cx2="http://schemas.microsoft.com/office/drawing/2015/10/21/chartex" xmlns:cx3="http://schemas.microsoft.com/office/drawing/2016/5/9/chartex" xmlns:cx4="http://schemas.microsoft.com/office/drawing/2016/5/10/chartex" xmlns:cx5="http://schemas.microsoft.com/office/drawing/2016/5/11/chartex" xmlns:mc="http://schemas.openxmlformats.org/markup-compatibility/2006" xmlns:o="urn:schemas-microsoft-com:office:office" xmlns:r="http://schemas.openxmlformats.org/officeDocument/2006/relationships" xmlns:m="http://schemas.openxmlformats.org/officeDocument/2006/math" xmlns:v="urn:schemas-microsoft-com:vml" xmlns:wp14="http://schemas.microsoft.com/office/word/2010/wordprocessingDrawing" xmlns:wp="http://schemas.openxmlformats.org/drawingml/2006/wordprocessingDrawing" xmlns:w10="urn:schemas-microsoft-com:office:word" xmlns:w="http://schemas.openxmlformats.org/wordprocessingml/2006/main" xmlns:w14="http://schemas.microsoft.com/office/word/2010/wordml" xmlns:w15="http://schemas.microsoft.com/office/word/2012/wordml" xmlns:w16se="http://schemas.microsoft.com/office/word/2015/wordml/symex" xmlns:wpg="http://schemas.microsoft.com/office/word/2010/wordprocessingGroup" xmlns:wpi="http://schemas.microsoft.com/office/word/2010/wordprocessingInk" xmlns:wne="http://schemas.microsoft.com/office/word/2006/wordml" xmlns:wps="http://schemas.microsoft.com/office/word/2010/wordprocessingShape" mc:Ignorable="w14 w15 w16se wp14">
   <w:p>
     <w:pPr>
       <w:pStyle w:val="Header"/>
@@ -11044,7 +11141,7 @@
     <w:r>
       <w:rPr>
         <w:noProof/>
-        <w:lang w:eastAsia="en-IE"/>
+        <w:lang w:val="es-VE" w:eastAsia="es-VE"/>
       </w:rPr>
       <mc:AlternateContent>
         <mc:Choice Requires="wps">
@@ -11135,7 +11232,7 @@
                                   <w:caps/>
                                   <w:color w:val="FFFFFF" w:themeColor="background1"/>
                                 </w:rPr>
-                                <w:t>Audiotronics Limited</w:t>
+                                <w:t>Audio-acoustic-Assistant Ltd</w:t>
                               </w:r>
                             </w:p>
                           </w:sdtContent>
@@ -11192,7 +11289,7 @@
                             <w:caps/>
                             <w:color w:val="FFFFFF" w:themeColor="background1"/>
                           </w:rPr>
-                          <w:t>Audiotronics Limited</w:t>
+                          <w:t>Audio-acoustic-Assistant Ltd</w:t>
                         </w:r>
                       </w:p>
                     </w:sdtContent>
@@ -11210,7 +11307,7 @@
 </file>
 
 <file path=word/header2.xml><?xml version="1.0" encoding="utf-8"?>
-<w:hdr xmlns:wpc="http://schemas.microsoft.com/office/word/2010/wordprocessingCanvas" xmlns:cx="http://schemas.microsoft.com/office/drawing/2014/chartex" xmlns:mc="http://schemas.openxmlformats.org/markup-compatibility/2006" xmlns:o="urn:schemas-microsoft-com:office:office" xmlns:r="http://schemas.openxmlformats.org/officeDocument/2006/relationships" xmlns:m="http://schemas.openxmlformats.org/officeDocument/2006/math" xmlns:v="urn:schemas-microsoft-com:vml" xmlns:wp14="http://schemas.microsoft.com/office/word/2010/wordprocessingDrawing" xmlns:wp="http://schemas.openxmlformats.org/drawingml/2006/wordprocessingDrawing" xmlns:w10="urn:schemas-microsoft-com:office:word" xmlns:w="http://schemas.openxmlformats.org/wordprocessingml/2006/main" xmlns:w14="http://schemas.microsoft.com/office/word/2010/wordml" xmlns:w15="http://schemas.microsoft.com/office/word/2012/wordml" xmlns:w16se="http://schemas.microsoft.com/office/word/2015/wordml/symex" xmlns:wpg="http://schemas.microsoft.com/office/word/2010/wordprocessingGroup" xmlns:wpi="http://schemas.microsoft.com/office/word/2010/wordprocessingInk" xmlns:wne="http://schemas.microsoft.com/office/word/2006/wordml" xmlns:wps="http://schemas.microsoft.com/office/word/2010/wordprocessingShape" mc:Ignorable="w14 w15 w16se wp14">
+<w:hdr xmlns:wpc="http://schemas.microsoft.com/office/word/2010/wordprocessingCanvas" xmlns:cx="http://schemas.microsoft.com/office/drawing/2014/chartex" xmlns:cx1="http://schemas.microsoft.com/office/drawing/2015/9/8/chartex" xmlns:cx2="http://schemas.microsoft.com/office/drawing/2015/10/21/chartex" xmlns:cx3="http://schemas.microsoft.com/office/drawing/2016/5/9/chartex" xmlns:cx4="http://schemas.microsoft.com/office/drawing/2016/5/10/chartex" xmlns:cx5="http://schemas.microsoft.com/office/drawing/2016/5/11/chartex" xmlns:mc="http://schemas.openxmlformats.org/markup-compatibility/2006" xmlns:o="urn:schemas-microsoft-com:office:office" xmlns:r="http://schemas.openxmlformats.org/officeDocument/2006/relationships" xmlns:m="http://schemas.openxmlformats.org/officeDocument/2006/math" xmlns:v="urn:schemas-microsoft-com:vml" xmlns:wp14="http://schemas.microsoft.com/office/word/2010/wordprocessingDrawing" xmlns:wp="http://schemas.openxmlformats.org/drawingml/2006/wordprocessingDrawing" xmlns:w10="urn:schemas-microsoft-com:office:word" xmlns:w="http://schemas.openxmlformats.org/wordprocessingml/2006/main" xmlns:w14="http://schemas.microsoft.com/office/word/2010/wordml" xmlns:w15="http://schemas.microsoft.com/office/word/2012/wordml" xmlns:w16se="http://schemas.microsoft.com/office/word/2015/wordml/symex" xmlns:wpg="http://schemas.microsoft.com/office/word/2010/wordprocessingGroup" xmlns:wpi="http://schemas.microsoft.com/office/word/2010/wordprocessingInk" xmlns:wne="http://schemas.microsoft.com/office/word/2006/wordml" xmlns:wps="http://schemas.microsoft.com/office/word/2010/wordprocessingShape" mc:Ignorable="w14 w15 w16se wp14">
   <w:p>
     <w:pPr>
       <w:pStyle w:val="Header"/>
@@ -11218,7 +11315,7 @@
     <w:r>
       <w:rPr>
         <w:noProof/>
-        <w:lang w:eastAsia="en-IE"/>
+        <w:lang w:val="es-VE" w:eastAsia="es-VE"/>
       </w:rPr>
       <mc:AlternateContent>
         <mc:Choice Requires="wps">
@@ -11309,7 +11406,7 @@
                                   <w:caps/>
                                   <w:color w:val="FFFFFF" w:themeColor="background1"/>
                                 </w:rPr>
-                                <w:t>Audiotronics Limited</w:t>
+                                <w:t>Audio-acoustic-Assistant Ltd</w:t>
                               </w:r>
                             </w:p>
                           </w:sdtContent>
@@ -11366,7 +11463,7 @@
                             <w:caps/>
                             <w:color w:val="FFFFFF" w:themeColor="background1"/>
                           </w:rPr>
-                          <w:t>Audiotronics Limited</w:t>
+                          <w:t>Audio-acoustic-Assistant Ltd</w:t>
                         </w:r>
                       </w:p>
                     </w:sdtContent>
@@ -11384,7 +11481,7 @@
 </file>
 
 <file path=word/numbering.xml><?xml version="1.0" encoding="utf-8"?>
-<w:numbering xmlns:wpc="http://schemas.microsoft.com/office/word/2010/wordprocessingCanvas" xmlns:cx="http://schemas.microsoft.com/office/drawing/2014/chartex" xmlns:mc="http://schemas.openxmlformats.org/markup-compatibility/2006" xmlns:o="urn:schemas-microsoft-com:office:office" xmlns:r="http://schemas.openxmlformats.org/officeDocument/2006/relationships" xmlns:m="http://schemas.openxmlformats.org/officeDocument/2006/math" xmlns:v="urn:schemas-microsoft-com:vml" xmlns:wp14="http://schemas.microsoft.com/office/word/2010/wordprocessingDrawing" xmlns:wp="http://schemas.openxmlformats.org/drawingml/2006/wordprocessingDrawing" xmlns:w10="urn:schemas-microsoft-com:office:word" xmlns:w="http://schemas.openxmlformats.org/wordprocessingml/2006/main" xmlns:w14="http://schemas.microsoft.com/office/word/2010/wordml" xmlns:w15="http://schemas.microsoft.com/office/word/2012/wordml" xmlns:w16se="http://schemas.microsoft.com/office/word/2015/wordml/symex" xmlns:wpg="http://schemas.microsoft.com/office/word/2010/wordprocessingGroup" xmlns:wpi="http://schemas.microsoft.com/office/word/2010/wordprocessingInk" xmlns:wne="http://schemas.microsoft.com/office/word/2006/wordml" xmlns:wps="http://schemas.microsoft.com/office/word/2010/wordprocessingShape" mc:Ignorable="w14 w15 w16se wp14">
+<w:numbering xmlns:wpc="http://schemas.microsoft.com/office/word/2010/wordprocessingCanvas" xmlns:cx="http://schemas.microsoft.com/office/drawing/2014/chartex" xmlns:cx1="http://schemas.microsoft.com/office/drawing/2015/9/8/chartex" xmlns:cx2="http://schemas.microsoft.com/office/drawing/2015/10/21/chartex" xmlns:cx3="http://schemas.microsoft.com/office/drawing/2016/5/9/chartex" xmlns:cx4="http://schemas.microsoft.com/office/drawing/2016/5/10/chartex" xmlns:cx5="http://schemas.microsoft.com/office/drawing/2016/5/11/chartex" xmlns:mc="http://schemas.openxmlformats.org/markup-compatibility/2006" xmlns:o="urn:schemas-microsoft-com:office:office" xmlns:r="http://schemas.openxmlformats.org/officeDocument/2006/relationships" xmlns:m="http://schemas.openxmlformats.org/officeDocument/2006/math" xmlns:v="urn:schemas-microsoft-com:vml" xmlns:wp14="http://schemas.microsoft.com/office/word/2010/wordprocessingDrawing" xmlns:wp="http://schemas.openxmlformats.org/drawingml/2006/wordprocessingDrawing" xmlns:w10="urn:schemas-microsoft-com:office:word" xmlns:w="http://schemas.openxmlformats.org/wordprocessingml/2006/main" xmlns:w14="http://schemas.microsoft.com/office/word/2010/wordml" xmlns:w15="http://schemas.microsoft.com/office/word/2012/wordml" xmlns:w16se="http://schemas.microsoft.com/office/word/2015/wordml/symex" xmlns:wpg="http://schemas.microsoft.com/office/word/2010/wordprocessingGroup" xmlns:wpi="http://schemas.microsoft.com/office/word/2010/wordprocessingInk" xmlns:wne="http://schemas.microsoft.com/office/word/2006/wordml" xmlns:wps="http://schemas.microsoft.com/office/word/2010/wordprocessingShape" mc:Ignorable="w14 w15 w16se wp14">
   <w:abstractNum w:abstractNumId="0" w15:restartNumberingAfterBreak="0">
     <w:nsid w:val="28992038"/>
     <w:multiLevelType w:val="hybridMultilevel"/>
@@ -11844,7 +11941,7 @@
       </w:pPr>
     </w:pPrDefault>
   </w:docDefaults>
-  <w:latentStyles w:defLockedState="0" w:defUIPriority="99" w:defSemiHidden="0" w:defUnhideWhenUsed="0" w:defQFormat="0" w:count="371">
+  <w:latentStyles w:defLockedState="0" w:defUIPriority="99" w:defSemiHidden="0" w:defUnhideWhenUsed="0" w:defQFormat="0" w:count="374">
     <w:lsdException w:name="Normal" w:uiPriority="0" w:qFormat="1"/>
     <w:lsdException w:name="heading 1" w:uiPriority="9" w:qFormat="1"/>
     <w:lsdException w:name="heading 2" w:semiHidden="1" w:uiPriority="9" w:unhideWhenUsed="1" w:qFormat="1"/>
@@ -11950,7 +12047,6 @@
     <w:lsdException w:name="HTML Sample" w:semiHidden="1" w:unhideWhenUsed="1"/>
     <w:lsdException w:name="HTML Typewriter" w:semiHidden="1" w:unhideWhenUsed="1"/>
     <w:lsdException w:name="HTML Variable" w:semiHidden="1" w:unhideWhenUsed="1"/>
-    <w:lsdException w:name="Normal Table" w:semiHidden="1" w:unhideWhenUsed="1"/>
     <w:lsdException w:name="annotation subject" w:semiHidden="1" w:unhideWhenUsed="1"/>
     <w:lsdException w:name="No List" w:semiHidden="1" w:unhideWhenUsed="1"/>
     <w:lsdException w:name="Outline List 1" w:semiHidden="1" w:unhideWhenUsed="1"/>
@@ -11995,7 +12091,6 @@
     <w:lsdException w:name="Table Professional" w:semiHidden="1" w:unhideWhenUsed="1"/>
     <w:lsdException w:name="Table Subtle 1" w:semiHidden="1" w:unhideWhenUsed="1"/>
     <w:lsdException w:name="Table Subtle 2" w:semiHidden="1" w:unhideWhenUsed="1"/>
-    <w:lsdException w:name="Table Web 1" w:semiHidden="1" w:unhideWhenUsed="1"/>
     <w:lsdException w:name="Table Web 2" w:semiHidden="1" w:unhideWhenUsed="1"/>
     <w:lsdException w:name="Table Web 3" w:semiHidden="1" w:unhideWhenUsed="1"/>
     <w:lsdException w:name="Balloon Text" w:semiHidden="1" w:unhideWhenUsed="1"/>
@@ -12216,6 +12311,9 @@
     <w:lsdException w:name="List Table 5 Dark Accent 6" w:uiPriority="50"/>
     <w:lsdException w:name="List Table 6 Colorful Accent 6" w:uiPriority="51"/>
     <w:lsdException w:name="List Table 7 Colorful Accent 6" w:uiPriority="52"/>
+    <w:lsdException w:name="Mention" w:semiHidden="1" w:unhideWhenUsed="1"/>
+    <w:lsdException w:name="Smart Hyperlink" w:semiHidden="1" w:unhideWhenUsed="1"/>
+    <w:lsdException w:name="Hashtag" w:semiHidden="1" w:unhideWhenUsed="1"/>
   </w:latentStyles>
   <w:style w:type="paragraph" w:default="1" w:styleId="Normal">
     <w:name w:val="Normal"/>
@@ -12842,7 +12940,7 @@
 </file>
 
 <file path=customXml/itemProps1.xml><?xml version="1.0" encoding="utf-8"?>
-<ds:datastoreItem xmlns:ds="http://schemas.openxmlformats.org/officeDocument/2006/customXml" ds:itemID="{7AC3ABCD-109B-4765-950E-F80436DBFDFB}">
+<ds:datastoreItem xmlns:ds="http://schemas.openxmlformats.org/officeDocument/2006/customXml" ds:itemID="{8164A141-D0A0-4834-8047-AD2550D54E1F}">
   <ds:schemaRefs>
     <ds:schemaRef ds:uri="http://schemas.openxmlformats.org/officeDocument/2006/bibliography"/>
   </ds:schemaRefs>

</xml_diff>

<commit_message>
Changed name of Business in Business Plan to Audiotronics Ltd, not Audio-Acoustic-Assistant, as that's the APP's name, not the COMPANY's name, tiedied up document
</commit_message>
<xml_diff>
--- a/0. Business Plan (Bus Entrep)/BusinessPlan(Final).docx
+++ b/0. Business Plan (Bus Entrep)/BusinessPlan(Final).docx
@@ -274,7 +274,7 @@
                   </wp:anchor>
                 </w:drawing>
               </mc:Choice>
-              <mc:Fallback xmlns:cx5="http://schemas.microsoft.com/office/drawing/2016/5/11/chartex" xmlns:cx4="http://schemas.microsoft.com/office/drawing/2016/5/10/chartex" xmlns:cx3="http://schemas.microsoft.com/office/drawing/2016/5/9/chartex" xmlns:cx2="http://schemas.microsoft.com/office/drawing/2015/10/21/chartex" xmlns:cx1="http://schemas.microsoft.com/office/drawing/2015/9/8/chartex">
+              <mc:Fallback xmlns:cx1="http://schemas.microsoft.com/office/drawing/2015/9/8/chartex" xmlns:cx2="http://schemas.microsoft.com/office/drawing/2015/10/21/chartex" xmlns:cx3="http://schemas.microsoft.com/office/drawing/2016/5/9/chartex" xmlns:cx4="http://schemas.microsoft.com/office/drawing/2016/5/10/chartex" xmlns:cx5="http://schemas.microsoft.com/office/drawing/2016/5/11/chartex">
                 <w:pict>
                   <v:group w14:anchorId="1B47BAA6" id="Group 149" o:spid="_x0000_s1026" style="position:absolute;margin-left:0;margin-top:0;width:8in;height:95.7pt;z-index:251662336;mso-width-percent:941;mso-height-percent:121;mso-top-percent:23;mso-position-horizontal:center;mso-position-horizontal-relative:page;mso-position-vertical-relative:page;mso-width-percent:941;mso-height-percent:121;mso-top-percent:23" coordorigin="" coordsize="73152,12161" o:gfxdata="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">
                     <v:shape id="Rectangle 51" o:spid="_x0000_s1027" style="position:absolute;width:73152;height:11303;visibility:visible;mso-wrap-style:square;v-text-anchor:middle" coordsize="7312660,1129665" o:gfxdata="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" path="m,l7312660,r,1129665l3619500,733425,,1091565,,xe" fillcolor="#5b9bd5 [3204]" stroked="f" strokeweight="1pt">
@@ -4438,6 +4438,7 @@
         <w:rPr>
           <w:rFonts w:ascii="Times New Roman" w:hAnsi="Times New Roman" w:cs="Times New Roman"/>
         </w:rPr>
+        <w:lastRenderedPageBreak/>
         <w:t>Section 1</w:t>
       </w:r>
       <w:bookmarkEnd w:id="0"/>
@@ -4601,15 +4602,7 @@
               <w:rPr>
                 <w:rFonts w:cs="Times New Roman"/>
               </w:rPr>
-              <w:t>Docklands</w:t>
-            </w:r>
-            <w:bookmarkStart w:id="2" w:name="_GoBack"/>
-            <w:bookmarkEnd w:id="2"/>
-            <w:r>
-              <w:rPr>
-                <w:rFonts w:cs="Times New Roman"/>
-              </w:rPr>
-              <w:t xml:space="preserve"> </w:t>
+              <w:t xml:space="preserve">Docklands </w:t>
             </w:r>
             <w:r>
               <w:rPr>
@@ -5282,6 +5275,7 @@
         <w:rPr>
           <w:rFonts w:cs="Times New Roman"/>
         </w:rPr>
+        <w:lastRenderedPageBreak/>
         <w:t>To achieve an 8% share of the market dealing with mobile</w:t>
       </w:r>
       <w:r>
@@ -6219,46 +6213,46 @@
           <w:rFonts w:ascii="Times New Roman" w:hAnsi="Times New Roman" w:cs="Times New Roman"/>
         </w:rPr>
       </w:pPr>
-      <w:bookmarkStart w:id="3" w:name="_Toc477849732"/>
+      <w:bookmarkStart w:id="2" w:name="_Toc477849732"/>
       <w:r>
         <w:rPr>
           <w:rFonts w:ascii="Times New Roman" w:hAnsi="Times New Roman" w:cs="Times New Roman"/>
         </w:rPr>
         <w:t>Section 2</w:t>
       </w:r>
+      <w:bookmarkEnd w:id="2"/>
+    </w:p>
+    <w:p>
+      <w:pPr>
+        <w:pStyle w:val="Heading2"/>
+        <w:rPr>
+          <w:rFonts w:ascii="Times New Roman" w:hAnsi="Times New Roman" w:cs="Times New Roman"/>
+        </w:rPr>
+      </w:pPr>
+      <w:bookmarkStart w:id="3" w:name="_Toc477849733"/>
+      <w:r>
+        <w:rPr>
+          <w:rFonts w:ascii="Times New Roman" w:hAnsi="Times New Roman" w:cs="Times New Roman"/>
+        </w:rPr>
+        <w:t>Introduction</w:t>
+      </w:r>
       <w:bookmarkEnd w:id="3"/>
     </w:p>
     <w:p>
       <w:pPr>
-        <w:pStyle w:val="Heading2"/>
+        <w:pStyle w:val="Heading3"/>
         <w:rPr>
           <w:rFonts w:ascii="Times New Roman" w:hAnsi="Times New Roman" w:cs="Times New Roman"/>
         </w:rPr>
       </w:pPr>
-      <w:bookmarkStart w:id="4" w:name="_Toc477849733"/>
+      <w:bookmarkStart w:id="4" w:name="_Toc477849734"/>
       <w:r>
         <w:rPr>
           <w:rFonts w:ascii="Times New Roman" w:hAnsi="Times New Roman" w:cs="Times New Roman"/>
         </w:rPr>
-        <w:t>Introduction</w:t>
+        <w:t>Overview</w:t>
       </w:r>
       <w:bookmarkEnd w:id="4"/>
-    </w:p>
-    <w:p>
-      <w:pPr>
-        <w:pStyle w:val="Heading3"/>
-        <w:rPr>
-          <w:rFonts w:ascii="Times New Roman" w:hAnsi="Times New Roman" w:cs="Times New Roman"/>
-        </w:rPr>
-      </w:pPr>
-      <w:bookmarkStart w:id="5" w:name="_Toc477849734"/>
-      <w:r>
-        <w:rPr>
-          <w:rFonts w:ascii="Times New Roman" w:hAnsi="Times New Roman" w:cs="Times New Roman"/>
-        </w:rPr>
-        <w:t>Overview</w:t>
-      </w:r>
-      <w:bookmarkEnd w:id="5"/>
     </w:p>
     <w:p>
       <w:r>
@@ -6442,12 +6436,19 @@
         <w:rPr>
           <w:lang w:val="en-GB"/>
         </w:rPr>
-        <w:t>without prior knowledge</w:t>
+        <w:t xml:space="preserve">without prior </w:t>
       </w:r>
       <w:r>
         <w:rPr>
           <w:lang w:val="en-GB"/>
         </w:rPr>
+        <w:lastRenderedPageBreak/>
+        <w:t>knowledge</w:t>
+      </w:r>
+      <w:r>
+        <w:rPr>
+          <w:lang w:val="en-GB"/>
+        </w:rPr>
         <w:t>,</w:t>
       </w:r>
       <w:r>
@@ -6666,30 +6667,30 @@
           <w:rFonts w:ascii="Times New Roman" w:hAnsi="Times New Roman" w:cs="Times New Roman"/>
         </w:rPr>
       </w:pPr>
-      <w:bookmarkStart w:id="6" w:name="_Toc477849735"/>
+      <w:bookmarkStart w:id="5" w:name="_Toc477849735"/>
       <w:r>
         <w:rPr>
           <w:rFonts w:ascii="Times New Roman" w:hAnsi="Times New Roman" w:cs="Times New Roman"/>
         </w:rPr>
         <w:t>Section 3</w:t>
       </w:r>
+      <w:bookmarkEnd w:id="5"/>
+    </w:p>
+    <w:p>
+      <w:pPr>
+        <w:pStyle w:val="Heading2"/>
+        <w:rPr>
+          <w:rFonts w:ascii="Times New Roman" w:hAnsi="Times New Roman" w:cs="Times New Roman"/>
+        </w:rPr>
+      </w:pPr>
+      <w:bookmarkStart w:id="6" w:name="_Toc477849736"/>
+      <w:r>
+        <w:rPr>
+          <w:rFonts w:ascii="Times New Roman" w:hAnsi="Times New Roman" w:cs="Times New Roman"/>
+        </w:rPr>
+        <w:t>Market</w:t>
+      </w:r>
       <w:bookmarkEnd w:id="6"/>
-    </w:p>
-    <w:p>
-      <w:pPr>
-        <w:pStyle w:val="Heading2"/>
-        <w:rPr>
-          <w:rFonts w:ascii="Times New Roman" w:hAnsi="Times New Roman" w:cs="Times New Roman"/>
-        </w:rPr>
-      </w:pPr>
-      <w:bookmarkStart w:id="7" w:name="_Toc477849736"/>
-      <w:r>
-        <w:rPr>
-          <w:rFonts w:ascii="Times New Roman" w:hAnsi="Times New Roman" w:cs="Times New Roman"/>
-        </w:rPr>
-        <w:t>Market</w:t>
-      </w:r>
-      <w:bookmarkEnd w:id="7"/>
     </w:p>
     <w:p>
       <w:pPr>
@@ -6699,14 +6700,14 @@
           <w:rFonts w:ascii="Times New Roman" w:hAnsi="Times New Roman" w:cs="Times New Roman"/>
         </w:rPr>
       </w:pPr>
-      <w:bookmarkStart w:id="8" w:name="_Toc477849737"/>
+      <w:bookmarkStart w:id="7" w:name="_Toc477849737"/>
       <w:r>
         <w:rPr>
           <w:rFonts w:ascii="Times New Roman" w:hAnsi="Times New Roman" w:cs="Times New Roman"/>
         </w:rPr>
         <w:t>The Market</w:t>
       </w:r>
-      <w:bookmarkEnd w:id="8"/>
+      <w:bookmarkEnd w:id="7"/>
     </w:p>
     <w:p>
       <w:pPr>
@@ -6785,14 +6786,14 @@
           <w:rFonts w:ascii="Times New Roman" w:hAnsi="Times New Roman" w:cs="Times New Roman"/>
         </w:rPr>
       </w:pPr>
-      <w:bookmarkStart w:id="9" w:name="_Toc477849738"/>
+      <w:bookmarkStart w:id="8" w:name="_Toc477849738"/>
       <w:r>
         <w:rPr>
           <w:rFonts w:ascii="Times New Roman" w:hAnsi="Times New Roman" w:cs="Times New Roman"/>
         </w:rPr>
         <w:t>Overview</w:t>
       </w:r>
-      <w:bookmarkEnd w:id="9"/>
+      <w:bookmarkEnd w:id="8"/>
     </w:p>
     <w:p>
       <w:pPr>
@@ -7753,6 +7754,7 @@
                 <w:rFonts w:cs="Times New Roman"/>
                 <w:b/>
               </w:rPr>
+              <w:lastRenderedPageBreak/>
               <w:t>Sub Total</w:t>
             </w:r>
           </w:p>
@@ -8001,66 +8003,88 @@
           <w:rFonts w:ascii="Times New Roman" w:hAnsi="Times New Roman" w:cs="Times New Roman"/>
         </w:rPr>
       </w:pPr>
-      <w:bookmarkStart w:id="10" w:name="_Toc477849739"/>
+      <w:bookmarkStart w:id="9" w:name="_Toc477849739"/>
       <w:r>
         <w:rPr>
           <w:rFonts w:ascii="Times New Roman" w:hAnsi="Times New Roman" w:cs="Times New Roman"/>
         </w:rPr>
         <w:t>Trend</w:t>
       </w:r>
+      <w:bookmarkEnd w:id="9"/>
+    </w:p>
+    <w:p>
+      <w:pPr>
+        <w:rPr>
+          <w:rFonts w:cs="Times New Roman"/>
+          <w:szCs w:val="24"/>
+        </w:rPr>
+      </w:pPr>
+      <w:r>
+        <w:rPr>
+          <w:rFonts w:cs="Times New Roman"/>
+          <w:szCs w:val="24"/>
+        </w:rPr>
+        <w:t xml:space="preserve">With the growth </w:t>
+      </w:r>
+      <w:r>
+        <w:rPr>
+          <w:rFonts w:cs="Times New Roman"/>
+          <w:szCs w:val="24"/>
+        </w:rPr>
+        <w:t>of streaming and vlogs</w:t>
+      </w:r>
+      <w:r>
+        <w:rPr>
+          <w:rFonts w:cs="Times New Roman"/>
+          <w:szCs w:val="24"/>
+        </w:rPr>
+        <w:t xml:space="preserve"> on video sharing sites such as YouTube, Facebook and Instagram, the acoustics of a room are becoming more of a prevalent necessity.</w:t>
+      </w:r>
+      <w:r>
+        <w:rPr>
+          <w:rFonts w:cs="Times New Roman"/>
+          <w:szCs w:val="24"/>
+        </w:rPr>
+        <w:t xml:space="preserve"> Especially since YouTube have recently started allowing streaming from mobile devices. The trend for acoustic measuring equipment is increasing as an alarming rate, due to this. Because major companies are rather secretive of their statistics and figures (e.g. Google), it is impossible to estimate to exact a</w:t>
+      </w:r>
+      <w:r>
+        <w:rPr>
+          <w:rFonts w:cs="Times New Roman"/>
+          <w:szCs w:val="24"/>
+        </w:rPr>
+        <w:t xml:space="preserve">mount this has increased or its forecast. </w:t>
+      </w:r>
+    </w:p>
+    <w:p>
+      <w:pPr>
+        <w:rPr>
+          <w:rFonts w:cs="Times New Roman"/>
+          <w:szCs w:val="24"/>
+        </w:rPr>
+      </w:pPr>
+    </w:p>
+    <w:p>
+      <w:pPr>
+        <w:pStyle w:val="Heading3"/>
+        <w:rPr>
+          <w:rFonts w:ascii="Times New Roman" w:hAnsi="Times New Roman" w:cs="Times New Roman"/>
+        </w:rPr>
+      </w:pPr>
+      <w:bookmarkStart w:id="10" w:name="_Toc477849740"/>
+      <w:r>
+        <w:rPr>
+          <w:rFonts w:ascii="Times New Roman" w:hAnsi="Times New Roman" w:cs="Times New Roman"/>
+        </w:rPr>
+        <w:t>Size &amp; potential</w:t>
+      </w:r>
       <w:bookmarkEnd w:id="10"/>
     </w:p>
     <w:p>
-      <w:pPr>
-        <w:rPr>
-          <w:rFonts w:cs="Times New Roman"/>
-          <w:szCs w:val="24"/>
-        </w:rPr>
-      </w:pPr>
-      <w:r>
-        <w:rPr>
-          <w:rFonts w:cs="Times New Roman"/>
-          <w:szCs w:val="24"/>
-        </w:rPr>
-        <w:t xml:space="preserve">With the growth </w:t>
-      </w:r>
-      <w:r>
-        <w:rPr>
-          <w:rFonts w:cs="Times New Roman"/>
-          <w:szCs w:val="24"/>
-        </w:rPr>
-        <w:t>of streaming and vlogs</w:t>
-      </w:r>
-      <w:r>
-        <w:rPr>
-          <w:rFonts w:cs="Times New Roman"/>
-          <w:szCs w:val="24"/>
-        </w:rPr>
-        <w:t xml:space="preserve"> on video sharing sites such as YouTube, Facebook and Instagram, the acoustics of a room are becoming more of a prevalent necessity.</w:t>
-      </w:r>
-      <w:r>
-        <w:rPr>
-          <w:rFonts w:cs="Times New Roman"/>
-          <w:szCs w:val="24"/>
-        </w:rPr>
-        <w:t xml:space="preserve"> Especially since YouTube have recently started allowing streaming from mobile devices. The trend for acoustic measuring equipment is increasing as an alarming rate, due to this. Because major companies are rather secretive of their statistics and figures (e.g. Google), it is impossible to estimate to exact a</w:t>
-      </w:r>
-      <w:r>
-        <w:rPr>
-          <w:rFonts w:cs="Times New Roman"/>
-          <w:szCs w:val="24"/>
-        </w:rPr>
-        <w:t xml:space="preserve">mount this has increased or its forecast. </w:t>
-      </w:r>
-    </w:p>
-    <w:p>
-      <w:pPr>
-        <w:rPr>
-          <w:rFonts w:cs="Times New Roman"/>
-          <w:szCs w:val="24"/>
-        </w:rPr>
-      </w:pPr>
-    </w:p>
+      <w:r>
+        <w:t xml:space="preserve">Extensive research dictates that Android applications on the Google Play Store are worth more than €1.3 billion on an (Republic of) Ireland region. The survey is based on research on the costings of applications on the Google Play store, as well as their popularity. </w:t>
+      </w:r>
+    </w:p>
+    <w:p/>
     <w:p>
       <w:pPr>
         <w:pStyle w:val="Heading3"/>
@@ -8068,18 +8092,151 @@
           <w:rFonts w:ascii="Times New Roman" w:hAnsi="Times New Roman" w:cs="Times New Roman"/>
         </w:rPr>
       </w:pPr>
-      <w:bookmarkStart w:id="11" w:name="_Toc477849740"/>
+      <w:bookmarkStart w:id="11" w:name="_Toc477849741"/>
       <w:r>
         <w:rPr>
           <w:rFonts w:ascii="Times New Roman" w:hAnsi="Times New Roman" w:cs="Times New Roman"/>
         </w:rPr>
-        <w:t>Size &amp; potential</w:t>
+        <w:t>Competition</w:t>
       </w:r>
       <w:bookmarkEnd w:id="11"/>
     </w:p>
     <w:p>
-      <w:r>
-        <w:t xml:space="preserve">Extensive research dictates that Android applications on the Google Play Store are worth more than €1.3 billion on an (Republic of) Ireland region. The survey is based on research on the costings of applications on the Google Play store, as well as their popularity. </w:t>
+      <w:pPr>
+        <w:rPr>
+          <w:rFonts w:cs="Times New Roman"/>
+          <w:szCs w:val="24"/>
+        </w:rPr>
+      </w:pPr>
+      <w:r>
+        <w:rPr>
+          <w:rFonts w:cs="Times New Roman"/>
+          <w:szCs w:val="24"/>
+        </w:rPr>
+        <w:t xml:space="preserve">The Google Pay Store has very limited applications relating to measuring the acoustics of a room or area. With the applications that do deal with measuring the acoustics, the applications themselves are very poorly designed with an extensive amount of errors within those apps. With the little competition that there is, it’s doubtful that this will impact on </w:t>
+      </w:r>
+      <w:r>
+        <w:rPr>
+          <w:rFonts w:cs="Times New Roman"/>
+          <w:szCs w:val="24"/>
+        </w:rPr>
+        <w:t xml:space="preserve">the promotor’s </w:t>
+      </w:r>
+      <w:r>
+        <w:rPr>
+          <w:rFonts w:cs="Times New Roman"/>
+          <w:szCs w:val="24"/>
+        </w:rPr>
+        <w:t xml:space="preserve">business </w:t>
+      </w:r>
+      <w:r>
+        <w:rPr>
+          <w:rFonts w:cs="Times New Roman"/>
+          <w:szCs w:val="24"/>
+        </w:rPr>
+        <w:t>much</w:t>
+      </w:r>
+      <w:r>
+        <w:rPr>
+          <w:rFonts w:cs="Times New Roman"/>
+          <w:szCs w:val="24"/>
+        </w:rPr>
+        <w:t xml:space="preserve">. </w:t>
+      </w:r>
+    </w:p>
+    <w:p>
+      <w:pPr>
+        <w:rPr>
+          <w:rFonts w:cs="Times New Roman"/>
+          <w:szCs w:val="24"/>
+        </w:rPr>
+      </w:pPr>
+    </w:p>
+    <w:p>
+      <w:pPr>
+        <w:pStyle w:val="Heading3"/>
+        <w:rPr>
+          <w:rFonts w:ascii="Times New Roman" w:hAnsi="Times New Roman" w:cs="Times New Roman"/>
+        </w:rPr>
+      </w:pPr>
+      <w:bookmarkStart w:id="12" w:name="_Toc477849742"/>
+      <w:r>
+        <w:rPr>
+          <w:rFonts w:ascii="Times New Roman" w:hAnsi="Times New Roman" w:cs="Times New Roman"/>
+        </w:rPr>
+        <w:t>Customers</w:t>
+      </w:r>
+      <w:bookmarkEnd w:id="12"/>
+    </w:p>
+    <w:p>
+      <w:pPr>
+        <w:rPr>
+          <w:rFonts w:cs="Times New Roman"/>
+          <w:szCs w:val="24"/>
+        </w:rPr>
+      </w:pPr>
+      <w:r>
+        <w:rPr>
+          <w:rFonts w:cs="Times New Roman"/>
+          <w:szCs w:val="24"/>
+        </w:rPr>
+        <w:t>The</w:t>
+      </w:r>
+      <w:r>
+        <w:rPr>
+          <w:rFonts w:cs="Times New Roman"/>
+          <w:szCs w:val="24"/>
+        </w:rPr>
+        <w:t xml:space="preserve"> customers will be generated when they purchase </w:t>
+      </w:r>
+      <w:r>
+        <w:rPr>
+          <w:rFonts w:cs="Times New Roman"/>
+          <w:szCs w:val="24"/>
+        </w:rPr>
+        <w:t>the</w:t>
+      </w:r>
+      <w:r>
+        <w:rPr>
+          <w:rFonts w:cs="Times New Roman"/>
+          <w:szCs w:val="24"/>
+        </w:rPr>
+        <w:t xml:space="preserve"> application from the Google Play Store. With the customer feedback and the statistics from Google Developers, </w:t>
+      </w:r>
+      <w:r>
+        <w:rPr>
+          <w:rFonts w:cs="Times New Roman"/>
+          <w:szCs w:val="24"/>
+        </w:rPr>
+        <w:t>the promotors</w:t>
+      </w:r>
+      <w:r>
+        <w:rPr>
+          <w:rFonts w:cs="Times New Roman"/>
+          <w:szCs w:val="24"/>
+        </w:rPr>
+        <w:t xml:space="preserve"> will be able to see how the application can be developed further to progress with </w:t>
+      </w:r>
+      <w:r>
+        <w:rPr>
+          <w:rFonts w:cs="Times New Roman"/>
+          <w:szCs w:val="24"/>
+        </w:rPr>
+        <w:t xml:space="preserve">the promotor’s </w:t>
+      </w:r>
+      <w:r>
+        <w:rPr>
+          <w:rFonts w:cs="Times New Roman"/>
+          <w:szCs w:val="24"/>
+        </w:rPr>
+        <w:t>business</w:t>
+      </w:r>
+      <w:r>
+        <w:rPr>
+          <w:rFonts w:cs="Times New Roman"/>
+          <w:szCs w:val="24"/>
+        </w:rPr>
+        <w:t>.</w:t>
       </w:r>
     </w:p>
     <w:p/>
@@ -8090,66 +8247,307 @@
           <w:rFonts w:ascii="Times New Roman" w:hAnsi="Times New Roman" w:cs="Times New Roman"/>
         </w:rPr>
       </w:pPr>
-      <w:bookmarkStart w:id="12" w:name="_Toc477849741"/>
+      <w:bookmarkStart w:id="13" w:name="_Toc477849743"/>
       <w:r>
         <w:rPr>
           <w:rFonts w:ascii="Times New Roman" w:hAnsi="Times New Roman" w:cs="Times New Roman"/>
         </w:rPr>
-        <w:t>Competition</w:t>
-      </w:r>
-      <w:bookmarkEnd w:id="12"/>
-    </w:p>
-    <w:p>
-      <w:pPr>
-        <w:rPr>
-          <w:rFonts w:cs="Times New Roman"/>
-          <w:szCs w:val="24"/>
-        </w:rPr>
-      </w:pPr>
-      <w:r>
-        <w:rPr>
-          <w:rFonts w:cs="Times New Roman"/>
-          <w:szCs w:val="24"/>
-        </w:rPr>
-        <w:t xml:space="preserve">The Google Pay Store has very limited applications relating to measuring the acoustics of a room or area. With the applications that do deal with measuring the acoustics, the applications themselves are very poorly designed with an extensive amount of errors within those apps. With the little competition that there is, it’s doubtful that this will impact on </w:t>
-      </w:r>
-      <w:r>
-        <w:rPr>
-          <w:rFonts w:cs="Times New Roman"/>
-          <w:szCs w:val="24"/>
-        </w:rPr>
-        <w:t xml:space="preserve">the promotor’s </w:t>
-      </w:r>
-      <w:r>
-        <w:rPr>
-          <w:rFonts w:cs="Times New Roman"/>
-          <w:szCs w:val="24"/>
-        </w:rPr>
-        <w:t xml:space="preserve">business </w:t>
-      </w:r>
-      <w:r>
-        <w:rPr>
-          <w:rFonts w:cs="Times New Roman"/>
-          <w:szCs w:val="24"/>
-        </w:rPr>
-        <w:t>much</w:t>
-      </w:r>
-      <w:r>
-        <w:rPr>
-          <w:rFonts w:cs="Times New Roman"/>
-          <w:szCs w:val="24"/>
-        </w:rPr>
-        <w:t xml:space="preserve">. </w:t>
-      </w:r>
-    </w:p>
-    <w:p>
-      <w:pPr>
-        <w:rPr>
-          <w:rFonts w:cs="Times New Roman"/>
-          <w:szCs w:val="24"/>
-        </w:rPr>
-      </w:pPr>
-    </w:p>
+        <w:t>SWOT Analysis</w:t>
+      </w:r>
+      <w:bookmarkEnd w:id="13"/>
+    </w:p>
+    <w:p>
+      <w:pPr>
+        <w:pStyle w:val="Heading4"/>
+        <w:rPr>
+          <w:rFonts w:ascii="Times New Roman" w:hAnsi="Times New Roman" w:cs="Times New Roman"/>
+        </w:rPr>
+      </w:pPr>
+      <w:r>
+        <w:rPr>
+          <w:rFonts w:ascii="Times New Roman" w:hAnsi="Times New Roman" w:cs="Times New Roman"/>
+        </w:rPr>
+        <w:t>Strengths</w:t>
+      </w:r>
+    </w:p>
+    <w:p>
+      <w:pPr>
+        <w:rPr>
+          <w:rFonts w:cs="Times New Roman"/>
+          <w:szCs w:val="24"/>
+        </w:rPr>
+      </w:pPr>
+      <w:r>
+        <w:rPr>
+          <w:rFonts w:cs="Times New Roman"/>
+          <w:szCs w:val="24"/>
+        </w:rPr>
+        <w:t xml:space="preserve">The promotors have long been creating minor apps by themselves. </w:t>
+      </w:r>
+      <w:r>
+        <w:rPr>
+          <w:rFonts w:cs="Times New Roman"/>
+          <w:szCs w:val="24"/>
+        </w:rPr>
+        <w:t xml:space="preserve">The promotors have worked together or in similar areas for more than 5 years. </w:t>
+      </w:r>
+    </w:p>
+    <w:p>
+      <w:pPr>
+        <w:rPr>
+          <w:rFonts w:cs="Times New Roman"/>
+          <w:szCs w:val="24"/>
+        </w:rPr>
+      </w:pPr>
+    </w:p>
+    <w:p>
+      <w:pPr>
+        <w:rPr>
+          <w:rFonts w:cs="Times New Roman"/>
+          <w:szCs w:val="24"/>
+        </w:rPr>
+      </w:pPr>
+      <w:r>
+        <w:rPr>
+          <w:rFonts w:cs="Times New Roman"/>
+          <w:szCs w:val="24"/>
+        </w:rPr>
+        <w:t xml:space="preserve">The company is currently located in the IFSC, Dublin 1. This is a favourable location with many businesses and major companies nearby. It is on the LUAS Red Line, with the Green Line extension, more potential customers and businesses can find the business in </w:t>
+      </w:r>
+      <w:r>
+        <w:rPr>
+          <w:rFonts w:cs="Times New Roman"/>
+          <w:szCs w:val="24"/>
+        </w:rPr>
+        <w:t>an easy</w:t>
+      </w:r>
+      <w:r>
+        <w:rPr>
+          <w:rFonts w:cs="Times New Roman"/>
+          <w:szCs w:val="24"/>
+        </w:rPr>
+        <w:t xml:space="preserve"> manner. </w:t>
+      </w:r>
+    </w:p>
+    <w:p>
+      <w:pPr>
+        <w:rPr>
+          <w:rFonts w:cs="Times New Roman"/>
+          <w:szCs w:val="24"/>
+        </w:rPr>
+      </w:pPr>
+    </w:p>
+    <w:p>
+      <w:pPr>
+        <w:rPr>
+          <w:rFonts w:cs="Times New Roman"/>
+          <w:szCs w:val="24"/>
+        </w:rPr>
+      </w:pPr>
+      <w:r>
+        <w:rPr>
+          <w:rFonts w:cs="Times New Roman"/>
+          <w:szCs w:val="24"/>
+        </w:rPr>
+        <w:t xml:space="preserve">The promoters have a proven track record in their ability to produce, on time and to budget the specialist products as required by </w:t>
+      </w:r>
+      <w:r>
+        <w:rPr>
+          <w:rFonts w:cs="Times New Roman"/>
+          <w:szCs w:val="24"/>
+        </w:rPr>
+        <w:t>the promotor’s</w:t>
+      </w:r>
+      <w:r>
+        <w:rPr>
+          <w:rFonts w:cs="Times New Roman"/>
+          <w:szCs w:val="24"/>
+        </w:rPr>
+        <w:t xml:space="preserve"> customers and recognise the importance of meeting deadlines within the overall context of creating and producing mobile applications.</w:t>
+      </w:r>
+    </w:p>
+    <w:p>
+      <w:pPr>
+        <w:rPr>
+          <w:rFonts w:cs="Times New Roman"/>
+          <w:szCs w:val="24"/>
+        </w:rPr>
+      </w:pPr>
+    </w:p>
+    <w:p>
+      <w:pPr>
+        <w:pStyle w:val="Heading4"/>
+        <w:rPr>
+          <w:rFonts w:ascii="Times New Roman" w:hAnsi="Times New Roman" w:cs="Times New Roman"/>
+        </w:rPr>
+      </w:pPr>
+      <w:r>
+        <w:rPr>
+          <w:rFonts w:ascii="Times New Roman" w:hAnsi="Times New Roman" w:cs="Times New Roman"/>
+        </w:rPr>
+        <w:t>Weaknesses</w:t>
+      </w:r>
+    </w:p>
+    <w:p>
+      <w:pPr>
+        <w:rPr>
+          <w:rFonts w:cs="Times New Roman"/>
+          <w:szCs w:val="24"/>
+        </w:rPr>
+      </w:pPr>
+      <w:r>
+        <w:rPr>
+          <w:rFonts w:cs="Times New Roman"/>
+          <w:szCs w:val="24"/>
+        </w:rPr>
+        <w:t xml:space="preserve">Financial resources are quite limited, but this Business Plan details the requirements, resources and the “why” as to the reasoning why this Project is a good opportunity.  Funding will be from a few sources, with the potential of being rejected. </w:t>
+      </w:r>
+    </w:p>
+    <w:p>
+      <w:pPr>
+        <w:rPr>
+          <w:rFonts w:cs="Times New Roman"/>
+          <w:szCs w:val="24"/>
+        </w:rPr>
+      </w:pPr>
+    </w:p>
+    <w:p>
+      <w:pPr>
+        <w:pStyle w:val="Heading4"/>
+        <w:rPr>
+          <w:rFonts w:ascii="Times New Roman" w:hAnsi="Times New Roman" w:cs="Times New Roman"/>
+        </w:rPr>
+      </w:pPr>
+      <w:r>
+        <w:rPr>
+          <w:rFonts w:ascii="Times New Roman" w:hAnsi="Times New Roman" w:cs="Times New Roman"/>
+        </w:rPr>
+        <w:t>Opportunities</w:t>
+      </w:r>
+    </w:p>
+    <w:p>
+      <w:pPr>
+        <w:rPr>
+          <w:rFonts w:cs="Times New Roman"/>
+          <w:szCs w:val="24"/>
+        </w:rPr>
+      </w:pPr>
+      <w:r>
+        <w:rPr>
+          <w:rFonts w:cs="Times New Roman"/>
+          <w:szCs w:val="24"/>
+        </w:rPr>
+        <w:t xml:space="preserve">While the current plan is to create one </w:t>
+      </w:r>
+      <w:r>
+        <w:rPr>
+          <w:rFonts w:cs="Times New Roman"/>
+          <w:szCs w:val="24"/>
+        </w:rPr>
+        <w:t xml:space="preserve">application for the moment, it is planned to start improving that application and to create other applications when funding becomes available. </w:t>
+      </w:r>
+    </w:p>
+    <w:p>
+      <w:pPr>
+        <w:pStyle w:val="Heading4"/>
+        <w:rPr>
+          <w:rFonts w:ascii="Times New Roman" w:hAnsi="Times New Roman" w:cs="Times New Roman"/>
+        </w:rPr>
+      </w:pPr>
+      <w:r>
+        <w:rPr>
+          <w:rFonts w:ascii="Times New Roman" w:hAnsi="Times New Roman" w:cs="Times New Roman"/>
+        </w:rPr>
+        <w:t>Threats</w:t>
+      </w:r>
+    </w:p>
+    <w:p>
+      <w:pPr>
+        <w:rPr>
+          <w:rFonts w:cs="Times New Roman"/>
+        </w:rPr>
+      </w:pPr>
+      <w:r>
+        <w:rPr>
+          <w:rFonts w:cs="Times New Roman"/>
+        </w:rPr>
+        <w:t xml:space="preserve">The Project’s most single threat is </w:t>
+      </w:r>
+      <w:r>
+        <w:rPr>
+          <w:rFonts w:cs="Times New Roman"/>
+        </w:rPr>
+        <w:t xml:space="preserve">if </w:t>
+      </w:r>
+      <w:r>
+        <w:rPr>
+          <w:rFonts w:cs="Times New Roman"/>
+        </w:rPr>
+        <w:t>a major company creat</w:t>
+      </w:r>
+      <w:r>
+        <w:rPr>
+          <w:rFonts w:cs="Times New Roman"/>
+        </w:rPr>
+        <w:t>es</w:t>
+      </w:r>
+      <w:r>
+        <w:rPr>
+          <w:rFonts w:cs="Times New Roman"/>
+        </w:rPr>
+        <w:t xml:space="preserve"> a very similar app before </w:t>
+      </w:r>
+      <w:r>
+        <w:rPr>
+          <w:rFonts w:cs="Times New Roman"/>
+        </w:rPr>
+        <w:t>the promotors have the chance to promote theirs</w:t>
+      </w:r>
+      <w:r>
+        <w:rPr>
+          <w:rFonts w:cs="Times New Roman"/>
+        </w:rPr>
+        <w:t xml:space="preserve">. But with extensive research, companies do not seem focused on this, and are focused more on the likes of Virtual Reality and Smart Glasses. </w:t>
+      </w:r>
+    </w:p>
+    <w:p>
+      <w:pPr>
+        <w:pStyle w:val="Heading1"/>
+        <w:rPr>
+          <w:rFonts w:ascii="Times New Roman" w:hAnsi="Times New Roman" w:cs="Times New Roman"/>
+        </w:rPr>
+      </w:pPr>
+      <w:bookmarkStart w:id="14" w:name="_Toc477849744"/>
+      <w:r>
+        <w:rPr>
+          <w:rFonts w:ascii="Times New Roman" w:hAnsi="Times New Roman" w:cs="Times New Roman"/>
+        </w:rPr>
+        <w:t>Section 4</w:t>
+      </w:r>
+      <w:bookmarkEnd w:id="14"/>
+    </w:p>
+    <w:p>
+      <w:pPr>
+        <w:pStyle w:val="Heading2"/>
+        <w:rPr>
+          <w:rFonts w:ascii="Times New Roman" w:hAnsi="Times New Roman" w:cs="Times New Roman"/>
+        </w:rPr>
+      </w:pPr>
+      <w:bookmarkStart w:id="15" w:name="_Toc477849745"/>
+      <w:r>
+        <w:rPr>
+          <w:rFonts w:ascii="Times New Roman" w:hAnsi="Times New Roman" w:cs="Times New Roman"/>
+        </w:rPr>
+        <w:t>Market Strategy</w:t>
+      </w:r>
+      <w:bookmarkEnd w:id="15"/>
+    </w:p>
+    <w:p>
+      <w:r>
+        <w:t>In order to achieve out Sales target, the following strategy has been devised:</w:t>
+      </w:r>
+    </w:p>
+    <w:p/>
     <w:p>
       <w:pPr>
         <w:pStyle w:val="Heading3"/>
@@ -8157,410 +8555,15 @@
           <w:rFonts w:ascii="Times New Roman" w:hAnsi="Times New Roman" w:cs="Times New Roman"/>
         </w:rPr>
       </w:pPr>
-      <w:bookmarkStart w:id="13" w:name="_Toc477849742"/>
+      <w:bookmarkStart w:id="16" w:name="_Toc477849746"/>
       <w:r>
         <w:rPr>
           <w:rFonts w:ascii="Times New Roman" w:hAnsi="Times New Roman" w:cs="Times New Roman"/>
         </w:rPr>
-        <w:t>Customers</w:t>
-      </w:r>
-      <w:bookmarkEnd w:id="13"/>
-    </w:p>
-    <w:p>
-      <w:pPr>
-        <w:rPr>
-          <w:rFonts w:cs="Times New Roman"/>
-          <w:szCs w:val="24"/>
-        </w:rPr>
-      </w:pPr>
-      <w:r>
-        <w:rPr>
-          <w:rFonts w:cs="Times New Roman"/>
-          <w:szCs w:val="24"/>
-        </w:rPr>
-        <w:t>The</w:t>
-      </w:r>
-      <w:r>
-        <w:rPr>
-          <w:rFonts w:cs="Times New Roman"/>
-          <w:szCs w:val="24"/>
-        </w:rPr>
-        <w:t xml:space="preserve"> customers will be generated when they purchase </w:t>
-      </w:r>
-      <w:r>
-        <w:rPr>
-          <w:rFonts w:cs="Times New Roman"/>
-          <w:szCs w:val="24"/>
-        </w:rPr>
-        <w:t>the</w:t>
-      </w:r>
-      <w:r>
-        <w:rPr>
-          <w:rFonts w:cs="Times New Roman"/>
-          <w:szCs w:val="24"/>
-        </w:rPr>
-        <w:t xml:space="preserve"> application from the Google Play Store. With the customer feedback and the statistics from Google Developers, </w:t>
-      </w:r>
-      <w:r>
-        <w:rPr>
-          <w:rFonts w:cs="Times New Roman"/>
-          <w:szCs w:val="24"/>
-        </w:rPr>
-        <w:t>the promotors</w:t>
-      </w:r>
-      <w:r>
-        <w:rPr>
-          <w:rFonts w:cs="Times New Roman"/>
-          <w:szCs w:val="24"/>
-        </w:rPr>
-        <w:t xml:space="preserve"> will be able to see how the application can be developed further to progress with </w:t>
-      </w:r>
-      <w:r>
-        <w:rPr>
-          <w:rFonts w:cs="Times New Roman"/>
-          <w:szCs w:val="24"/>
-        </w:rPr>
-        <w:t xml:space="preserve">the promotor’s </w:t>
-      </w:r>
-      <w:r>
-        <w:rPr>
-          <w:rFonts w:cs="Times New Roman"/>
-          <w:szCs w:val="24"/>
-        </w:rPr>
-        <w:t>business</w:t>
-      </w:r>
-      <w:r>
-        <w:rPr>
-          <w:rFonts w:cs="Times New Roman"/>
-          <w:szCs w:val="24"/>
-        </w:rPr>
-        <w:t>.</w:t>
-      </w:r>
-    </w:p>
-    <w:p/>
-    <w:p>
-      <w:pPr>
-        <w:pStyle w:val="Heading3"/>
-        <w:rPr>
-          <w:rFonts w:ascii="Times New Roman" w:hAnsi="Times New Roman" w:cs="Times New Roman"/>
-        </w:rPr>
-      </w:pPr>
-      <w:bookmarkStart w:id="14" w:name="_Toc477849743"/>
-      <w:r>
-        <w:rPr>
-          <w:rFonts w:ascii="Times New Roman" w:hAnsi="Times New Roman" w:cs="Times New Roman"/>
-        </w:rPr>
-        <w:t>SWOT Analysis</w:t>
-      </w:r>
-      <w:bookmarkEnd w:id="14"/>
-    </w:p>
-    <w:p>
-      <w:pPr>
-        <w:pStyle w:val="Heading4"/>
-        <w:rPr>
-          <w:rFonts w:ascii="Times New Roman" w:hAnsi="Times New Roman" w:cs="Times New Roman"/>
-        </w:rPr>
-      </w:pPr>
-      <w:r>
-        <w:rPr>
-          <w:rFonts w:ascii="Times New Roman" w:hAnsi="Times New Roman" w:cs="Times New Roman"/>
-        </w:rPr>
-        <w:t>Strengths</w:t>
-      </w:r>
-    </w:p>
-    <w:p>
-      <w:pPr>
-        <w:rPr>
-          <w:rFonts w:cs="Times New Roman"/>
-          <w:szCs w:val="24"/>
-        </w:rPr>
-      </w:pPr>
-      <w:r>
-        <w:rPr>
-          <w:rFonts w:cs="Times New Roman"/>
-          <w:szCs w:val="24"/>
-        </w:rPr>
-        <w:t xml:space="preserve">The promotors have long been creating minor apps by themselves. </w:t>
-      </w:r>
-      <w:r>
-        <w:rPr>
-          <w:rFonts w:cs="Times New Roman"/>
-          <w:szCs w:val="24"/>
-        </w:rPr>
-        <w:t xml:space="preserve">The promotors have worked together or in similar areas for more than 5 years. </w:t>
-      </w:r>
-    </w:p>
-    <w:p>
-      <w:pPr>
-        <w:rPr>
-          <w:rFonts w:cs="Times New Roman"/>
-          <w:szCs w:val="24"/>
-        </w:rPr>
-      </w:pPr>
-    </w:p>
-    <w:p>
-      <w:pPr>
-        <w:rPr>
-          <w:rFonts w:cs="Times New Roman"/>
-          <w:szCs w:val="24"/>
-        </w:rPr>
-      </w:pPr>
-      <w:r>
-        <w:rPr>
-          <w:rFonts w:cs="Times New Roman"/>
-          <w:szCs w:val="24"/>
-        </w:rPr>
-        <w:t xml:space="preserve">The company is currently located in the IFSC, Dublin 1. This is a favourable location with many businesses and major companies nearby. It is on the LUAS Red Line, with the Green Line extension, more potential customers and businesses can find the business in </w:t>
-      </w:r>
-      <w:r>
-        <w:rPr>
-          <w:rFonts w:cs="Times New Roman"/>
-          <w:szCs w:val="24"/>
-        </w:rPr>
-        <w:t>an easy</w:t>
-      </w:r>
-      <w:r>
-        <w:rPr>
-          <w:rFonts w:cs="Times New Roman"/>
-          <w:szCs w:val="24"/>
-        </w:rPr>
-        <w:t xml:space="preserve"> manner. </w:t>
-      </w:r>
-    </w:p>
-    <w:p>
-      <w:pPr>
-        <w:rPr>
-          <w:rFonts w:cs="Times New Roman"/>
-          <w:szCs w:val="24"/>
-        </w:rPr>
-      </w:pPr>
-    </w:p>
-    <w:p>
-      <w:pPr>
-        <w:rPr>
-          <w:rFonts w:cs="Times New Roman"/>
-          <w:szCs w:val="24"/>
-        </w:rPr>
-      </w:pPr>
-      <w:r>
-        <w:rPr>
-          <w:rFonts w:cs="Times New Roman"/>
-          <w:szCs w:val="24"/>
-        </w:rPr>
-        <w:t xml:space="preserve">The promoters have a proven track record in their ability to produce, on time and to budget the specialist products as required by </w:t>
-      </w:r>
-      <w:r>
-        <w:rPr>
-          <w:rFonts w:cs="Times New Roman"/>
-          <w:szCs w:val="24"/>
-        </w:rPr>
-        <w:t>the promotor’s</w:t>
-      </w:r>
-      <w:r>
-        <w:rPr>
-          <w:rFonts w:cs="Times New Roman"/>
-          <w:szCs w:val="24"/>
-        </w:rPr>
-        <w:t xml:space="preserve"> customers and recognise the importance of meeting deadlines within the overall context of creating and producing mobile applications.</w:t>
-      </w:r>
-    </w:p>
-    <w:p>
-      <w:pPr>
-        <w:rPr>
-          <w:rFonts w:cs="Times New Roman"/>
-          <w:szCs w:val="24"/>
-        </w:rPr>
-      </w:pPr>
-    </w:p>
-    <w:p>
-      <w:pPr>
-        <w:pStyle w:val="Heading4"/>
-        <w:rPr>
-          <w:rFonts w:ascii="Times New Roman" w:hAnsi="Times New Roman" w:cs="Times New Roman"/>
-        </w:rPr>
-      </w:pPr>
-      <w:r>
-        <w:rPr>
-          <w:rFonts w:ascii="Times New Roman" w:hAnsi="Times New Roman" w:cs="Times New Roman"/>
-        </w:rPr>
-        <w:t>Weaknesses</w:t>
-      </w:r>
-    </w:p>
-    <w:p>
-      <w:pPr>
-        <w:rPr>
-          <w:rFonts w:cs="Times New Roman"/>
-          <w:szCs w:val="24"/>
-        </w:rPr>
-      </w:pPr>
-      <w:r>
-        <w:rPr>
-          <w:rFonts w:cs="Times New Roman"/>
-          <w:szCs w:val="24"/>
-        </w:rPr>
-        <w:t xml:space="preserve">Financial resources are quite limited, but this Business Plan details the requirements, resources and the “why” as to the reasoning why this Project is a good opportunity.  Funding will be from a few sources, with the potential of being rejected. </w:t>
-      </w:r>
-    </w:p>
-    <w:p>
-      <w:pPr>
-        <w:rPr>
-          <w:rFonts w:cs="Times New Roman"/>
-          <w:szCs w:val="24"/>
-        </w:rPr>
-      </w:pPr>
-    </w:p>
-    <w:p>
-      <w:pPr>
-        <w:pStyle w:val="Heading4"/>
-        <w:rPr>
-          <w:rFonts w:ascii="Times New Roman" w:hAnsi="Times New Roman" w:cs="Times New Roman"/>
-        </w:rPr>
-      </w:pPr>
-      <w:r>
-        <w:rPr>
-          <w:rFonts w:ascii="Times New Roman" w:hAnsi="Times New Roman" w:cs="Times New Roman"/>
-        </w:rPr>
-        <w:t>Opportunities</w:t>
-      </w:r>
-    </w:p>
-    <w:p>
-      <w:pPr>
-        <w:rPr>
-          <w:rFonts w:cs="Times New Roman"/>
-          <w:szCs w:val="24"/>
-        </w:rPr>
-      </w:pPr>
-      <w:r>
-        <w:rPr>
-          <w:rFonts w:cs="Times New Roman"/>
-          <w:szCs w:val="24"/>
-        </w:rPr>
-        <w:t xml:space="preserve">While the current plan is to create one </w:t>
-      </w:r>
-      <w:r>
-        <w:rPr>
-          <w:rFonts w:cs="Times New Roman"/>
-          <w:szCs w:val="24"/>
-        </w:rPr>
-        <w:t xml:space="preserve">application for the moment, it is planned to start improving that application and to create other applications when funding becomes available. </w:t>
-      </w:r>
-    </w:p>
-    <w:p>
-      <w:pPr>
-        <w:pStyle w:val="Heading4"/>
-        <w:rPr>
-          <w:rFonts w:ascii="Times New Roman" w:hAnsi="Times New Roman" w:cs="Times New Roman"/>
-        </w:rPr>
-      </w:pPr>
-      <w:r>
-        <w:rPr>
-          <w:rFonts w:ascii="Times New Roman" w:hAnsi="Times New Roman" w:cs="Times New Roman"/>
-        </w:rPr>
-        <w:t>Threats</w:t>
-      </w:r>
-    </w:p>
-    <w:p>
-      <w:pPr>
-        <w:rPr>
-          <w:rFonts w:cs="Times New Roman"/>
-        </w:rPr>
-      </w:pPr>
-      <w:r>
-        <w:rPr>
-          <w:rFonts w:cs="Times New Roman"/>
-        </w:rPr>
-        <w:t xml:space="preserve">The Project’s most single threat is </w:t>
-      </w:r>
-      <w:r>
-        <w:rPr>
-          <w:rFonts w:cs="Times New Roman"/>
-        </w:rPr>
-        <w:t xml:space="preserve">if </w:t>
-      </w:r>
-      <w:r>
-        <w:rPr>
-          <w:rFonts w:cs="Times New Roman"/>
-        </w:rPr>
-        <w:t>a major company creat</w:t>
-      </w:r>
-      <w:r>
-        <w:rPr>
-          <w:rFonts w:cs="Times New Roman"/>
-        </w:rPr>
-        <w:t>es</w:t>
-      </w:r>
-      <w:r>
-        <w:rPr>
-          <w:rFonts w:cs="Times New Roman"/>
-        </w:rPr>
-        <w:t xml:space="preserve"> a very similar app before </w:t>
-      </w:r>
-      <w:r>
-        <w:rPr>
-          <w:rFonts w:cs="Times New Roman"/>
-        </w:rPr>
-        <w:t>the promotors have the chance to promote theirs</w:t>
-      </w:r>
-      <w:r>
-        <w:rPr>
-          <w:rFonts w:cs="Times New Roman"/>
-        </w:rPr>
-        <w:t xml:space="preserve">. But with extensive research, companies do not seem focused on this, and are focused more on the likes of Virtual Reality and Smart Glasses. </w:t>
-      </w:r>
-    </w:p>
-    <w:p>
-      <w:pPr>
-        <w:pStyle w:val="Heading1"/>
-        <w:rPr>
-          <w:rFonts w:ascii="Times New Roman" w:hAnsi="Times New Roman" w:cs="Times New Roman"/>
-        </w:rPr>
-      </w:pPr>
-      <w:bookmarkStart w:id="15" w:name="_Toc477849744"/>
-      <w:r>
-        <w:rPr>
-          <w:rFonts w:ascii="Times New Roman" w:hAnsi="Times New Roman" w:cs="Times New Roman"/>
-        </w:rPr>
-        <w:t>Section 4</w:t>
-      </w:r>
-      <w:bookmarkEnd w:id="15"/>
-    </w:p>
-    <w:p>
-      <w:pPr>
-        <w:pStyle w:val="Heading2"/>
-        <w:rPr>
-          <w:rFonts w:ascii="Times New Roman" w:hAnsi="Times New Roman" w:cs="Times New Roman"/>
-        </w:rPr>
-      </w:pPr>
-      <w:bookmarkStart w:id="16" w:name="_Toc477849745"/>
-      <w:r>
-        <w:rPr>
-          <w:rFonts w:ascii="Times New Roman" w:hAnsi="Times New Roman" w:cs="Times New Roman"/>
-        </w:rPr>
-        <w:t>Market Strategy</w:t>
+        <w:lastRenderedPageBreak/>
+        <w:t>Objectives</w:t>
       </w:r>
       <w:bookmarkEnd w:id="16"/>
-    </w:p>
-    <w:p>
-      <w:r>
-        <w:t>In order to achieve out Sales target, the following strategy has been devised:</w:t>
-      </w:r>
-    </w:p>
-    <w:p/>
-    <w:p>
-      <w:pPr>
-        <w:pStyle w:val="Heading3"/>
-        <w:rPr>
-          <w:rFonts w:ascii="Times New Roman" w:hAnsi="Times New Roman" w:cs="Times New Roman"/>
-        </w:rPr>
-      </w:pPr>
-      <w:bookmarkStart w:id="17" w:name="_Toc477849746"/>
-      <w:r>
-        <w:rPr>
-          <w:rFonts w:ascii="Times New Roman" w:hAnsi="Times New Roman" w:cs="Times New Roman"/>
-        </w:rPr>
-        <w:t>Objectives</w:t>
-      </w:r>
-      <w:bookmarkEnd w:id="17"/>
     </w:p>
     <w:p>
       <w:pPr>
@@ -8634,155 +8637,276 @@
           <w:rFonts w:ascii="Times New Roman" w:hAnsi="Times New Roman" w:cs="Times New Roman"/>
         </w:rPr>
       </w:pPr>
-      <w:bookmarkStart w:id="18" w:name="_Toc477849747"/>
+      <w:bookmarkStart w:id="17" w:name="_Toc477849747"/>
       <w:r>
         <w:rPr>
           <w:rFonts w:ascii="Times New Roman" w:hAnsi="Times New Roman" w:cs="Times New Roman"/>
         </w:rPr>
         <w:t>Product</w:t>
       </w:r>
+      <w:bookmarkEnd w:id="17"/>
+    </w:p>
+    <w:p>
+      <w:r>
+        <w:t>Android application designed and developed</w:t>
+      </w:r>
+      <w:r>
+        <w:t xml:space="preserve"> in JAVA language. Works</w:t>
+      </w:r>
+      <w:r>
+        <w:t xml:space="preserve"> as a tool</w:t>
+      </w:r>
+      <w:r>
+        <w:t>/</w:t>
+      </w:r>
+      <w:r>
+        <w:t xml:space="preserve">guide to perform an acoustic treatment to any room by applying acoustic </w:t>
+      </w:r>
+      <w:r>
+        <w:t>formulas to</w:t>
+      </w:r>
+      <w:r>
+        <w:t xml:space="preserve"> calculate</w:t>
+      </w:r>
+      <w:r>
+        <w:t xml:space="preserve"> the volume</w:t>
+      </w:r>
+      <w:r>
+        <w:t>,</w:t>
+      </w:r>
+      <w:r>
+        <w:t xml:space="preserve"> the reverb time and</w:t>
+      </w:r>
+      <w:r>
+        <w:t xml:space="preserve"> the</w:t>
+      </w:r>
+      <w:r>
+        <w:t xml:space="preserve"> ideal</w:t>
+      </w:r>
+      <w:r>
+        <w:t xml:space="preserve"> </w:t>
+      </w:r>
+      <w:r>
+        <w:t>reverb</w:t>
+      </w:r>
+      <w:r>
+        <w:t xml:space="preserve"> time for that room</w:t>
+      </w:r>
+      <w:r>
+        <w:t>.</w:t>
+      </w:r>
+      <w:r>
+        <w:t xml:space="preserve"> </w:t>
+      </w:r>
+      <w:r>
+        <w:t>The app then</w:t>
+      </w:r>
+      <w:r>
+        <w:t xml:space="preserve"> </w:t>
+      </w:r>
+      <w:r>
+        <w:t>provides</w:t>
+      </w:r>
+      <w:r>
+        <w:t xml:space="preserve"> the amount and type of absorbing materials </w:t>
+      </w:r>
+      <w:r>
+        <w:t>to be added (removed) with</w:t>
+      </w:r>
+      <w:r>
+        <w:t xml:space="preserve"> specifications to the user </w:t>
+      </w:r>
+      <w:r>
+        <w:t>in a step by step process.</w:t>
+      </w:r>
+    </w:p>
+    <w:p/>
+    <w:p>
+      <w:pPr>
+        <w:pStyle w:val="Heading3"/>
+        <w:rPr>
+          <w:rFonts w:ascii="Times New Roman" w:hAnsi="Times New Roman" w:cs="Times New Roman"/>
+        </w:rPr>
+      </w:pPr>
+      <w:bookmarkStart w:id="18" w:name="_Toc477849748"/>
+      <w:r>
+        <w:rPr>
+          <w:rFonts w:ascii="Times New Roman" w:hAnsi="Times New Roman" w:cs="Times New Roman"/>
+        </w:rPr>
+        <w:t>Price</w:t>
+      </w:r>
       <w:bookmarkEnd w:id="18"/>
     </w:p>
     <w:p>
       <w:r>
-        <w:t>Android application designed and developed</w:t>
-      </w:r>
-      <w:r>
-        <w:t xml:space="preserve"> in JAVA language. Works</w:t>
-      </w:r>
-      <w:r>
-        <w:t xml:space="preserve"> as a tool</w:t>
-      </w:r>
-      <w:r>
-        <w:t>/</w:t>
-      </w:r>
-      <w:r>
-        <w:t xml:space="preserve">guide to perform an acoustic treatment to any room by applying acoustic </w:t>
-      </w:r>
-      <w:r>
-        <w:t>formulas to</w:t>
-      </w:r>
-      <w:r>
-        <w:t xml:space="preserve"> calculate</w:t>
-      </w:r>
-      <w:r>
-        <w:t xml:space="preserve"> the volume</w:t>
-      </w:r>
-      <w:r>
-        <w:t>,</w:t>
-      </w:r>
-      <w:r>
-        <w:t xml:space="preserve"> the reverb time and</w:t>
-      </w:r>
-      <w:r>
-        <w:t xml:space="preserve"> the </w:t>
-      </w:r>
-      <w:r>
-        <w:rPr>
-          <w:b/>
-        </w:rPr>
-        <w:t>ideal</w:t>
-      </w:r>
-      <w:r>
-        <w:t xml:space="preserve"> </w:t>
-      </w:r>
-      <w:r>
-        <w:t>reverb</w:t>
-      </w:r>
-      <w:r>
-        <w:t xml:space="preserve"> time for that room</w:t>
-      </w:r>
-      <w:r>
-        <w:t>.</w:t>
-      </w:r>
-      <w:r>
-        <w:t xml:space="preserve"> </w:t>
-      </w:r>
-      <w:r>
-        <w:t>The app then</w:t>
-      </w:r>
-      <w:r>
-        <w:t xml:space="preserve"> </w:t>
-      </w:r>
-      <w:r>
-        <w:t>provides</w:t>
-      </w:r>
-      <w:r>
-        <w:t xml:space="preserve"> the amount and type of absorbing materials </w:t>
-      </w:r>
-      <w:r>
-        <w:t>to be added (removed) with</w:t>
-      </w:r>
-      <w:r>
-        <w:t xml:space="preserve"> specifications to the user </w:t>
-      </w:r>
-      <w:r>
-        <w:t>in a step by step process.</w:t>
+        <w:t>The price of applications today varies based on the depth of the application itself as well as popularity in the market. Popular apps such as Minecraft are heavily monetised because of increased daily traffic and overall quality.</w:t>
       </w:r>
     </w:p>
     <w:p/>
     <w:p>
+      <w:r>
+        <w:t xml:space="preserve">The initial release of the application will initially be free with standard advertisements. The premium version will begin at approximately 99 cents, upwards to €4.99, preferably with no advertisements. We have the option to price the application based on our competition which there is none of. </w:t>
+      </w:r>
+    </w:p>
+    <w:p/>
+    <w:p>
+      <w:r>
+        <w:t>We are releasing the application free to get it in the hands of the consumers before adding layers of complexity to the overall layout and the pricing and monetisation will be visited again. Details of all costs ingoing and outgoing are detailed further in Section 7.</w:t>
+      </w:r>
+    </w:p>
+    <w:p/>
+    <w:p>
       <w:pPr>
         <w:pStyle w:val="Heading3"/>
         <w:rPr>
           <w:rFonts w:ascii="Times New Roman" w:hAnsi="Times New Roman" w:cs="Times New Roman"/>
         </w:rPr>
       </w:pPr>
-      <w:bookmarkStart w:id="19" w:name="_Toc477849748"/>
+      <w:bookmarkStart w:id="19" w:name="_Toc477849749"/>
       <w:r>
         <w:rPr>
           <w:rFonts w:ascii="Times New Roman" w:hAnsi="Times New Roman" w:cs="Times New Roman"/>
         </w:rPr>
-        <w:t>Price</w:t>
+        <w:t>Place</w:t>
       </w:r>
       <w:bookmarkEnd w:id="19"/>
     </w:p>
     <w:p>
       <w:r>
-        <w:t>The price of applications today varies based on the depth of the application itself as well as popularity in the market. Popular apps such as Minecraft are heavily monetised because of increased daily traffic and overall quality.</w:t>
+        <w:t>The selling of our application will be done solely through the Google Play Store. The play store itself is the number one platform in the world to get our application into the hands of the people who matter most, the consumers. The initialisation of our promotion drive with Google itself will be dealt with by our Sales and Marketing Director who will get us the best quality deal, overall.</w:t>
       </w:r>
     </w:p>
     <w:p/>
     <w:p>
       <w:r>
-        <w:t xml:space="preserve">The initial release of the application will initially be free with standard advertisements. The premium version will begin at approximately 99 cents, upwards to €4.99, preferably with no advertisements. We have the option to price the application based on our competition which there is none of. </w:t>
+        <w:t>Our product will be developed over the three-month allocated period by our team of highly skilled developers. We have an office space rented for the time period with all the equipment we need to meet any or all of our target deadlines.</w:t>
       </w:r>
     </w:p>
     <w:p/>
     <w:p>
-      <w:r>
-        <w:t>We are releasing the application free to get it in the hands of the consumers before adding layers of complexity to the overall layout and the pricing and monetisation will be visited again. Details of all costs ingoing and outgoing are detailed further in Section 7.</w:t>
+      <w:pPr>
+        <w:pStyle w:val="Heading3"/>
+        <w:rPr>
+          <w:rFonts w:ascii="Times New Roman" w:hAnsi="Times New Roman" w:cs="Times New Roman"/>
+        </w:rPr>
+      </w:pPr>
+      <w:bookmarkStart w:id="20" w:name="_Toc477849750"/>
+      <w:r>
+        <w:rPr>
+          <w:rFonts w:ascii="Times New Roman" w:hAnsi="Times New Roman" w:cs="Times New Roman"/>
+        </w:rPr>
+        <w:t>Promotion</w:t>
+      </w:r>
+      <w:bookmarkEnd w:id="20"/>
+    </w:p>
+    <w:p>
+      <w:r>
+        <w:t>We plan to have a launch day/event to get awareness of our product out there by inviting media and industry professionals to come try and test our product out. Our promotional manager will have a social media campaign under way as well as up to date information and teasers on our website to ramp up interest and anticipation.</w:t>
       </w:r>
     </w:p>
     <w:p/>
     <w:p>
+      <w:r>
+        <w:t xml:space="preserve">We plan to have everything in order to maximise the awareness of our application and put </w:t>
+      </w:r>
+      <w:r>
+        <w:t xml:space="preserve">the “Audio Acoustic Assistant” </w:t>
+      </w:r>
+      <w:r>
+        <w:t>where it belongs.</w:t>
+      </w:r>
+    </w:p>
+    <w:p>
+      <w:pPr>
+        <w:pStyle w:val="Heading1"/>
+        <w:rPr>
+          <w:rFonts w:ascii="Times New Roman" w:hAnsi="Times New Roman" w:cs="Times New Roman"/>
+        </w:rPr>
+      </w:pPr>
+      <w:bookmarkStart w:id="21" w:name="_Toc477849751"/>
+      <w:r>
+        <w:rPr>
+          <w:rFonts w:ascii="Times New Roman" w:hAnsi="Times New Roman" w:cs="Times New Roman"/>
+        </w:rPr>
+        <w:t>Section 5</w:t>
+      </w:r>
+      <w:bookmarkEnd w:id="21"/>
+    </w:p>
+    <w:p>
+      <w:pPr>
+        <w:pStyle w:val="Heading2"/>
+        <w:rPr>
+          <w:rFonts w:ascii="Times New Roman" w:hAnsi="Times New Roman" w:cs="Times New Roman"/>
+        </w:rPr>
+      </w:pPr>
+      <w:bookmarkStart w:id="22" w:name="_Toc477849752"/>
+      <w:r>
+        <w:rPr>
+          <w:rFonts w:ascii="Times New Roman" w:hAnsi="Times New Roman" w:cs="Times New Roman"/>
+        </w:rPr>
+        <w:t>Organisation / Management</w:t>
+      </w:r>
+      <w:bookmarkEnd w:id="22"/>
+    </w:p>
+    <w:p>
       <w:pPr>
         <w:pStyle w:val="Heading3"/>
         <w:rPr>
           <w:rFonts w:ascii="Times New Roman" w:hAnsi="Times New Roman" w:cs="Times New Roman"/>
         </w:rPr>
       </w:pPr>
-      <w:bookmarkStart w:id="20" w:name="_Toc477849749"/>
+      <w:bookmarkStart w:id="23" w:name="_Toc477849753"/>
       <w:r>
         <w:rPr>
           <w:rFonts w:ascii="Times New Roman" w:hAnsi="Times New Roman" w:cs="Times New Roman"/>
         </w:rPr>
-        <w:t>Place</w:t>
-      </w:r>
-      <w:bookmarkEnd w:id="20"/>
-    </w:p>
-    <w:p>
-      <w:r>
-        <w:t>The selling of our application will be done solely through the Google Play Store. The play store itself is the number one platform in the world to get our application into the hands of the people who matter most, the consumers. The initialisation of our promotion drive with Google itself will be dealt with by our Sales and Marketing Director who will get us the best quality deal, overall.</w:t>
-      </w:r>
-    </w:p>
-    <w:p/>
-    <w:p>
-      <w:r>
-        <w:t>Our product will be developed over the three-month allocated period by our team of highly skilled developers. We have an office space rented for the time period with all the equipment we need to meet any or all of our target deadlines.</w:t>
-      </w:r>
-    </w:p>
-    <w:p/>
+        <w:t>The Organisation</w:t>
+      </w:r>
+      <w:bookmarkEnd w:id="23"/>
+    </w:p>
+    <w:p>
+      <w:pPr>
+        <w:rPr>
+          <w:rFonts w:cs="Times New Roman"/>
+          <w:szCs w:val="24"/>
+        </w:rPr>
+      </w:pPr>
+      <w:r>
+        <w:rPr>
+          <w:rFonts w:cs="Times New Roman"/>
+          <w:szCs w:val="24"/>
+        </w:rPr>
+        <w:t>Audiotronics Ltd</w:t>
+      </w:r>
+      <w:r>
+        <w:rPr>
+          <w:rFonts w:cs="Times New Roman"/>
+          <w:szCs w:val="24"/>
+        </w:rPr>
+        <w:t xml:space="preserve"> is a private limited company with all shares owned in equal measures by 5 primary promotors.</w:t>
+      </w:r>
+      <w:r>
+        <w:rPr>
+          <w:rFonts w:cs="Times New Roman"/>
+          <w:szCs w:val="24"/>
+        </w:rPr>
+        <w:t xml:space="preserve"> The organisation deals specifically with producing applications for Android devices, specialising in sound management and sound production.</w:t>
+      </w:r>
+      <w:r>
+        <w:rPr>
+          <w:rFonts w:cs="Times New Roman"/>
+          <w:szCs w:val="24"/>
+        </w:rPr>
+        <w:t xml:space="preserve"> A copy of the Certification of Incorporation is appended and a copy of the Memorandum and Articles of Association will be made available to the Bank in the normal course. </w:t>
+      </w:r>
+    </w:p>
+    <w:p>
+      <w:pPr>
+        <w:rPr>
+          <w:rFonts w:cs="Times New Roman"/>
+        </w:rPr>
+      </w:pPr>
+    </w:p>
     <w:p>
       <w:pPr>
         <w:pStyle w:val="Heading3"/>
@@ -8790,132 +8914,14 @@
           <w:rFonts w:ascii="Times New Roman" w:hAnsi="Times New Roman" w:cs="Times New Roman"/>
         </w:rPr>
       </w:pPr>
-      <w:bookmarkStart w:id="21" w:name="_Toc477849750"/>
+      <w:bookmarkStart w:id="24" w:name="_Toc477849754"/>
       <w:r>
         <w:rPr>
           <w:rFonts w:ascii="Times New Roman" w:hAnsi="Times New Roman" w:cs="Times New Roman"/>
         </w:rPr>
-        <w:t>Promotion</w:t>
-      </w:r>
-      <w:bookmarkEnd w:id="21"/>
-    </w:p>
-    <w:p>
-      <w:r>
-        <w:t>We plan to have a launch day/event to get awareness of our product out there by inviting media and industry professionals to come try and test our product out. Our promotional manager will have a social media campaign under way as well as up to date information and teasers on our website to ramp up interest and anticipation.</w:t>
-      </w:r>
-    </w:p>
-    <w:p/>
-    <w:p>
-      <w:r>
-        <w:t>We plan to have everything in order to maximise the awareness of our application and put the “Audio Acoustic Assistant™ “where it belongs.</w:t>
-      </w:r>
-    </w:p>
-    <w:p>
-      <w:pPr>
-        <w:pStyle w:val="Heading1"/>
-        <w:rPr>
-          <w:rFonts w:ascii="Times New Roman" w:hAnsi="Times New Roman" w:cs="Times New Roman"/>
-        </w:rPr>
-      </w:pPr>
-      <w:bookmarkStart w:id="22" w:name="_Toc477849751"/>
-      <w:r>
-        <w:rPr>
-          <w:rFonts w:ascii="Times New Roman" w:hAnsi="Times New Roman" w:cs="Times New Roman"/>
-        </w:rPr>
-        <w:t>Section 5</w:t>
-      </w:r>
-      <w:bookmarkEnd w:id="22"/>
-    </w:p>
-    <w:p>
-      <w:pPr>
-        <w:pStyle w:val="Heading2"/>
-        <w:rPr>
-          <w:rFonts w:ascii="Times New Roman" w:hAnsi="Times New Roman" w:cs="Times New Roman"/>
-        </w:rPr>
-      </w:pPr>
-      <w:bookmarkStart w:id="23" w:name="_Toc477849752"/>
-      <w:r>
-        <w:rPr>
-          <w:rFonts w:ascii="Times New Roman" w:hAnsi="Times New Roman" w:cs="Times New Roman"/>
-        </w:rPr>
-        <w:t>Organisation / Management</w:t>
-      </w:r>
-      <w:bookmarkEnd w:id="23"/>
-    </w:p>
-    <w:p>
-      <w:pPr>
-        <w:pStyle w:val="Heading3"/>
-        <w:rPr>
-          <w:rFonts w:ascii="Times New Roman" w:hAnsi="Times New Roman" w:cs="Times New Roman"/>
-        </w:rPr>
-      </w:pPr>
-      <w:bookmarkStart w:id="24" w:name="_Toc477849753"/>
-      <w:r>
-        <w:rPr>
-          <w:rFonts w:ascii="Times New Roman" w:hAnsi="Times New Roman" w:cs="Times New Roman"/>
-        </w:rPr>
-        <w:t>The Organisation</w:t>
+        <w:t>Management Overview</w:t>
       </w:r>
       <w:bookmarkEnd w:id="24"/>
-    </w:p>
-    <w:p>
-      <w:pPr>
-        <w:rPr>
-          <w:rFonts w:cs="Times New Roman"/>
-          <w:szCs w:val="24"/>
-        </w:rPr>
-      </w:pPr>
-      <w:r>
-        <w:rPr>
-          <w:rFonts w:cs="Times New Roman"/>
-          <w:szCs w:val="24"/>
-        </w:rPr>
-        <w:t>AAA</w:t>
-      </w:r>
-      <w:r>
-        <w:rPr>
-          <w:rFonts w:cs="Times New Roman"/>
-          <w:szCs w:val="24"/>
-        </w:rPr>
-        <w:t xml:space="preserve"> Limited is a private limited company with all shares owned in equal measures by 5 primary promotors.</w:t>
-      </w:r>
-      <w:r>
-        <w:rPr>
-          <w:rFonts w:cs="Times New Roman"/>
-          <w:szCs w:val="24"/>
-        </w:rPr>
-        <w:t xml:space="preserve"> The organisation deals specifically with producing applications for Android devices, specialising in sound management and sound production.</w:t>
-      </w:r>
-      <w:r>
-        <w:rPr>
-          <w:rFonts w:cs="Times New Roman"/>
-          <w:szCs w:val="24"/>
-        </w:rPr>
-        <w:t xml:space="preserve"> A copy of the Certification of Incorporation is appended and a copy of the Memorandum and Articles of Association will be made available to the Bank in the normal course. </w:t>
-      </w:r>
-    </w:p>
-    <w:p>
-      <w:pPr>
-        <w:rPr>
-          <w:rFonts w:cs="Times New Roman"/>
-        </w:rPr>
-      </w:pPr>
-    </w:p>
-    <w:p>
-      <w:pPr>
-        <w:pStyle w:val="Heading3"/>
-        <w:rPr>
-          <w:rFonts w:ascii="Times New Roman" w:hAnsi="Times New Roman" w:cs="Times New Roman"/>
-        </w:rPr>
-      </w:pPr>
-      <w:bookmarkStart w:id="25" w:name="_Toc477849754"/>
-      <w:r>
-        <w:rPr>
-          <w:rFonts w:ascii="Times New Roman" w:hAnsi="Times New Roman" w:cs="Times New Roman"/>
-        </w:rPr>
-        <w:t>Management Overview</w:t>
-      </w:r>
-      <w:bookmarkEnd w:id="25"/>
     </w:p>
     <w:p>
       <w:pPr>
@@ -9671,6 +9677,7 @@
           <w:szCs w:val="24"/>
           <w:u w:val="single"/>
         </w:rPr>
+        <w:lastRenderedPageBreak/>
         <w:t>F. McMorrow – Vice-President</w:t>
       </w:r>
     </w:p>
@@ -10060,19 +10067,27 @@
     </w:p>
     <w:p>
       <w:pPr>
+        <w:rPr>
+          <w:rFonts w:cs="Times New Roman"/>
+          <w:szCs w:val="24"/>
+        </w:rPr>
+      </w:pPr>
+    </w:p>
+    <w:p>
+      <w:pPr>
         <w:pStyle w:val="Heading3"/>
         <w:rPr>
           <w:rFonts w:ascii="Times New Roman" w:hAnsi="Times New Roman" w:cs="Times New Roman"/>
         </w:rPr>
       </w:pPr>
-      <w:bookmarkStart w:id="26" w:name="_Toc477849755"/>
+      <w:bookmarkStart w:id="25" w:name="_Toc477849755"/>
       <w:r>
         <w:rPr>
           <w:rFonts w:ascii="Times New Roman" w:hAnsi="Times New Roman" w:cs="Times New Roman"/>
         </w:rPr>
         <w:t>Staff Requirements</w:t>
       </w:r>
-      <w:bookmarkEnd w:id="26"/>
+      <w:bookmarkEnd w:id="25"/>
     </w:p>
     <w:tbl>
       <w:tblPr>
@@ -10542,6 +10557,7 @@
         <w:t xml:space="preserve">Staff will be recruited from within the industry and through mutual acquaintances with at least 5 years in their field of expertise.  </w:t>
       </w:r>
     </w:p>
+    <w:p/>
     <w:p>
       <w:r>
         <w:t>College work-placement systems will help recruit apprentices for on-the-job training and to see how the “real world” works. Quality and Qualifications Ireland (QQI) and the Department of Education will be assisting the business.</w:t>
@@ -10554,58 +10570,92 @@
           <w:rFonts w:ascii="Times New Roman" w:hAnsi="Times New Roman" w:cs="Times New Roman"/>
         </w:rPr>
       </w:pPr>
-      <w:bookmarkStart w:id="27" w:name="_Toc477849756"/>
+      <w:bookmarkStart w:id="26" w:name="_Toc477849756"/>
       <w:r>
         <w:rPr>
           <w:rFonts w:ascii="Times New Roman" w:hAnsi="Times New Roman" w:cs="Times New Roman"/>
         </w:rPr>
         <w:t>Section 6</w:t>
       </w:r>
+      <w:bookmarkEnd w:id="26"/>
+    </w:p>
+    <w:p>
+      <w:pPr>
+        <w:pStyle w:val="Heading2"/>
+        <w:rPr>
+          <w:rFonts w:ascii="Times New Roman" w:hAnsi="Times New Roman" w:cs="Times New Roman"/>
+        </w:rPr>
+      </w:pPr>
+      <w:bookmarkStart w:id="27" w:name="_Toc477849757"/>
+      <w:r>
+        <w:rPr>
+          <w:rFonts w:ascii="Times New Roman" w:hAnsi="Times New Roman" w:cs="Times New Roman"/>
+        </w:rPr>
+        <w:t>Production/Operations</w:t>
+      </w:r>
       <w:bookmarkEnd w:id="27"/>
     </w:p>
     <w:p>
       <w:pPr>
-        <w:pStyle w:val="Heading2"/>
+        <w:pStyle w:val="Heading3"/>
         <w:rPr>
           <w:rFonts w:ascii="Times New Roman" w:hAnsi="Times New Roman" w:cs="Times New Roman"/>
         </w:rPr>
       </w:pPr>
-      <w:bookmarkStart w:id="28" w:name="_Toc477849757"/>
+      <w:bookmarkStart w:id="28" w:name="_Toc477849758"/>
       <w:r>
         <w:rPr>
           <w:rFonts w:ascii="Times New Roman" w:hAnsi="Times New Roman" w:cs="Times New Roman"/>
         </w:rPr>
-        <w:t>Production/Operations</w:t>
+        <w:t>Premises</w:t>
       </w:r>
       <w:bookmarkEnd w:id="28"/>
     </w:p>
     <w:p>
+      <w:r>
+        <w:t>Audiotronics</w:t>
+      </w:r>
+      <w:r>
+        <w:t xml:space="preserve"> Ltd. will commence operations within the National College of Ireland on Mayor Street. </w:t>
+      </w:r>
+    </w:p>
+    <w:p/>
+    <w:p>
+      <w:r>
+        <w:t>This location has usable classrooms that have sufficient capacity to cater for the plans as detailed in this document and will be sufficient for the foreseeable future.</w:t>
+      </w:r>
+    </w:p>
+    <w:p/>
+    <w:p>
       <w:pPr>
         <w:pStyle w:val="Heading3"/>
         <w:rPr>
           <w:rFonts w:ascii="Times New Roman" w:hAnsi="Times New Roman" w:cs="Times New Roman"/>
         </w:rPr>
       </w:pPr>
-      <w:bookmarkStart w:id="29" w:name="_Toc477849758"/>
+      <w:bookmarkStart w:id="29" w:name="_Toc477849759"/>
       <w:r>
         <w:rPr>
           <w:rFonts w:ascii="Times New Roman" w:hAnsi="Times New Roman" w:cs="Times New Roman"/>
         </w:rPr>
-        <w:t>Premises</w:t>
+        <w:t>Location</w:t>
+      </w:r>
+      <w:r>
+        <w:rPr>
+          <w:rFonts w:ascii="Times New Roman" w:hAnsi="Times New Roman" w:cs="Times New Roman"/>
+        </w:rPr>
+        <w:t xml:space="preserve"> &amp; Equipment</w:t>
       </w:r>
       <w:bookmarkEnd w:id="29"/>
     </w:p>
     <w:p>
       <w:r>
-        <w:t>Audiotronics</w:t>
-      </w:r>
-      <w:r>
-        <w:t xml:space="preserve"> Ltd. will commence operations within the National College of Ireland on Mayor Street. </w:t>
-      </w:r>
-    </w:p>
-    <w:p>
-      <w:r>
-        <w:t>This location has usable classrooms that have sufficient capacity to cater for the plans as detailed in this document and will be sufficient for the foreseeable future.</w:t>
+        <w:t>The workspace will be fitted out with the following equipment:</w:t>
+      </w:r>
+    </w:p>
+    <w:p>
+      <w:r>
+        <w:t>5 Computers that can run Android Studio, NetBeans and have internet access.</w:t>
       </w:r>
     </w:p>
     <w:p/>
@@ -10616,47 +10666,14 @@
           <w:rFonts w:ascii="Times New Roman" w:hAnsi="Times New Roman" w:cs="Times New Roman"/>
         </w:rPr>
       </w:pPr>
-      <w:bookmarkStart w:id="30" w:name="_Toc477849759"/>
+      <w:bookmarkStart w:id="30" w:name="_Toc477849760"/>
       <w:r>
         <w:rPr>
           <w:rFonts w:ascii="Times New Roman" w:hAnsi="Times New Roman" w:cs="Times New Roman"/>
         </w:rPr>
-        <w:t>Location</w:t>
-      </w:r>
-      <w:r>
-        <w:rPr>
-          <w:rFonts w:ascii="Times New Roman" w:hAnsi="Times New Roman" w:cs="Times New Roman"/>
-        </w:rPr>
-        <w:t xml:space="preserve"> &amp; Equipment</w:t>
+        <w:t>Operations Overview</w:t>
       </w:r>
       <w:bookmarkEnd w:id="30"/>
-    </w:p>
-    <w:p>
-      <w:r>
-        <w:t>The workspace will be fitted out with the following equipment:</w:t>
-      </w:r>
-    </w:p>
-    <w:p>
-      <w:r>
-        <w:t>5 Computers that can run Android Studio, NetBeans and have internet access.</w:t>
-      </w:r>
-    </w:p>
-    <w:p/>
-    <w:p>
-      <w:pPr>
-        <w:pStyle w:val="Heading3"/>
-        <w:rPr>
-          <w:rFonts w:ascii="Times New Roman" w:hAnsi="Times New Roman" w:cs="Times New Roman"/>
-        </w:rPr>
-      </w:pPr>
-      <w:bookmarkStart w:id="31" w:name="_Toc477849760"/>
-      <w:r>
-        <w:rPr>
-          <w:rFonts w:ascii="Times New Roman" w:hAnsi="Times New Roman" w:cs="Times New Roman"/>
-        </w:rPr>
-        <w:t>Operations Overview</w:t>
-      </w:r>
-      <w:bookmarkEnd w:id="31"/>
     </w:p>
     <w:p>
       <w:r>
@@ -10720,7 +10737,16 @@
         </w:numPr>
       </w:pPr>
       <w:r>
-        <w:t>Following release, the AAA app and website customer help and maintenance process will be subcontracted to Google Ltd. in Dublin.</w:t>
+        <w:lastRenderedPageBreak/>
+        <w:t xml:space="preserve">Following release, the </w:t>
+      </w:r>
+      <w:r>
+        <w:t xml:space="preserve">Audio Acoustic Assistant or </w:t>
+      </w:r>
+      <w:bookmarkStart w:id="31" w:name="_GoBack"/>
+      <w:bookmarkEnd w:id="31"/>
+      <w:r>
+        <w:t>AAA app and website customer help and maintenance process will be subcontracted to Google Ltd. in Dublin.</w:t>
       </w:r>
     </w:p>
     <w:p>
@@ -10819,21 +10845,34 @@
     </w:p>
     <w:p>
       <w:r>
-        <w:t>The sales as projected for the first year, based on direct primary research  of our potential customers, are set at:</w:t>
-      </w:r>
-    </w:p>
+        <w:t xml:space="preserve">The sales as projected for the first year, based on direct primary </w:t>
+      </w:r>
+      <w:r>
+        <w:t>research of</w:t>
+      </w:r>
+      <w:r>
+        <w:t xml:space="preserve"> our potential customers, are set at:</w:t>
+      </w:r>
+    </w:p>
+    <w:p/>
     <w:p>
       <w:r>
         <w:t>Year 1:</w:t>
       </w:r>
       <w:r>
         <w:tab/>
-        <w:t>0.01712% of target market.</w:t>
+      </w:r>
+      <w:r>
+        <w:t xml:space="preserve"> 0.02</w:t>
+      </w:r>
+      <w:r>
+        <w:t>% of target market.</w:t>
       </w:r>
       <w:r>
         <w:tab/>
       </w:r>
     </w:p>
+    <w:p/>
     <w:p>
       <w:r>
         <w:t>The projected sales are modest given the extent of the potential market of $900 million and our research indicates that these figures are achievable.</w:t>
@@ -10875,6 +10914,7 @@
     </w:p>
     <w:p>
       <w:r>
+        <w:lastRenderedPageBreak/>
         <w:tab/>
       </w:r>
     </w:p>
@@ -11128,12 +11168,19 @@
         <w:pStyle w:val="Heading4"/>
       </w:pPr>
       <w:r>
+        <w:lastRenderedPageBreak/>
         <w:t>Credit Terms</w:t>
       </w:r>
     </w:p>
     <w:p>
       <w:r>
-        <w:t>The ‘industry norm’ for credit (debtors and creditors) is 60days and the projections follow this norm.</w:t>
+        <w:t>The ‘industry norm’ for credit (debtors and creditors) is 60</w:t>
+      </w:r>
+      <w:r>
+        <w:t xml:space="preserve"> </w:t>
+      </w:r>
+      <w:r>
+        <w:t>days and the projections follow this norm.</w:t>
       </w:r>
     </w:p>
     <w:p/>
@@ -11247,6 +11294,7 @@
         <w:rPr>
           <w:rFonts w:ascii="Times New Roman" w:hAnsi="Times New Roman" w:cs="Times New Roman"/>
         </w:rPr>
+        <w:lastRenderedPageBreak/>
         <w:t>Appendices</w:t>
       </w:r>
       <w:bookmarkEnd w:id="37"/>
@@ -11526,6 +11574,7 @@
       </w:r>
       <w:bookmarkEnd w:id="49"/>
     </w:p>
+    <w:p/>
     <w:p>
       <w:pPr>
         <w:pStyle w:val="Heading2"/>
@@ -13566,7 +13615,7 @@
 </file>
 
 <file path=customXml/itemProps1.xml><?xml version="1.0" encoding="utf-8"?>
-<ds:datastoreItem xmlns:ds="http://schemas.openxmlformats.org/officeDocument/2006/customXml" ds:itemID="{768F796D-A69A-48DE-BACB-4ABF10A95E01}">
+<ds:datastoreItem xmlns:ds="http://schemas.openxmlformats.org/officeDocument/2006/customXml" ds:itemID="{1FDA4A03-9D45-4919-AE39-458A20FD48F8}">
   <ds:schemaRefs>
     <ds:schemaRef ds:uri="http://schemas.openxmlformats.org/officeDocument/2006/bibliography"/>
   </ds:schemaRefs>

</xml_diff>

<commit_message>
Added flowchart to Bus Plan
</commit_message>
<xml_diff>
--- a/0. Business Plan (Bus Entrep)/BusinessPlan(Final).docx
+++ b/0. Business Plan (Bus Entrep)/BusinessPlan(Final).docx
@@ -13,6 +13,7 @@
           <w:docPartUnique/>
         </w:docPartObj>
       </w:sdtPr>
+      <w:sdtEndPr/>
       <w:sdtContent>
         <w:p>
           <w:pPr>
@@ -274,7 +275,7 @@
                   </wp:anchor>
                 </w:drawing>
               </mc:Choice>
-              <mc:Fallback xmlns:cx5="http://schemas.microsoft.com/office/drawing/2016/5/11/chartex" xmlns:cx4="http://schemas.microsoft.com/office/drawing/2016/5/10/chartex" xmlns:cx3="http://schemas.microsoft.com/office/drawing/2016/5/9/chartex" xmlns:cx2="http://schemas.microsoft.com/office/drawing/2015/10/21/chartex" xmlns:cx1="http://schemas.microsoft.com/office/drawing/2015/9/8/chartex">
+              <mc:Fallback xmlns:cx1="http://schemas.microsoft.com/office/drawing/2015/9/8/chartex" xmlns:cx2="http://schemas.microsoft.com/office/drawing/2015/10/21/chartex" xmlns:cx3="http://schemas.microsoft.com/office/drawing/2016/5/9/chartex" xmlns:cx4="http://schemas.microsoft.com/office/drawing/2016/5/10/chartex" xmlns:cx5="http://schemas.microsoft.com/office/drawing/2016/5/11/chartex">
                 <w:pict>
                   <v:group w14:anchorId="1B47BAA6" id="Group 149" o:spid="_x0000_s1026" style="position:absolute;margin-left:0;margin-top:0;width:8in;height:95.7pt;z-index:251662336;mso-width-percent:941;mso-height-percent:121;mso-top-percent:23;mso-position-horizontal:center;mso-position-horizontal-relative:page;mso-position-vertical-relative:page;mso-width-percent:941;mso-height-percent:121;mso-top-percent:23" coordorigin="" coordsize="73152,12161" o:gfxdata="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">
                     <v:shape id="Rectangle 51" o:spid="_x0000_s1027" style="position:absolute;width:73152;height:11303;visibility:visible;mso-wrap-style:square;v-text-anchor:middle" coordsize="7312660,1129665" o:gfxdata="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" path="m,l7312660,r,1129665l3619500,733425,,1091565,,xe" fillcolor="#5b9bd5 [3204]" stroked="f" strokeweight="1pt">
@@ -551,6 +552,7 @@
                                   <w:dataBinding w:prefixMappings="xmlns:ns0='http://purl.org/dc/elements/1.1/' xmlns:ns1='http://schemas.openxmlformats.org/package/2006/metadata/core-properties' " w:xpath="/ns1:coreProperties[1]/ns0:subject[1]" w:storeItemID="{6C3C8BC8-F283-45AE-878A-BAB7291924A1}"/>
                                   <w:text/>
                                 </w:sdtPr>
+                                <w:sdtEndPr/>
                                 <w:sdtContent>
                                   <w:p>
                                     <w:pPr>
@@ -757,14 +759,133 @@
             </w:rPr>
             <w:fldChar w:fldCharType="separate"/>
           </w:r>
-          <w:hyperlink w:anchor="_Toc477849730" w:history="1">
+          <w:bookmarkStart w:id="0" w:name="_GoBack"/>
+          <w:bookmarkEnd w:id="0"/>
+          <w:r>
+            <w:rPr>
+              <w:rStyle w:val="Hyperlink"/>
+              <w:noProof/>
+            </w:rPr>
+            <w:fldChar w:fldCharType="begin"/>
+          </w:r>
+          <w:r>
+            <w:rPr>
+              <w:rStyle w:val="Hyperlink"/>
+              <w:noProof/>
+            </w:rPr>
+            <w:instrText xml:space="preserve"> </w:instrText>
+          </w:r>
+          <w:r>
+            <w:rPr>
+              <w:noProof/>
+            </w:rPr>
+            <w:instrText>HYPERLINK \l "_Toc477865793"</w:instrText>
+          </w:r>
+          <w:r>
+            <w:rPr>
+              <w:rStyle w:val="Hyperlink"/>
+              <w:noProof/>
+            </w:rPr>
+            <w:instrText xml:space="preserve"> </w:instrText>
+          </w:r>
+          <w:r>
+            <w:rPr>
+              <w:rStyle w:val="Hyperlink"/>
+              <w:noProof/>
+            </w:rPr>
+          </w:r>
+          <w:r>
+            <w:rPr>
+              <w:rStyle w:val="Hyperlink"/>
+              <w:noProof/>
+            </w:rPr>
+            <w:fldChar w:fldCharType="separate"/>
+          </w:r>
+          <w:r>
+            <w:rPr>
+              <w:rStyle w:val="Hyperlink"/>
+              <w:rFonts w:cs="Times New Roman"/>
+              <w:noProof/>
+            </w:rPr>
+            <w:t>Section 1</w:t>
+          </w:r>
+          <w:r>
+            <w:rPr>
+              <w:noProof/>
+              <w:webHidden/>
+            </w:rPr>
+            <w:tab/>
+          </w:r>
+          <w:r>
+            <w:rPr>
+              <w:noProof/>
+              <w:webHidden/>
+            </w:rPr>
+            <w:fldChar w:fldCharType="begin"/>
+          </w:r>
+          <w:r>
+            <w:rPr>
+              <w:noProof/>
+              <w:webHidden/>
+            </w:rPr>
+            <w:instrText xml:space="preserve"> PAGEREF _Toc477865793 \h </w:instrText>
+          </w:r>
+          <w:r>
+            <w:rPr>
+              <w:noProof/>
+              <w:webHidden/>
+            </w:rPr>
+          </w:r>
+          <w:r>
+            <w:rPr>
+              <w:noProof/>
+              <w:webHidden/>
+            </w:rPr>
+            <w:fldChar w:fldCharType="separate"/>
+          </w:r>
+          <w:r>
+            <w:rPr>
+              <w:noProof/>
+              <w:webHidden/>
+            </w:rPr>
+            <w:t>3</w:t>
+          </w:r>
+          <w:r>
+            <w:rPr>
+              <w:noProof/>
+              <w:webHidden/>
+            </w:rPr>
+            <w:fldChar w:fldCharType="end"/>
+          </w:r>
+          <w:r>
+            <w:rPr>
+              <w:rStyle w:val="Hyperlink"/>
+              <w:noProof/>
+            </w:rPr>
+            <w:fldChar w:fldCharType="end"/>
+          </w:r>
+        </w:p>
+        <w:p>
+          <w:pPr>
+            <w:pStyle w:val="TOC2"/>
+            <w:tabs>
+              <w:tab w:val="right" w:leader="dot" w:pos="9016"/>
+            </w:tabs>
+            <w:rPr>
+              <w:rFonts w:asciiTheme="minorHAnsi" w:eastAsiaTheme="minorEastAsia" w:hAnsiTheme="minorHAnsi"/>
+              <w:noProof/>
+              <w:sz w:val="22"/>
+              <w:lang w:eastAsia="en-IE"/>
+            </w:rPr>
+          </w:pPr>
+          <w:hyperlink w:anchor="_Toc477865794" w:history="1">
             <w:r>
               <w:rPr>
                 <w:rStyle w:val="Hyperlink"/>
                 <w:rFonts w:cs="Times New Roman"/>
                 <w:noProof/>
               </w:rPr>
-              <w:t>Section 1</w:t>
+              <w:t>Executive Summary</w:t>
             </w:r>
             <w:r>
               <w:rPr>
@@ -785,7 +906,7 @@
                 <w:noProof/>
                 <w:webHidden/>
               </w:rPr>
-              <w:instrText xml:space="preserve"> PAGEREF _Toc477849730 \h </w:instrText>
+              <w:instrText xml:space="preserve"> PAGEREF _Toc477865794 \h </w:instrText>
             </w:r>
             <w:r>
               <w:rPr>
@@ -806,6 +927,75 @@
                 <w:webHidden/>
               </w:rPr>
               <w:t>3</w:t>
+            </w:r>
+            <w:r>
+              <w:rPr>
+                <w:noProof/>
+                <w:webHidden/>
+              </w:rPr>
+              <w:fldChar w:fldCharType="end"/>
+            </w:r>
+          </w:hyperlink>
+        </w:p>
+        <w:p>
+          <w:pPr>
+            <w:pStyle w:val="TOC1"/>
+            <w:rPr>
+              <w:rFonts w:asciiTheme="minorHAnsi" w:eastAsiaTheme="minorEastAsia" w:hAnsiTheme="minorHAnsi"/>
+              <w:noProof/>
+              <w:sz w:val="22"/>
+              <w:lang w:eastAsia="en-IE"/>
+            </w:rPr>
+          </w:pPr>
+          <w:hyperlink w:anchor="_Toc477865795" w:history="1">
+            <w:r>
+              <w:rPr>
+                <w:rStyle w:val="Hyperlink"/>
+                <w:rFonts w:cs="Times New Roman"/>
+                <w:noProof/>
+              </w:rPr>
+              <w:t>Section 2</w:t>
+            </w:r>
+            <w:r>
+              <w:rPr>
+                <w:noProof/>
+                <w:webHidden/>
+              </w:rPr>
+              <w:tab/>
+            </w:r>
+            <w:r>
+              <w:rPr>
+                <w:noProof/>
+                <w:webHidden/>
+              </w:rPr>
+              <w:fldChar w:fldCharType="begin"/>
+            </w:r>
+            <w:r>
+              <w:rPr>
+                <w:noProof/>
+                <w:webHidden/>
+              </w:rPr>
+              <w:instrText xml:space="preserve"> PAGEREF _Toc477865795 \h </w:instrText>
+            </w:r>
+            <w:r>
+              <w:rPr>
+                <w:noProof/>
+                <w:webHidden/>
+              </w:rPr>
+            </w:r>
+            <w:r>
+              <w:rPr>
+                <w:noProof/>
+                <w:webHidden/>
+              </w:rPr>
+              <w:fldChar w:fldCharType="separate"/>
+            </w:r>
+            <w:r>
+              <w:rPr>
+                <w:noProof/>
+                <w:webHidden/>
+              </w:rPr>
+              <w:t>4</w:t>
             </w:r>
             <w:r>
               <w:rPr>
@@ -829,14 +1019,14 @@
               <w:lang w:eastAsia="en-IE"/>
             </w:rPr>
           </w:pPr>
-          <w:hyperlink w:anchor="_Toc477849731" w:history="1">
+          <w:hyperlink w:anchor="_Toc477865796" w:history="1">
             <w:r>
               <w:rPr>
                 <w:rStyle w:val="Hyperlink"/>
                 <w:rFonts w:cs="Times New Roman"/>
                 <w:noProof/>
               </w:rPr>
-              <w:t>Executive Summary</w:t>
+              <w:t>Introduction</w:t>
             </w:r>
             <w:r>
               <w:rPr>
@@ -857,7 +1047,7 @@
                 <w:noProof/>
                 <w:webHidden/>
               </w:rPr>
-              <w:instrText xml:space="preserve"> PAGEREF _Toc477849731 \h </w:instrText>
+              <w:instrText xml:space="preserve"> PAGEREF _Toc477865796 \h </w:instrText>
             </w:r>
             <w:r>
               <w:rPr>
@@ -877,7 +1067,79 @@
                 <w:noProof/>
                 <w:webHidden/>
               </w:rPr>
-              <w:t>3</w:t>
+              <w:t>4</w:t>
+            </w:r>
+            <w:r>
+              <w:rPr>
+                <w:noProof/>
+                <w:webHidden/>
+              </w:rPr>
+              <w:fldChar w:fldCharType="end"/>
+            </w:r>
+          </w:hyperlink>
+        </w:p>
+        <w:p>
+          <w:pPr>
+            <w:pStyle w:val="TOC3"/>
+            <w:tabs>
+              <w:tab w:val="right" w:leader="dot" w:pos="9016"/>
+            </w:tabs>
+            <w:rPr>
+              <w:rFonts w:asciiTheme="minorHAnsi" w:eastAsiaTheme="minorEastAsia" w:hAnsiTheme="minorHAnsi"/>
+              <w:noProof/>
+              <w:sz w:val="22"/>
+              <w:lang w:eastAsia="en-IE"/>
+            </w:rPr>
+          </w:pPr>
+          <w:hyperlink w:anchor="_Toc477865797" w:history="1">
+            <w:r>
+              <w:rPr>
+                <w:rStyle w:val="Hyperlink"/>
+                <w:rFonts w:cs="Times New Roman"/>
+                <w:noProof/>
+              </w:rPr>
+              <w:t>Overview</w:t>
+            </w:r>
+            <w:r>
+              <w:rPr>
+                <w:noProof/>
+                <w:webHidden/>
+              </w:rPr>
+              <w:tab/>
+            </w:r>
+            <w:r>
+              <w:rPr>
+                <w:noProof/>
+                <w:webHidden/>
+              </w:rPr>
+              <w:fldChar w:fldCharType="begin"/>
+            </w:r>
+            <w:r>
+              <w:rPr>
+                <w:noProof/>
+                <w:webHidden/>
+              </w:rPr>
+              <w:instrText xml:space="preserve"> PAGEREF _Toc477865797 \h </w:instrText>
+            </w:r>
+            <w:r>
+              <w:rPr>
+                <w:noProof/>
+                <w:webHidden/>
+              </w:rPr>
+            </w:r>
+            <w:r>
+              <w:rPr>
+                <w:noProof/>
+                <w:webHidden/>
+              </w:rPr>
+              <w:fldChar w:fldCharType="separate"/>
+            </w:r>
+            <w:r>
+              <w:rPr>
+                <w:noProof/>
+                <w:webHidden/>
+              </w:rPr>
+              <w:t>4</w:t>
             </w:r>
             <w:r>
               <w:rPr>
@@ -898,14 +1160,14 @@
               <w:lang w:eastAsia="en-IE"/>
             </w:rPr>
           </w:pPr>
-          <w:hyperlink w:anchor="_Toc477849732" w:history="1">
+          <w:hyperlink w:anchor="_Toc477865798" w:history="1">
             <w:r>
               <w:rPr>
                 <w:rStyle w:val="Hyperlink"/>
                 <w:rFonts w:cs="Times New Roman"/>
                 <w:noProof/>
               </w:rPr>
-              <w:t>Section 2</w:t>
+              <w:t>Section 3</w:t>
             </w:r>
             <w:r>
               <w:rPr>
@@ -926,7 +1188,7 @@
                 <w:noProof/>
                 <w:webHidden/>
               </w:rPr>
-              <w:instrText xml:space="preserve"> PAGEREF _Toc477849732 \h </w:instrText>
+              <w:instrText xml:space="preserve"> PAGEREF _Toc477865798 \h </w:instrText>
             </w:r>
             <w:r>
               <w:rPr>
@@ -946,7 +1208,7 @@
                 <w:noProof/>
                 <w:webHidden/>
               </w:rPr>
-              <w:t>4</w:t>
+              <w:t>5</w:t>
             </w:r>
             <w:r>
               <w:rPr>
@@ -970,14 +1232,14 @@
               <w:lang w:eastAsia="en-IE"/>
             </w:rPr>
           </w:pPr>
-          <w:hyperlink w:anchor="_Toc477849733" w:history="1">
+          <w:hyperlink w:anchor="_Toc477865799" w:history="1">
             <w:r>
               <w:rPr>
                 <w:rStyle w:val="Hyperlink"/>
                 <w:rFonts w:cs="Times New Roman"/>
                 <w:noProof/>
               </w:rPr>
-              <w:t>Introduction</w:t>
+              <w:t>Market</w:t>
             </w:r>
             <w:r>
               <w:rPr>
@@ -998,7 +1260,7 @@
                 <w:noProof/>
                 <w:webHidden/>
               </w:rPr>
-              <w:instrText xml:space="preserve"> PAGEREF _Toc477849733 \h </w:instrText>
+              <w:instrText xml:space="preserve"> PAGEREF _Toc477865799 \h </w:instrText>
             </w:r>
             <w:r>
               <w:rPr>
@@ -1018,7 +1280,7 @@
                 <w:noProof/>
                 <w:webHidden/>
               </w:rPr>
-              <w:t>4</w:t>
+              <w:t>5</w:t>
             </w:r>
             <w:r>
               <w:rPr>
@@ -1042,13 +1304,85 @@
               <w:lang w:eastAsia="en-IE"/>
             </w:rPr>
           </w:pPr>
-          <w:hyperlink w:anchor="_Toc477849734" w:history="1">
+          <w:hyperlink w:anchor="_Toc477865800" w:history="1">
             <w:r>
               <w:rPr>
                 <w:rStyle w:val="Hyperlink"/>
                 <w:rFonts w:cs="Times New Roman"/>
                 <w:noProof/>
               </w:rPr>
+              <w:t>The Market</w:t>
+            </w:r>
+            <w:r>
+              <w:rPr>
+                <w:noProof/>
+                <w:webHidden/>
+              </w:rPr>
+              <w:tab/>
+            </w:r>
+            <w:r>
+              <w:rPr>
+                <w:noProof/>
+                <w:webHidden/>
+              </w:rPr>
+              <w:fldChar w:fldCharType="begin"/>
+            </w:r>
+            <w:r>
+              <w:rPr>
+                <w:noProof/>
+                <w:webHidden/>
+              </w:rPr>
+              <w:instrText xml:space="preserve"> PAGEREF _Toc477865800 \h </w:instrText>
+            </w:r>
+            <w:r>
+              <w:rPr>
+                <w:noProof/>
+                <w:webHidden/>
+              </w:rPr>
+            </w:r>
+            <w:r>
+              <w:rPr>
+                <w:noProof/>
+                <w:webHidden/>
+              </w:rPr>
+              <w:fldChar w:fldCharType="separate"/>
+            </w:r>
+            <w:r>
+              <w:rPr>
+                <w:noProof/>
+                <w:webHidden/>
+              </w:rPr>
+              <w:t>5</w:t>
+            </w:r>
+            <w:r>
+              <w:rPr>
+                <w:noProof/>
+                <w:webHidden/>
+              </w:rPr>
+              <w:fldChar w:fldCharType="end"/>
+            </w:r>
+          </w:hyperlink>
+        </w:p>
+        <w:p>
+          <w:pPr>
+            <w:pStyle w:val="TOC3"/>
+            <w:tabs>
+              <w:tab w:val="right" w:leader="dot" w:pos="9016"/>
+            </w:tabs>
+            <w:rPr>
+              <w:rFonts w:asciiTheme="minorHAnsi" w:eastAsiaTheme="minorEastAsia" w:hAnsiTheme="minorHAnsi"/>
+              <w:noProof/>
+              <w:sz w:val="22"/>
+              <w:lang w:eastAsia="en-IE"/>
+            </w:rPr>
+          </w:pPr>
+          <w:hyperlink w:anchor="_Toc477865801" w:history="1">
+            <w:r>
+              <w:rPr>
+                <w:rStyle w:val="Hyperlink"/>
+                <w:rFonts w:cs="Times New Roman"/>
+                <w:noProof/>
+              </w:rPr>
               <w:t>Overview</w:t>
             </w:r>
             <w:r>
@@ -1070,7 +1404,7 @@
                 <w:noProof/>
                 <w:webHidden/>
               </w:rPr>
-              <w:instrText xml:space="preserve"> PAGEREF _Toc477849734 \h </w:instrText>
+              <w:instrText xml:space="preserve"> PAGEREF _Toc477865801 \h </w:instrText>
             </w:r>
             <w:r>
               <w:rPr>
@@ -1090,7 +1424,367 @@
                 <w:noProof/>
                 <w:webHidden/>
               </w:rPr>
-              <w:t>4</w:t>
+              <w:t>5</w:t>
+            </w:r>
+            <w:r>
+              <w:rPr>
+                <w:noProof/>
+                <w:webHidden/>
+              </w:rPr>
+              <w:fldChar w:fldCharType="end"/>
+            </w:r>
+          </w:hyperlink>
+        </w:p>
+        <w:p>
+          <w:pPr>
+            <w:pStyle w:val="TOC3"/>
+            <w:tabs>
+              <w:tab w:val="right" w:leader="dot" w:pos="9016"/>
+            </w:tabs>
+            <w:rPr>
+              <w:rFonts w:asciiTheme="minorHAnsi" w:eastAsiaTheme="minorEastAsia" w:hAnsiTheme="minorHAnsi"/>
+              <w:noProof/>
+              <w:sz w:val="22"/>
+              <w:lang w:eastAsia="en-IE"/>
+            </w:rPr>
+          </w:pPr>
+          <w:hyperlink w:anchor="_Toc477865802" w:history="1">
+            <w:r>
+              <w:rPr>
+                <w:rStyle w:val="Hyperlink"/>
+                <w:rFonts w:cs="Times New Roman"/>
+                <w:noProof/>
+              </w:rPr>
+              <w:t>Trend</w:t>
+            </w:r>
+            <w:r>
+              <w:rPr>
+                <w:noProof/>
+                <w:webHidden/>
+              </w:rPr>
+              <w:tab/>
+            </w:r>
+            <w:r>
+              <w:rPr>
+                <w:noProof/>
+                <w:webHidden/>
+              </w:rPr>
+              <w:fldChar w:fldCharType="begin"/>
+            </w:r>
+            <w:r>
+              <w:rPr>
+                <w:noProof/>
+                <w:webHidden/>
+              </w:rPr>
+              <w:instrText xml:space="preserve"> PAGEREF _Toc477865802 \h </w:instrText>
+            </w:r>
+            <w:r>
+              <w:rPr>
+                <w:noProof/>
+                <w:webHidden/>
+              </w:rPr>
+            </w:r>
+            <w:r>
+              <w:rPr>
+                <w:noProof/>
+                <w:webHidden/>
+              </w:rPr>
+              <w:fldChar w:fldCharType="separate"/>
+            </w:r>
+            <w:r>
+              <w:rPr>
+                <w:noProof/>
+                <w:webHidden/>
+              </w:rPr>
+              <w:t>6</w:t>
+            </w:r>
+            <w:r>
+              <w:rPr>
+                <w:noProof/>
+                <w:webHidden/>
+              </w:rPr>
+              <w:fldChar w:fldCharType="end"/>
+            </w:r>
+          </w:hyperlink>
+        </w:p>
+        <w:p>
+          <w:pPr>
+            <w:pStyle w:val="TOC3"/>
+            <w:tabs>
+              <w:tab w:val="right" w:leader="dot" w:pos="9016"/>
+            </w:tabs>
+            <w:rPr>
+              <w:rFonts w:asciiTheme="minorHAnsi" w:eastAsiaTheme="minorEastAsia" w:hAnsiTheme="minorHAnsi"/>
+              <w:noProof/>
+              <w:sz w:val="22"/>
+              <w:lang w:eastAsia="en-IE"/>
+            </w:rPr>
+          </w:pPr>
+          <w:hyperlink w:anchor="_Toc477865803" w:history="1">
+            <w:r>
+              <w:rPr>
+                <w:rStyle w:val="Hyperlink"/>
+                <w:rFonts w:cs="Times New Roman"/>
+                <w:noProof/>
+              </w:rPr>
+              <w:t>Size &amp; potential</w:t>
+            </w:r>
+            <w:r>
+              <w:rPr>
+                <w:noProof/>
+                <w:webHidden/>
+              </w:rPr>
+              <w:tab/>
+            </w:r>
+            <w:r>
+              <w:rPr>
+                <w:noProof/>
+                <w:webHidden/>
+              </w:rPr>
+              <w:fldChar w:fldCharType="begin"/>
+            </w:r>
+            <w:r>
+              <w:rPr>
+                <w:noProof/>
+                <w:webHidden/>
+              </w:rPr>
+              <w:instrText xml:space="preserve"> PAGEREF _Toc477865803 \h </w:instrText>
+            </w:r>
+            <w:r>
+              <w:rPr>
+                <w:noProof/>
+                <w:webHidden/>
+              </w:rPr>
+            </w:r>
+            <w:r>
+              <w:rPr>
+                <w:noProof/>
+                <w:webHidden/>
+              </w:rPr>
+              <w:fldChar w:fldCharType="separate"/>
+            </w:r>
+            <w:r>
+              <w:rPr>
+                <w:noProof/>
+                <w:webHidden/>
+              </w:rPr>
+              <w:t>6</w:t>
+            </w:r>
+            <w:r>
+              <w:rPr>
+                <w:noProof/>
+                <w:webHidden/>
+              </w:rPr>
+              <w:fldChar w:fldCharType="end"/>
+            </w:r>
+          </w:hyperlink>
+        </w:p>
+        <w:p>
+          <w:pPr>
+            <w:pStyle w:val="TOC3"/>
+            <w:tabs>
+              <w:tab w:val="right" w:leader="dot" w:pos="9016"/>
+            </w:tabs>
+            <w:rPr>
+              <w:rFonts w:asciiTheme="minorHAnsi" w:eastAsiaTheme="minorEastAsia" w:hAnsiTheme="minorHAnsi"/>
+              <w:noProof/>
+              <w:sz w:val="22"/>
+              <w:lang w:eastAsia="en-IE"/>
+            </w:rPr>
+          </w:pPr>
+          <w:hyperlink w:anchor="_Toc477865804" w:history="1">
+            <w:r>
+              <w:rPr>
+                <w:rStyle w:val="Hyperlink"/>
+                <w:rFonts w:cs="Times New Roman"/>
+                <w:noProof/>
+              </w:rPr>
+              <w:t>Competition</w:t>
+            </w:r>
+            <w:r>
+              <w:rPr>
+                <w:noProof/>
+                <w:webHidden/>
+              </w:rPr>
+              <w:tab/>
+            </w:r>
+            <w:r>
+              <w:rPr>
+                <w:noProof/>
+                <w:webHidden/>
+              </w:rPr>
+              <w:fldChar w:fldCharType="begin"/>
+            </w:r>
+            <w:r>
+              <w:rPr>
+                <w:noProof/>
+                <w:webHidden/>
+              </w:rPr>
+              <w:instrText xml:space="preserve"> PAGEREF _Toc477865804 \h </w:instrText>
+            </w:r>
+            <w:r>
+              <w:rPr>
+                <w:noProof/>
+                <w:webHidden/>
+              </w:rPr>
+            </w:r>
+            <w:r>
+              <w:rPr>
+                <w:noProof/>
+                <w:webHidden/>
+              </w:rPr>
+              <w:fldChar w:fldCharType="separate"/>
+            </w:r>
+            <w:r>
+              <w:rPr>
+                <w:noProof/>
+                <w:webHidden/>
+              </w:rPr>
+              <w:t>6</w:t>
+            </w:r>
+            <w:r>
+              <w:rPr>
+                <w:noProof/>
+                <w:webHidden/>
+              </w:rPr>
+              <w:fldChar w:fldCharType="end"/>
+            </w:r>
+          </w:hyperlink>
+        </w:p>
+        <w:p>
+          <w:pPr>
+            <w:pStyle w:val="TOC3"/>
+            <w:tabs>
+              <w:tab w:val="right" w:leader="dot" w:pos="9016"/>
+            </w:tabs>
+            <w:rPr>
+              <w:rFonts w:asciiTheme="minorHAnsi" w:eastAsiaTheme="minorEastAsia" w:hAnsiTheme="minorHAnsi"/>
+              <w:noProof/>
+              <w:sz w:val="22"/>
+              <w:lang w:eastAsia="en-IE"/>
+            </w:rPr>
+          </w:pPr>
+          <w:hyperlink w:anchor="_Toc477865805" w:history="1">
+            <w:r>
+              <w:rPr>
+                <w:rStyle w:val="Hyperlink"/>
+                <w:rFonts w:cs="Times New Roman"/>
+                <w:noProof/>
+              </w:rPr>
+              <w:t>Customers</w:t>
+            </w:r>
+            <w:r>
+              <w:rPr>
+                <w:noProof/>
+                <w:webHidden/>
+              </w:rPr>
+              <w:tab/>
+            </w:r>
+            <w:r>
+              <w:rPr>
+                <w:noProof/>
+                <w:webHidden/>
+              </w:rPr>
+              <w:fldChar w:fldCharType="begin"/>
+            </w:r>
+            <w:r>
+              <w:rPr>
+                <w:noProof/>
+                <w:webHidden/>
+              </w:rPr>
+              <w:instrText xml:space="preserve"> PAGEREF _Toc477865805 \h </w:instrText>
+            </w:r>
+            <w:r>
+              <w:rPr>
+                <w:noProof/>
+                <w:webHidden/>
+              </w:rPr>
+            </w:r>
+            <w:r>
+              <w:rPr>
+                <w:noProof/>
+                <w:webHidden/>
+              </w:rPr>
+              <w:fldChar w:fldCharType="separate"/>
+            </w:r>
+            <w:r>
+              <w:rPr>
+                <w:noProof/>
+                <w:webHidden/>
+              </w:rPr>
+              <w:t>6</w:t>
+            </w:r>
+            <w:r>
+              <w:rPr>
+                <w:noProof/>
+                <w:webHidden/>
+              </w:rPr>
+              <w:fldChar w:fldCharType="end"/>
+            </w:r>
+          </w:hyperlink>
+        </w:p>
+        <w:p>
+          <w:pPr>
+            <w:pStyle w:val="TOC3"/>
+            <w:tabs>
+              <w:tab w:val="right" w:leader="dot" w:pos="9016"/>
+            </w:tabs>
+            <w:rPr>
+              <w:rFonts w:asciiTheme="minorHAnsi" w:eastAsiaTheme="minorEastAsia" w:hAnsiTheme="minorHAnsi"/>
+              <w:noProof/>
+              <w:sz w:val="22"/>
+              <w:lang w:eastAsia="en-IE"/>
+            </w:rPr>
+          </w:pPr>
+          <w:hyperlink w:anchor="_Toc477865806" w:history="1">
+            <w:r>
+              <w:rPr>
+                <w:rStyle w:val="Hyperlink"/>
+                <w:rFonts w:cs="Times New Roman"/>
+                <w:noProof/>
+              </w:rPr>
+              <w:t>SWOT Analysis</w:t>
+            </w:r>
+            <w:r>
+              <w:rPr>
+                <w:noProof/>
+                <w:webHidden/>
+              </w:rPr>
+              <w:tab/>
+            </w:r>
+            <w:r>
+              <w:rPr>
+                <w:noProof/>
+                <w:webHidden/>
+              </w:rPr>
+              <w:fldChar w:fldCharType="begin"/>
+            </w:r>
+            <w:r>
+              <w:rPr>
+                <w:noProof/>
+                <w:webHidden/>
+              </w:rPr>
+              <w:instrText xml:space="preserve"> PAGEREF _Toc477865806 \h </w:instrText>
+            </w:r>
+            <w:r>
+              <w:rPr>
+                <w:noProof/>
+                <w:webHidden/>
+              </w:rPr>
+            </w:r>
+            <w:r>
+              <w:rPr>
+                <w:noProof/>
+                <w:webHidden/>
+              </w:rPr>
+              <w:fldChar w:fldCharType="separate"/>
+            </w:r>
+            <w:r>
+              <w:rPr>
+                <w:noProof/>
+                <w:webHidden/>
+              </w:rPr>
+              <w:t>7</w:t>
             </w:r>
             <w:r>
               <w:rPr>
@@ -1111,14 +1805,14 @@
               <w:lang w:eastAsia="en-IE"/>
             </w:rPr>
           </w:pPr>
-          <w:hyperlink w:anchor="_Toc477849735" w:history="1">
+          <w:hyperlink w:anchor="_Toc477865807" w:history="1">
             <w:r>
               <w:rPr>
                 <w:rStyle w:val="Hyperlink"/>
                 <w:rFonts w:cs="Times New Roman"/>
                 <w:noProof/>
               </w:rPr>
-              <w:t>Section 3</w:t>
+              <w:t>Section 4</w:t>
             </w:r>
             <w:r>
               <w:rPr>
@@ -1139,7 +1833,7 @@
                 <w:noProof/>
                 <w:webHidden/>
               </w:rPr>
-              <w:instrText xml:space="preserve"> PAGEREF _Toc477849735 \h </w:instrText>
+              <w:instrText xml:space="preserve"> PAGEREF _Toc477865807 \h </w:instrText>
             </w:r>
             <w:r>
               <w:rPr>
@@ -1159,7 +1853,7 @@
                 <w:noProof/>
                 <w:webHidden/>
               </w:rPr>
-              <w:t>5</w:t>
+              <w:t>7</w:t>
             </w:r>
             <w:r>
               <w:rPr>
@@ -1183,14 +1877,14 @@
               <w:lang w:eastAsia="en-IE"/>
             </w:rPr>
           </w:pPr>
-          <w:hyperlink w:anchor="_Toc477849736" w:history="1">
+          <w:hyperlink w:anchor="_Toc477865808" w:history="1">
             <w:r>
               <w:rPr>
                 <w:rStyle w:val="Hyperlink"/>
                 <w:rFonts w:cs="Times New Roman"/>
                 <w:noProof/>
               </w:rPr>
-              <w:t>Market</w:t>
+              <w:t>Market Strategy</w:t>
             </w:r>
             <w:r>
               <w:rPr>
@@ -1211,7 +1905,7 @@
                 <w:noProof/>
                 <w:webHidden/>
               </w:rPr>
-              <w:instrText xml:space="preserve"> PAGEREF _Toc477849736 \h </w:instrText>
+              <w:instrText xml:space="preserve"> PAGEREF _Toc477865808 \h </w:instrText>
             </w:r>
             <w:r>
               <w:rPr>
@@ -1231,7 +1925,7 @@
                 <w:noProof/>
                 <w:webHidden/>
               </w:rPr>
-              <w:t>5</w:t>
+              <w:t>7</w:t>
             </w:r>
             <w:r>
               <w:rPr>
@@ -1255,14 +1949,14 @@
               <w:lang w:eastAsia="en-IE"/>
             </w:rPr>
           </w:pPr>
-          <w:hyperlink w:anchor="_Toc477849737" w:history="1">
+          <w:hyperlink w:anchor="_Toc477865809" w:history="1">
             <w:r>
               <w:rPr>
                 <w:rStyle w:val="Hyperlink"/>
                 <w:rFonts w:cs="Times New Roman"/>
                 <w:noProof/>
               </w:rPr>
-              <w:t>The Market</w:t>
+              <w:t>Objectives</w:t>
             </w:r>
             <w:r>
               <w:rPr>
@@ -1283,7 +1977,7 @@
                 <w:noProof/>
                 <w:webHidden/>
               </w:rPr>
-              <w:instrText xml:space="preserve"> PAGEREF _Toc477849737 \h </w:instrText>
+              <w:instrText xml:space="preserve"> PAGEREF _Toc477865809 \h </w:instrText>
             </w:r>
             <w:r>
               <w:rPr>
@@ -1303,7 +1997,7 @@
                 <w:noProof/>
                 <w:webHidden/>
               </w:rPr>
-              <w:t>5</w:t>
+              <w:t>8</w:t>
             </w:r>
             <w:r>
               <w:rPr>
@@ -1327,14 +2021,14 @@
               <w:lang w:eastAsia="en-IE"/>
             </w:rPr>
           </w:pPr>
-          <w:hyperlink w:anchor="_Toc477849738" w:history="1">
+          <w:hyperlink w:anchor="_Toc477865810" w:history="1">
             <w:r>
               <w:rPr>
                 <w:rStyle w:val="Hyperlink"/>
                 <w:rFonts w:cs="Times New Roman"/>
                 <w:noProof/>
               </w:rPr>
-              <w:t>Overview</w:t>
+              <w:t>Product</w:t>
             </w:r>
             <w:r>
               <w:rPr>
@@ -1355,7 +2049,7 @@
                 <w:noProof/>
                 <w:webHidden/>
               </w:rPr>
-              <w:instrText xml:space="preserve"> PAGEREF _Toc477849738 \h </w:instrText>
+              <w:instrText xml:space="preserve"> PAGEREF _Toc477865810 \h </w:instrText>
             </w:r>
             <w:r>
               <w:rPr>
@@ -1375,7 +2069,7 @@
                 <w:noProof/>
                 <w:webHidden/>
               </w:rPr>
-              <w:t>5</w:t>
+              <w:t>8</w:t>
             </w:r>
             <w:r>
               <w:rPr>
@@ -1399,14 +2093,14 @@
               <w:lang w:eastAsia="en-IE"/>
             </w:rPr>
           </w:pPr>
-          <w:hyperlink w:anchor="_Toc477849739" w:history="1">
+          <w:hyperlink w:anchor="_Toc477865811" w:history="1">
             <w:r>
               <w:rPr>
                 <w:rStyle w:val="Hyperlink"/>
                 <w:rFonts w:cs="Times New Roman"/>
                 <w:noProof/>
               </w:rPr>
-              <w:t>Trend</w:t>
+              <w:t>Price</w:t>
             </w:r>
             <w:r>
               <w:rPr>
@@ -1427,7 +2121,7 @@
                 <w:noProof/>
                 <w:webHidden/>
               </w:rPr>
-              <w:instrText xml:space="preserve"> PAGEREF _Toc477849739 \h </w:instrText>
+              <w:instrText xml:space="preserve"> PAGEREF _Toc477865811 \h </w:instrText>
             </w:r>
             <w:r>
               <w:rPr>
@@ -1447,7 +2141,7 @@
                 <w:noProof/>
                 <w:webHidden/>
               </w:rPr>
-              <w:t>6</w:t>
+              <w:t>8</w:t>
             </w:r>
             <w:r>
               <w:rPr>
@@ -1471,14 +2165,14 @@
               <w:lang w:eastAsia="en-IE"/>
             </w:rPr>
           </w:pPr>
-          <w:hyperlink w:anchor="_Toc477849740" w:history="1">
+          <w:hyperlink w:anchor="_Toc477865812" w:history="1">
             <w:r>
               <w:rPr>
                 <w:rStyle w:val="Hyperlink"/>
                 <w:rFonts w:cs="Times New Roman"/>
                 <w:noProof/>
               </w:rPr>
-              <w:t>Size &amp; potential</w:t>
+              <w:t>Place</w:t>
             </w:r>
             <w:r>
               <w:rPr>
@@ -1499,7 +2193,7 @@
                 <w:noProof/>
                 <w:webHidden/>
               </w:rPr>
-              <w:instrText xml:space="preserve"> PAGEREF _Toc477849740 \h </w:instrText>
+              <w:instrText xml:space="preserve"> PAGEREF _Toc477865812 \h </w:instrText>
             </w:r>
             <w:r>
               <w:rPr>
@@ -1519,7 +2213,7 @@
                 <w:noProof/>
                 <w:webHidden/>
               </w:rPr>
-              <w:t>6</w:t>
+              <w:t>8</w:t>
             </w:r>
             <w:r>
               <w:rPr>
@@ -1543,14 +2237,14 @@
               <w:lang w:eastAsia="en-IE"/>
             </w:rPr>
           </w:pPr>
-          <w:hyperlink w:anchor="_Toc477849741" w:history="1">
+          <w:hyperlink w:anchor="_Toc477865813" w:history="1">
             <w:r>
               <w:rPr>
                 <w:rStyle w:val="Hyperlink"/>
                 <w:rFonts w:cs="Times New Roman"/>
                 <w:noProof/>
               </w:rPr>
-              <w:t>Competition</w:t>
+              <w:t>Promotion</w:t>
             </w:r>
             <w:r>
               <w:rPr>
@@ -1571,7 +2265,7 @@
                 <w:noProof/>
                 <w:webHidden/>
               </w:rPr>
-              <w:instrText xml:space="preserve"> PAGEREF _Toc477849741 \h </w:instrText>
+              <w:instrText xml:space="preserve"> PAGEREF _Toc477865813 \h </w:instrText>
             </w:r>
             <w:r>
               <w:rPr>
@@ -1591,7 +2285,148 @@
                 <w:noProof/>
                 <w:webHidden/>
               </w:rPr>
-              <w:t>6</w:t>
+              <w:t>9</w:t>
+            </w:r>
+            <w:r>
+              <w:rPr>
+                <w:noProof/>
+                <w:webHidden/>
+              </w:rPr>
+              <w:fldChar w:fldCharType="end"/>
+            </w:r>
+          </w:hyperlink>
+        </w:p>
+        <w:p>
+          <w:pPr>
+            <w:pStyle w:val="TOC1"/>
+            <w:rPr>
+              <w:rFonts w:asciiTheme="minorHAnsi" w:eastAsiaTheme="minorEastAsia" w:hAnsiTheme="minorHAnsi"/>
+              <w:noProof/>
+              <w:sz w:val="22"/>
+              <w:lang w:eastAsia="en-IE"/>
+            </w:rPr>
+          </w:pPr>
+          <w:hyperlink w:anchor="_Toc477865814" w:history="1">
+            <w:r>
+              <w:rPr>
+                <w:rStyle w:val="Hyperlink"/>
+                <w:rFonts w:cs="Times New Roman"/>
+                <w:noProof/>
+              </w:rPr>
+              <w:t>Section 5</w:t>
+            </w:r>
+            <w:r>
+              <w:rPr>
+                <w:noProof/>
+                <w:webHidden/>
+              </w:rPr>
+              <w:tab/>
+            </w:r>
+            <w:r>
+              <w:rPr>
+                <w:noProof/>
+                <w:webHidden/>
+              </w:rPr>
+              <w:fldChar w:fldCharType="begin"/>
+            </w:r>
+            <w:r>
+              <w:rPr>
+                <w:noProof/>
+                <w:webHidden/>
+              </w:rPr>
+              <w:instrText xml:space="preserve"> PAGEREF _Toc477865814 \h </w:instrText>
+            </w:r>
+            <w:r>
+              <w:rPr>
+                <w:noProof/>
+                <w:webHidden/>
+              </w:rPr>
+            </w:r>
+            <w:r>
+              <w:rPr>
+                <w:noProof/>
+                <w:webHidden/>
+              </w:rPr>
+              <w:fldChar w:fldCharType="separate"/>
+            </w:r>
+            <w:r>
+              <w:rPr>
+                <w:noProof/>
+                <w:webHidden/>
+              </w:rPr>
+              <w:t>9</w:t>
+            </w:r>
+            <w:r>
+              <w:rPr>
+                <w:noProof/>
+                <w:webHidden/>
+              </w:rPr>
+              <w:fldChar w:fldCharType="end"/>
+            </w:r>
+          </w:hyperlink>
+        </w:p>
+        <w:p>
+          <w:pPr>
+            <w:pStyle w:val="TOC2"/>
+            <w:tabs>
+              <w:tab w:val="right" w:leader="dot" w:pos="9016"/>
+            </w:tabs>
+            <w:rPr>
+              <w:rFonts w:asciiTheme="minorHAnsi" w:eastAsiaTheme="minorEastAsia" w:hAnsiTheme="minorHAnsi"/>
+              <w:noProof/>
+              <w:sz w:val="22"/>
+              <w:lang w:eastAsia="en-IE"/>
+            </w:rPr>
+          </w:pPr>
+          <w:hyperlink w:anchor="_Toc477865815" w:history="1">
+            <w:r>
+              <w:rPr>
+                <w:rStyle w:val="Hyperlink"/>
+                <w:rFonts w:cs="Times New Roman"/>
+                <w:noProof/>
+              </w:rPr>
+              <w:t>Organisation / Management</w:t>
+            </w:r>
+            <w:r>
+              <w:rPr>
+                <w:noProof/>
+                <w:webHidden/>
+              </w:rPr>
+              <w:tab/>
+            </w:r>
+            <w:r>
+              <w:rPr>
+                <w:noProof/>
+                <w:webHidden/>
+              </w:rPr>
+              <w:fldChar w:fldCharType="begin"/>
+            </w:r>
+            <w:r>
+              <w:rPr>
+                <w:noProof/>
+                <w:webHidden/>
+              </w:rPr>
+              <w:instrText xml:space="preserve"> PAGEREF _Toc477865815 \h </w:instrText>
+            </w:r>
+            <w:r>
+              <w:rPr>
+                <w:noProof/>
+                <w:webHidden/>
+              </w:rPr>
+            </w:r>
+            <w:r>
+              <w:rPr>
+                <w:noProof/>
+                <w:webHidden/>
+              </w:rPr>
+              <w:fldChar w:fldCharType="separate"/>
+            </w:r>
+            <w:r>
+              <w:rPr>
+                <w:noProof/>
+                <w:webHidden/>
+              </w:rPr>
+              <w:t>9</w:t>
             </w:r>
             <w:r>
               <w:rPr>
@@ -1615,14 +2450,14 @@
               <w:lang w:eastAsia="en-IE"/>
             </w:rPr>
           </w:pPr>
-          <w:hyperlink w:anchor="_Toc477849742" w:history="1">
+          <w:hyperlink w:anchor="_Toc477865816" w:history="1">
             <w:r>
               <w:rPr>
                 <w:rStyle w:val="Hyperlink"/>
                 <w:rFonts w:cs="Times New Roman"/>
                 <w:noProof/>
               </w:rPr>
-              <w:t>Customers</w:t>
+              <w:t>The Organisation</w:t>
             </w:r>
             <w:r>
               <w:rPr>
@@ -1643,7 +2478,7 @@
                 <w:noProof/>
                 <w:webHidden/>
               </w:rPr>
-              <w:instrText xml:space="preserve"> PAGEREF _Toc477849742 \h </w:instrText>
+              <w:instrText xml:space="preserve"> PAGEREF _Toc477865816 \h </w:instrText>
             </w:r>
             <w:r>
               <w:rPr>
@@ -1663,7 +2498,7 @@
                 <w:noProof/>
                 <w:webHidden/>
               </w:rPr>
-              <w:t>6</w:t>
+              <w:t>9</w:t>
             </w:r>
             <w:r>
               <w:rPr>
@@ -1687,14 +2522,14 @@
               <w:lang w:eastAsia="en-IE"/>
             </w:rPr>
           </w:pPr>
-          <w:hyperlink w:anchor="_Toc477849743" w:history="1">
+          <w:hyperlink w:anchor="_Toc477865817" w:history="1">
             <w:r>
               <w:rPr>
                 <w:rStyle w:val="Hyperlink"/>
                 <w:rFonts w:cs="Times New Roman"/>
                 <w:noProof/>
               </w:rPr>
-              <w:t>SWOT Analysis</w:t>
+              <w:t>Management Overview</w:t>
             </w:r>
             <w:r>
               <w:rPr>
@@ -1715,7 +2550,7 @@
                 <w:noProof/>
                 <w:webHidden/>
               </w:rPr>
-              <w:instrText xml:space="preserve"> PAGEREF _Toc477849743 \h </w:instrText>
+              <w:instrText xml:space="preserve"> PAGEREF _Toc477865817 \h </w:instrText>
             </w:r>
             <w:r>
               <w:rPr>
@@ -1735,7 +2570,79 @@
                 <w:noProof/>
                 <w:webHidden/>
               </w:rPr>
-              <w:t>7</w:t>
+              <w:t>9</w:t>
+            </w:r>
+            <w:r>
+              <w:rPr>
+                <w:noProof/>
+                <w:webHidden/>
+              </w:rPr>
+              <w:fldChar w:fldCharType="end"/>
+            </w:r>
+          </w:hyperlink>
+        </w:p>
+        <w:p>
+          <w:pPr>
+            <w:pStyle w:val="TOC3"/>
+            <w:tabs>
+              <w:tab w:val="right" w:leader="dot" w:pos="9016"/>
+            </w:tabs>
+            <w:rPr>
+              <w:rFonts w:asciiTheme="minorHAnsi" w:eastAsiaTheme="minorEastAsia" w:hAnsiTheme="minorHAnsi"/>
+              <w:noProof/>
+              <w:sz w:val="22"/>
+              <w:lang w:eastAsia="en-IE"/>
+            </w:rPr>
+          </w:pPr>
+          <w:hyperlink w:anchor="_Toc477865818" w:history="1">
+            <w:r>
+              <w:rPr>
+                <w:rStyle w:val="Hyperlink"/>
+                <w:rFonts w:cs="Times New Roman"/>
+                <w:noProof/>
+              </w:rPr>
+              <w:t>Staff Requirements</w:t>
+            </w:r>
+            <w:r>
+              <w:rPr>
+                <w:noProof/>
+                <w:webHidden/>
+              </w:rPr>
+              <w:tab/>
+            </w:r>
+            <w:r>
+              <w:rPr>
+                <w:noProof/>
+                <w:webHidden/>
+              </w:rPr>
+              <w:fldChar w:fldCharType="begin"/>
+            </w:r>
+            <w:r>
+              <w:rPr>
+                <w:noProof/>
+                <w:webHidden/>
+              </w:rPr>
+              <w:instrText xml:space="preserve"> PAGEREF _Toc477865818 \h </w:instrText>
+            </w:r>
+            <w:r>
+              <w:rPr>
+                <w:noProof/>
+                <w:webHidden/>
+              </w:rPr>
+            </w:r>
+            <w:r>
+              <w:rPr>
+                <w:noProof/>
+                <w:webHidden/>
+              </w:rPr>
+              <w:fldChar w:fldCharType="separate"/>
+            </w:r>
+            <w:r>
+              <w:rPr>
+                <w:noProof/>
+                <w:webHidden/>
+              </w:rPr>
+              <w:t>12</w:t>
             </w:r>
             <w:r>
               <w:rPr>
@@ -1756,14 +2663,14 @@
               <w:lang w:eastAsia="en-IE"/>
             </w:rPr>
           </w:pPr>
-          <w:hyperlink w:anchor="_Toc477849744" w:history="1">
+          <w:hyperlink w:anchor="_Toc477865819" w:history="1">
             <w:r>
               <w:rPr>
                 <w:rStyle w:val="Hyperlink"/>
                 <w:rFonts w:cs="Times New Roman"/>
                 <w:noProof/>
               </w:rPr>
-              <w:t>Section 4</w:t>
+              <w:t>Section 6</w:t>
             </w:r>
             <w:r>
               <w:rPr>
@@ -1784,7 +2691,7 @@
                 <w:noProof/>
                 <w:webHidden/>
               </w:rPr>
-              <w:instrText xml:space="preserve"> PAGEREF _Toc477849744 \h </w:instrText>
+              <w:instrText xml:space="preserve"> PAGEREF _Toc477865819 \h </w:instrText>
             </w:r>
             <w:r>
               <w:rPr>
@@ -1804,7 +2711,7 @@
                 <w:noProof/>
                 <w:webHidden/>
               </w:rPr>
-              <w:t>7</w:t>
+              <w:t>12</w:t>
             </w:r>
             <w:r>
               <w:rPr>
@@ -1828,14 +2735,14 @@
               <w:lang w:eastAsia="en-IE"/>
             </w:rPr>
           </w:pPr>
-          <w:hyperlink w:anchor="_Toc477849745" w:history="1">
+          <w:hyperlink w:anchor="_Toc477865820" w:history="1">
             <w:r>
               <w:rPr>
                 <w:rStyle w:val="Hyperlink"/>
                 <w:rFonts w:cs="Times New Roman"/>
                 <w:noProof/>
               </w:rPr>
-              <w:t>Market Strategy</w:t>
+              <w:t>Production/Operations</w:t>
             </w:r>
             <w:r>
               <w:rPr>
@@ -1856,7 +2763,7 @@
                 <w:noProof/>
                 <w:webHidden/>
               </w:rPr>
-              <w:instrText xml:space="preserve"> PAGEREF _Toc477849745 \h </w:instrText>
+              <w:instrText xml:space="preserve"> PAGEREF _Toc477865820 \h </w:instrText>
             </w:r>
             <w:r>
               <w:rPr>
@@ -1876,7 +2783,7 @@
                 <w:noProof/>
                 <w:webHidden/>
               </w:rPr>
-              <w:t>7</w:t>
+              <w:t>12</w:t>
             </w:r>
             <w:r>
               <w:rPr>
@@ -1900,14 +2807,14 @@
               <w:lang w:eastAsia="en-IE"/>
             </w:rPr>
           </w:pPr>
-          <w:hyperlink w:anchor="_Toc477849746" w:history="1">
+          <w:hyperlink w:anchor="_Toc477865821" w:history="1">
             <w:r>
               <w:rPr>
                 <w:rStyle w:val="Hyperlink"/>
                 <w:rFonts w:cs="Times New Roman"/>
                 <w:noProof/>
               </w:rPr>
-              <w:t>Objectives</w:t>
+              <w:t>Premises</w:t>
             </w:r>
             <w:r>
               <w:rPr>
@@ -1928,7 +2835,7 @@
                 <w:noProof/>
                 <w:webHidden/>
               </w:rPr>
-              <w:instrText xml:space="preserve"> PAGEREF _Toc477849746 \h </w:instrText>
+              <w:instrText xml:space="preserve"> PAGEREF _Toc477865821 \h </w:instrText>
             </w:r>
             <w:r>
               <w:rPr>
@@ -1948,7 +2855,7 @@
                 <w:noProof/>
                 <w:webHidden/>
               </w:rPr>
-              <w:t>8</w:t>
+              <w:t>12</w:t>
             </w:r>
             <w:r>
               <w:rPr>
@@ -1972,14 +2879,14 @@
               <w:lang w:eastAsia="en-IE"/>
             </w:rPr>
           </w:pPr>
-          <w:hyperlink w:anchor="_Toc477849747" w:history="1">
+          <w:hyperlink w:anchor="_Toc477865822" w:history="1">
             <w:r>
               <w:rPr>
                 <w:rStyle w:val="Hyperlink"/>
                 <w:rFonts w:cs="Times New Roman"/>
                 <w:noProof/>
               </w:rPr>
-              <w:t>Product</w:t>
+              <w:t>Location &amp; Equipment</w:t>
             </w:r>
             <w:r>
               <w:rPr>
@@ -2000,7 +2907,7 @@
                 <w:noProof/>
                 <w:webHidden/>
               </w:rPr>
-              <w:instrText xml:space="preserve"> PAGEREF _Toc477849747 \h </w:instrText>
+              <w:instrText xml:space="preserve"> PAGEREF _Toc477865822 \h </w:instrText>
             </w:r>
             <w:r>
               <w:rPr>
@@ -2020,7 +2927,7 @@
                 <w:noProof/>
                 <w:webHidden/>
               </w:rPr>
-              <w:t>8</w:t>
+              <w:t>12</w:t>
             </w:r>
             <w:r>
               <w:rPr>
@@ -2044,14 +2951,14 @@
               <w:lang w:eastAsia="en-IE"/>
             </w:rPr>
           </w:pPr>
-          <w:hyperlink w:anchor="_Toc477849748" w:history="1">
+          <w:hyperlink w:anchor="_Toc477865823" w:history="1">
             <w:r>
               <w:rPr>
                 <w:rStyle w:val="Hyperlink"/>
                 <w:rFonts w:cs="Times New Roman"/>
                 <w:noProof/>
               </w:rPr>
-              <w:t>Price</w:t>
+              <w:t>Operations Overview</w:t>
             </w:r>
             <w:r>
               <w:rPr>
@@ -2072,7 +2979,7 @@
                 <w:noProof/>
                 <w:webHidden/>
               </w:rPr>
-              <w:instrText xml:space="preserve"> PAGEREF _Toc477849748 \h </w:instrText>
+              <w:instrText xml:space="preserve"> PAGEREF _Toc477865823 \h </w:instrText>
             </w:r>
             <w:r>
               <w:rPr>
@@ -2092,7 +2999,7 @@
                 <w:noProof/>
                 <w:webHidden/>
               </w:rPr>
-              <w:t>8</w:t>
+              <w:t>13</w:t>
             </w:r>
             <w:r>
               <w:rPr>
@@ -2116,14 +3023,13 @@
               <w:lang w:eastAsia="en-IE"/>
             </w:rPr>
           </w:pPr>
-          <w:hyperlink w:anchor="_Toc477849749" w:history="1">
+          <w:hyperlink w:anchor="_Toc477865824" w:history="1">
             <w:r>
               <w:rPr>
                 <w:rStyle w:val="Hyperlink"/>
-                <w:rFonts w:cs="Times New Roman"/>
-                <w:noProof/>
-              </w:rPr>
-              <w:t>Place</w:t>
+                <w:noProof/>
+              </w:rPr>
+              <w:t>Quality Control</w:t>
             </w:r>
             <w:r>
               <w:rPr>
@@ -2144,7 +3050,7 @@
                 <w:noProof/>
                 <w:webHidden/>
               </w:rPr>
-              <w:instrText xml:space="preserve"> PAGEREF _Toc477849749 \h </w:instrText>
+              <w:instrText xml:space="preserve"> PAGEREF _Toc477865824 \h </w:instrText>
             </w:r>
             <w:r>
               <w:rPr>
@@ -2164,7 +3070,148 @@
                 <w:noProof/>
                 <w:webHidden/>
               </w:rPr>
-              <w:t>8</w:t>
+              <w:t>13</w:t>
+            </w:r>
+            <w:r>
+              <w:rPr>
+                <w:noProof/>
+                <w:webHidden/>
+              </w:rPr>
+              <w:fldChar w:fldCharType="end"/>
+            </w:r>
+          </w:hyperlink>
+        </w:p>
+        <w:p>
+          <w:pPr>
+            <w:pStyle w:val="TOC1"/>
+            <w:rPr>
+              <w:rFonts w:asciiTheme="minorHAnsi" w:eastAsiaTheme="minorEastAsia" w:hAnsiTheme="minorHAnsi"/>
+              <w:noProof/>
+              <w:sz w:val="22"/>
+              <w:lang w:eastAsia="en-IE"/>
+            </w:rPr>
+          </w:pPr>
+          <w:hyperlink w:anchor="_Toc477865825" w:history="1">
+            <w:r>
+              <w:rPr>
+                <w:rStyle w:val="Hyperlink"/>
+                <w:rFonts w:cs="Times New Roman"/>
+                <w:noProof/>
+              </w:rPr>
+              <w:t>Section 7</w:t>
+            </w:r>
+            <w:r>
+              <w:rPr>
+                <w:noProof/>
+                <w:webHidden/>
+              </w:rPr>
+              <w:tab/>
+            </w:r>
+            <w:r>
+              <w:rPr>
+                <w:noProof/>
+                <w:webHidden/>
+              </w:rPr>
+              <w:fldChar w:fldCharType="begin"/>
+            </w:r>
+            <w:r>
+              <w:rPr>
+                <w:noProof/>
+                <w:webHidden/>
+              </w:rPr>
+              <w:instrText xml:space="preserve"> PAGEREF _Toc477865825 \h </w:instrText>
+            </w:r>
+            <w:r>
+              <w:rPr>
+                <w:noProof/>
+                <w:webHidden/>
+              </w:rPr>
+            </w:r>
+            <w:r>
+              <w:rPr>
+                <w:noProof/>
+                <w:webHidden/>
+              </w:rPr>
+              <w:fldChar w:fldCharType="separate"/>
+            </w:r>
+            <w:r>
+              <w:rPr>
+                <w:noProof/>
+                <w:webHidden/>
+              </w:rPr>
+              <w:t>13</w:t>
+            </w:r>
+            <w:r>
+              <w:rPr>
+                <w:noProof/>
+                <w:webHidden/>
+              </w:rPr>
+              <w:fldChar w:fldCharType="end"/>
+            </w:r>
+          </w:hyperlink>
+        </w:p>
+        <w:p>
+          <w:pPr>
+            <w:pStyle w:val="TOC2"/>
+            <w:tabs>
+              <w:tab w:val="right" w:leader="dot" w:pos="9016"/>
+            </w:tabs>
+            <w:rPr>
+              <w:rFonts w:asciiTheme="minorHAnsi" w:eastAsiaTheme="minorEastAsia" w:hAnsiTheme="minorHAnsi"/>
+              <w:noProof/>
+              <w:sz w:val="22"/>
+              <w:lang w:eastAsia="en-IE"/>
+            </w:rPr>
+          </w:pPr>
+          <w:hyperlink w:anchor="_Toc477865826" w:history="1">
+            <w:r>
+              <w:rPr>
+                <w:rStyle w:val="Hyperlink"/>
+                <w:rFonts w:cs="Times New Roman"/>
+                <w:noProof/>
+              </w:rPr>
+              <w:t>Costing/Finance</w:t>
+            </w:r>
+            <w:r>
+              <w:rPr>
+                <w:noProof/>
+                <w:webHidden/>
+              </w:rPr>
+              <w:tab/>
+            </w:r>
+            <w:r>
+              <w:rPr>
+                <w:noProof/>
+                <w:webHidden/>
+              </w:rPr>
+              <w:fldChar w:fldCharType="begin"/>
+            </w:r>
+            <w:r>
+              <w:rPr>
+                <w:noProof/>
+                <w:webHidden/>
+              </w:rPr>
+              <w:instrText xml:space="preserve"> PAGEREF _Toc477865826 \h </w:instrText>
+            </w:r>
+            <w:r>
+              <w:rPr>
+                <w:noProof/>
+                <w:webHidden/>
+              </w:rPr>
+            </w:r>
+            <w:r>
+              <w:rPr>
+                <w:noProof/>
+                <w:webHidden/>
+              </w:rPr>
+              <w:fldChar w:fldCharType="separate"/>
+            </w:r>
+            <w:r>
+              <w:rPr>
+                <w:noProof/>
+                <w:webHidden/>
+              </w:rPr>
+              <w:t>13</w:t>
             </w:r>
             <w:r>
               <w:rPr>
@@ -2188,14 +3235,14 @@
               <w:lang w:eastAsia="en-IE"/>
             </w:rPr>
           </w:pPr>
-          <w:hyperlink w:anchor="_Toc477849750" w:history="1">
+          <w:hyperlink w:anchor="_Toc477865827" w:history="1">
             <w:r>
               <w:rPr>
                 <w:rStyle w:val="Hyperlink"/>
                 <w:rFonts w:cs="Times New Roman"/>
                 <w:noProof/>
               </w:rPr>
-              <w:t>Promotion</w:t>
+              <w:t>Financial Assumptions</w:t>
             </w:r>
             <w:r>
               <w:rPr>
@@ -2216,7 +3263,7 @@
                 <w:noProof/>
                 <w:webHidden/>
               </w:rPr>
-              <w:instrText xml:space="preserve"> PAGEREF _Toc477849750 \h </w:instrText>
+              <w:instrText xml:space="preserve"> PAGEREF _Toc477865827 \h </w:instrText>
             </w:r>
             <w:r>
               <w:rPr>
@@ -2236,7 +3283,79 @@
                 <w:noProof/>
                 <w:webHidden/>
               </w:rPr>
-              <w:t>9</w:t>
+              <w:t>13</w:t>
+            </w:r>
+            <w:r>
+              <w:rPr>
+                <w:noProof/>
+                <w:webHidden/>
+              </w:rPr>
+              <w:fldChar w:fldCharType="end"/>
+            </w:r>
+          </w:hyperlink>
+        </w:p>
+        <w:p>
+          <w:pPr>
+            <w:pStyle w:val="TOC3"/>
+            <w:tabs>
+              <w:tab w:val="right" w:leader="dot" w:pos="9016"/>
+            </w:tabs>
+            <w:rPr>
+              <w:rFonts w:asciiTheme="minorHAnsi" w:eastAsiaTheme="minorEastAsia" w:hAnsiTheme="minorHAnsi"/>
+              <w:noProof/>
+              <w:sz w:val="22"/>
+              <w:lang w:eastAsia="en-IE"/>
+            </w:rPr>
+          </w:pPr>
+          <w:hyperlink w:anchor="_Toc477865828" w:history="1">
+            <w:r>
+              <w:rPr>
+                <w:rStyle w:val="Hyperlink"/>
+                <w:rFonts w:cs="Times New Roman"/>
+                <w:noProof/>
+              </w:rPr>
+              <w:t>Sensitivity Analysis</w:t>
+            </w:r>
+            <w:r>
+              <w:rPr>
+                <w:noProof/>
+                <w:webHidden/>
+              </w:rPr>
+              <w:tab/>
+            </w:r>
+            <w:r>
+              <w:rPr>
+                <w:noProof/>
+                <w:webHidden/>
+              </w:rPr>
+              <w:fldChar w:fldCharType="begin"/>
+            </w:r>
+            <w:r>
+              <w:rPr>
+                <w:noProof/>
+                <w:webHidden/>
+              </w:rPr>
+              <w:instrText xml:space="preserve"> PAGEREF _Toc477865828 \h </w:instrText>
+            </w:r>
+            <w:r>
+              <w:rPr>
+                <w:noProof/>
+                <w:webHidden/>
+              </w:rPr>
+            </w:r>
+            <w:r>
+              <w:rPr>
+                <w:noProof/>
+                <w:webHidden/>
+              </w:rPr>
+              <w:fldChar w:fldCharType="separate"/>
+            </w:r>
+            <w:r>
+              <w:rPr>
+                <w:noProof/>
+                <w:webHidden/>
+              </w:rPr>
+              <w:t>15</w:t>
             </w:r>
             <w:r>
               <w:rPr>
@@ -2257,14 +3376,14 @@
               <w:lang w:eastAsia="en-IE"/>
             </w:rPr>
           </w:pPr>
-          <w:hyperlink w:anchor="_Toc477849751" w:history="1">
+          <w:hyperlink w:anchor="_Toc477865829" w:history="1">
             <w:r>
               <w:rPr>
                 <w:rStyle w:val="Hyperlink"/>
                 <w:rFonts w:cs="Times New Roman"/>
                 <w:noProof/>
               </w:rPr>
-              <w:t>Section 5</w:t>
+              <w:t>Appendices</w:t>
             </w:r>
             <w:r>
               <w:rPr>
@@ -2285,7 +3404,7 @@
                 <w:noProof/>
                 <w:webHidden/>
               </w:rPr>
-              <w:instrText xml:space="preserve"> PAGEREF _Toc477849751 \h </w:instrText>
+              <w:instrText xml:space="preserve"> PAGEREF _Toc477865829 \h </w:instrText>
             </w:r>
             <w:r>
               <w:rPr>
@@ -2305,7 +3424,7 @@
                 <w:noProof/>
                 <w:webHidden/>
               </w:rPr>
-              <w:t>9</w:t>
+              <w:t>16</w:t>
             </w:r>
             <w:r>
               <w:rPr>
@@ -2329,14 +3448,14 @@
               <w:lang w:eastAsia="en-IE"/>
             </w:rPr>
           </w:pPr>
-          <w:hyperlink w:anchor="_Toc477849752" w:history="1">
+          <w:hyperlink w:anchor="_Toc477865830" w:history="1">
             <w:r>
               <w:rPr>
                 <w:rStyle w:val="Hyperlink"/>
                 <w:rFonts w:cs="Times New Roman"/>
                 <w:noProof/>
               </w:rPr>
-              <w:t>Organisation / Management</w:t>
+              <w:t>Appendix A</w:t>
             </w:r>
             <w:r>
               <w:rPr>
@@ -2357,7 +3476,7 @@
                 <w:noProof/>
                 <w:webHidden/>
               </w:rPr>
-              <w:instrText xml:space="preserve"> PAGEREF _Toc477849752 \h </w:instrText>
+              <w:instrText xml:space="preserve"> PAGEREF _Toc477865830 \h </w:instrText>
             </w:r>
             <w:r>
               <w:rPr>
@@ -2377,7 +3496,7 @@
                 <w:noProof/>
                 <w:webHidden/>
               </w:rPr>
-              <w:t>9</w:t>
+              <w:t>16</w:t>
             </w:r>
             <w:r>
               <w:rPr>
@@ -2401,14 +3520,14 @@
               <w:lang w:eastAsia="en-IE"/>
             </w:rPr>
           </w:pPr>
-          <w:hyperlink w:anchor="_Toc477849753" w:history="1">
+          <w:hyperlink w:anchor="_Toc477865831" w:history="1">
             <w:r>
               <w:rPr>
                 <w:rStyle w:val="Hyperlink"/>
                 <w:rFonts w:cs="Times New Roman"/>
                 <w:noProof/>
               </w:rPr>
-              <w:t>The Organisation</w:t>
+              <w:t>Financial Projections – Year 1 &amp; Year 2</w:t>
             </w:r>
             <w:r>
               <w:rPr>
@@ -2429,7 +3548,7 @@
                 <w:noProof/>
                 <w:webHidden/>
               </w:rPr>
-              <w:instrText xml:space="preserve"> PAGEREF _Toc477849753 \h </w:instrText>
+              <w:instrText xml:space="preserve"> PAGEREF _Toc477865831 \h </w:instrText>
             </w:r>
             <w:r>
               <w:rPr>
@@ -2449,7 +3568,79 @@
                 <w:noProof/>
                 <w:webHidden/>
               </w:rPr>
-              <w:t>9</w:t>
+              <w:t>16</w:t>
+            </w:r>
+            <w:r>
+              <w:rPr>
+                <w:noProof/>
+                <w:webHidden/>
+              </w:rPr>
+              <w:fldChar w:fldCharType="end"/>
+            </w:r>
+          </w:hyperlink>
+        </w:p>
+        <w:p>
+          <w:pPr>
+            <w:pStyle w:val="TOC2"/>
+            <w:tabs>
+              <w:tab w:val="right" w:leader="dot" w:pos="9016"/>
+            </w:tabs>
+            <w:rPr>
+              <w:rFonts w:asciiTheme="minorHAnsi" w:eastAsiaTheme="minorEastAsia" w:hAnsiTheme="minorHAnsi"/>
+              <w:noProof/>
+              <w:sz w:val="22"/>
+              <w:lang w:eastAsia="en-IE"/>
+            </w:rPr>
+          </w:pPr>
+          <w:hyperlink w:anchor="_Toc477865832" w:history="1">
+            <w:r>
+              <w:rPr>
+                <w:rStyle w:val="Hyperlink"/>
+                <w:rFonts w:cs="Times New Roman"/>
+                <w:noProof/>
+              </w:rPr>
+              <w:t>Appendix B</w:t>
+            </w:r>
+            <w:r>
+              <w:rPr>
+                <w:noProof/>
+                <w:webHidden/>
+              </w:rPr>
+              <w:tab/>
+            </w:r>
+            <w:r>
+              <w:rPr>
+                <w:noProof/>
+                <w:webHidden/>
+              </w:rPr>
+              <w:fldChar w:fldCharType="begin"/>
+            </w:r>
+            <w:r>
+              <w:rPr>
+                <w:noProof/>
+                <w:webHidden/>
+              </w:rPr>
+              <w:instrText xml:space="preserve"> PAGEREF _Toc477865832 \h </w:instrText>
+            </w:r>
+            <w:r>
+              <w:rPr>
+                <w:noProof/>
+                <w:webHidden/>
+              </w:rPr>
+            </w:r>
+            <w:r>
+              <w:rPr>
+                <w:noProof/>
+                <w:webHidden/>
+              </w:rPr>
+              <w:fldChar w:fldCharType="separate"/>
+            </w:r>
+            <w:r>
+              <w:rPr>
+                <w:noProof/>
+                <w:webHidden/>
+              </w:rPr>
+              <w:t>16</w:t>
             </w:r>
             <w:r>
               <w:rPr>
@@ -2473,14 +3664,14 @@
               <w:lang w:eastAsia="en-IE"/>
             </w:rPr>
           </w:pPr>
-          <w:hyperlink w:anchor="_Toc477849754" w:history="1">
+          <w:hyperlink w:anchor="_Toc477865833" w:history="1">
             <w:r>
               <w:rPr>
                 <w:rStyle w:val="Hyperlink"/>
                 <w:rFonts w:cs="Times New Roman"/>
                 <w:noProof/>
               </w:rPr>
-              <w:t>Management Overview</w:t>
+              <w:t>Certificate of Incorporation</w:t>
             </w:r>
             <w:r>
               <w:rPr>
@@ -2501,7 +3692,7 @@
                 <w:noProof/>
                 <w:webHidden/>
               </w:rPr>
-              <w:instrText xml:space="preserve"> PAGEREF _Toc477849754 \h </w:instrText>
+              <w:instrText xml:space="preserve"> PAGEREF _Toc477865833 \h </w:instrText>
             </w:r>
             <w:r>
               <w:rPr>
@@ -2521,7 +3712,79 @@
                 <w:noProof/>
                 <w:webHidden/>
               </w:rPr>
-              <w:t>9</w:t>
+              <w:t>16</w:t>
+            </w:r>
+            <w:r>
+              <w:rPr>
+                <w:noProof/>
+                <w:webHidden/>
+              </w:rPr>
+              <w:fldChar w:fldCharType="end"/>
+            </w:r>
+          </w:hyperlink>
+        </w:p>
+        <w:p>
+          <w:pPr>
+            <w:pStyle w:val="TOC2"/>
+            <w:tabs>
+              <w:tab w:val="right" w:leader="dot" w:pos="9016"/>
+            </w:tabs>
+            <w:rPr>
+              <w:rFonts w:asciiTheme="minorHAnsi" w:eastAsiaTheme="minorEastAsia" w:hAnsiTheme="minorHAnsi"/>
+              <w:noProof/>
+              <w:sz w:val="22"/>
+              <w:lang w:eastAsia="en-IE"/>
+            </w:rPr>
+          </w:pPr>
+          <w:hyperlink w:anchor="_Toc477865834" w:history="1">
+            <w:r>
+              <w:rPr>
+                <w:rStyle w:val="Hyperlink"/>
+                <w:rFonts w:cs="Times New Roman"/>
+                <w:noProof/>
+              </w:rPr>
+              <w:t>Appendix C</w:t>
+            </w:r>
+            <w:r>
+              <w:rPr>
+                <w:noProof/>
+                <w:webHidden/>
+              </w:rPr>
+              <w:tab/>
+            </w:r>
+            <w:r>
+              <w:rPr>
+                <w:noProof/>
+                <w:webHidden/>
+              </w:rPr>
+              <w:fldChar w:fldCharType="begin"/>
+            </w:r>
+            <w:r>
+              <w:rPr>
+                <w:noProof/>
+                <w:webHidden/>
+              </w:rPr>
+              <w:instrText xml:space="preserve"> PAGEREF _Toc477865834 \h </w:instrText>
+            </w:r>
+            <w:r>
+              <w:rPr>
+                <w:noProof/>
+                <w:webHidden/>
+              </w:rPr>
+            </w:r>
+            <w:r>
+              <w:rPr>
+                <w:noProof/>
+                <w:webHidden/>
+              </w:rPr>
+              <w:fldChar w:fldCharType="separate"/>
+            </w:r>
+            <w:r>
+              <w:rPr>
+                <w:noProof/>
+                <w:webHidden/>
+              </w:rPr>
+              <w:t>16</w:t>
             </w:r>
             <w:r>
               <w:rPr>
@@ -2545,14 +3808,14 @@
               <w:lang w:eastAsia="en-IE"/>
             </w:rPr>
           </w:pPr>
-          <w:hyperlink w:anchor="_Toc477849755" w:history="1">
+          <w:hyperlink w:anchor="_Toc477865835" w:history="1">
             <w:r>
               <w:rPr>
                 <w:rStyle w:val="Hyperlink"/>
                 <w:rFonts w:cs="Times New Roman"/>
                 <w:noProof/>
               </w:rPr>
-              <w:t>Staff Requirements</w:t>
+              <w:t>Tax Clearance Certificate</w:t>
             </w:r>
             <w:r>
               <w:rPr>
@@ -2573,7 +3836,7 @@
                 <w:noProof/>
                 <w:webHidden/>
               </w:rPr>
-              <w:instrText xml:space="preserve"> PAGEREF _Toc477849755 \h </w:instrText>
+              <w:instrText xml:space="preserve"> PAGEREF _Toc477865835 \h </w:instrText>
             </w:r>
             <w:r>
               <w:rPr>
@@ -2593,76 +3856,7 @@
                 <w:noProof/>
                 <w:webHidden/>
               </w:rPr>
-              <w:t>11</w:t>
-            </w:r>
-            <w:r>
-              <w:rPr>
-                <w:noProof/>
-                <w:webHidden/>
-              </w:rPr>
-              <w:fldChar w:fldCharType="end"/>
-            </w:r>
-          </w:hyperlink>
-        </w:p>
-        <w:p>
-          <w:pPr>
-            <w:pStyle w:val="TOC1"/>
-            <w:rPr>
-              <w:rFonts w:asciiTheme="minorHAnsi" w:eastAsiaTheme="minorEastAsia" w:hAnsiTheme="minorHAnsi"/>
-              <w:noProof/>
-              <w:sz w:val="22"/>
-              <w:lang w:eastAsia="en-IE"/>
-            </w:rPr>
-          </w:pPr>
-          <w:hyperlink w:anchor="_Toc477849756" w:history="1">
-            <w:r>
-              <w:rPr>
-                <w:rStyle w:val="Hyperlink"/>
-                <w:rFonts w:cs="Times New Roman"/>
-                <w:noProof/>
-              </w:rPr>
-              <w:t>Section 6</w:t>
-            </w:r>
-            <w:r>
-              <w:rPr>
-                <w:noProof/>
-                <w:webHidden/>
-              </w:rPr>
-              <w:tab/>
-            </w:r>
-            <w:r>
-              <w:rPr>
-                <w:noProof/>
-                <w:webHidden/>
-              </w:rPr>
-              <w:fldChar w:fldCharType="begin"/>
-            </w:r>
-            <w:r>
-              <w:rPr>
-                <w:noProof/>
-                <w:webHidden/>
-              </w:rPr>
-              <w:instrText xml:space="preserve"> PAGEREF _Toc477849756 \h </w:instrText>
-            </w:r>
-            <w:r>
-              <w:rPr>
-                <w:noProof/>
-                <w:webHidden/>
-              </w:rPr>
-            </w:r>
-            <w:r>
-              <w:rPr>
-                <w:noProof/>
-                <w:webHidden/>
-              </w:rPr>
-              <w:fldChar w:fldCharType="separate"/>
-            </w:r>
-            <w:r>
-              <w:rPr>
-                <w:noProof/>
-                <w:webHidden/>
-              </w:rPr>
-              <w:t>12</w:t>
+              <w:t>16</w:t>
             </w:r>
             <w:r>
               <w:rPr>
@@ -2686,14 +3880,14 @@
               <w:lang w:eastAsia="en-IE"/>
             </w:rPr>
           </w:pPr>
-          <w:hyperlink w:anchor="_Toc477849757" w:history="1">
+          <w:hyperlink w:anchor="_Toc477865836" w:history="1">
             <w:r>
               <w:rPr>
                 <w:rStyle w:val="Hyperlink"/>
                 <w:rFonts w:cs="Times New Roman"/>
                 <w:noProof/>
               </w:rPr>
-              <w:t>Production/Operations</w:t>
+              <w:t>Appendix D</w:t>
             </w:r>
             <w:r>
               <w:rPr>
@@ -2714,7 +3908,7 @@
                 <w:noProof/>
                 <w:webHidden/>
               </w:rPr>
-              <w:instrText xml:space="preserve"> PAGEREF _Toc477849757 \h </w:instrText>
+              <w:instrText xml:space="preserve"> PAGEREF _Toc477865836 \h </w:instrText>
             </w:r>
             <w:r>
               <w:rPr>
@@ -2734,7 +3928,7 @@
                 <w:noProof/>
                 <w:webHidden/>
               </w:rPr>
-              <w:t>12</w:t>
+              <w:t>16</w:t>
             </w:r>
             <w:r>
               <w:rPr>
@@ -2758,14 +3952,14 @@
               <w:lang w:eastAsia="en-IE"/>
             </w:rPr>
           </w:pPr>
-          <w:hyperlink w:anchor="_Toc477849758" w:history="1">
+          <w:hyperlink w:anchor="_Toc477865837" w:history="1">
             <w:r>
               <w:rPr>
                 <w:rStyle w:val="Hyperlink"/>
                 <w:rFonts w:cs="Times New Roman"/>
                 <w:noProof/>
               </w:rPr>
-              <w:t>Premises</w:t>
+              <w:t>Promotors’ CVs</w:t>
             </w:r>
             <w:r>
               <w:rPr>
@@ -2786,7 +3980,7 @@
                 <w:noProof/>
                 <w:webHidden/>
               </w:rPr>
-              <w:instrText xml:space="preserve"> PAGEREF _Toc477849758 \h </w:instrText>
+              <w:instrText xml:space="preserve"> PAGEREF _Toc477865837 \h </w:instrText>
             </w:r>
             <w:r>
               <w:rPr>
@@ -2806,7 +4000,79 @@
                 <w:noProof/>
                 <w:webHidden/>
               </w:rPr>
-              <w:t>12</w:t>
+              <w:t>16</w:t>
+            </w:r>
+            <w:r>
+              <w:rPr>
+                <w:noProof/>
+                <w:webHidden/>
+              </w:rPr>
+              <w:fldChar w:fldCharType="end"/>
+            </w:r>
+          </w:hyperlink>
+        </w:p>
+        <w:p>
+          <w:pPr>
+            <w:pStyle w:val="TOC2"/>
+            <w:tabs>
+              <w:tab w:val="right" w:leader="dot" w:pos="9016"/>
+            </w:tabs>
+            <w:rPr>
+              <w:rFonts w:asciiTheme="minorHAnsi" w:eastAsiaTheme="minorEastAsia" w:hAnsiTheme="minorHAnsi"/>
+              <w:noProof/>
+              <w:sz w:val="22"/>
+              <w:lang w:eastAsia="en-IE"/>
+            </w:rPr>
+          </w:pPr>
+          <w:hyperlink w:anchor="_Toc477865838" w:history="1">
+            <w:r>
+              <w:rPr>
+                <w:rStyle w:val="Hyperlink"/>
+                <w:rFonts w:cs="Times New Roman"/>
+                <w:noProof/>
+              </w:rPr>
+              <w:t>Appendix E</w:t>
+            </w:r>
+            <w:r>
+              <w:rPr>
+                <w:noProof/>
+                <w:webHidden/>
+              </w:rPr>
+              <w:tab/>
+            </w:r>
+            <w:r>
+              <w:rPr>
+                <w:noProof/>
+                <w:webHidden/>
+              </w:rPr>
+              <w:fldChar w:fldCharType="begin"/>
+            </w:r>
+            <w:r>
+              <w:rPr>
+                <w:noProof/>
+                <w:webHidden/>
+              </w:rPr>
+              <w:instrText xml:space="preserve"> PAGEREF _Toc477865838 \h </w:instrText>
+            </w:r>
+            <w:r>
+              <w:rPr>
+                <w:noProof/>
+                <w:webHidden/>
+              </w:rPr>
+            </w:r>
+            <w:r>
+              <w:rPr>
+                <w:noProof/>
+                <w:webHidden/>
+              </w:rPr>
+              <w:fldChar w:fldCharType="separate"/>
+            </w:r>
+            <w:r>
+              <w:rPr>
+                <w:noProof/>
+                <w:webHidden/>
+              </w:rPr>
+              <w:t>16</w:t>
             </w:r>
             <w:r>
               <w:rPr>
@@ -2830,14 +4096,14 @@
               <w:lang w:eastAsia="en-IE"/>
             </w:rPr>
           </w:pPr>
-          <w:hyperlink w:anchor="_Toc477849759" w:history="1">
+          <w:hyperlink w:anchor="_Toc477865839" w:history="1">
             <w:r>
               <w:rPr>
                 <w:rStyle w:val="Hyperlink"/>
                 <w:rFonts w:cs="Times New Roman"/>
                 <w:noProof/>
               </w:rPr>
-              <w:t>Location &amp; Equipment</w:t>
+              <w:t>Equipment Schedule</w:t>
             </w:r>
             <w:r>
               <w:rPr>
@@ -2858,7 +4124,7 @@
                 <w:noProof/>
                 <w:webHidden/>
               </w:rPr>
-              <w:instrText xml:space="preserve"> PAGEREF _Toc477849759 \h </w:instrText>
+              <w:instrText xml:space="preserve"> PAGEREF _Toc477865839 \h </w:instrText>
             </w:r>
             <w:r>
               <w:rPr>
@@ -2878,7 +4144,79 @@
                 <w:noProof/>
                 <w:webHidden/>
               </w:rPr>
-              <w:t>12</w:t>
+              <w:t>16</w:t>
+            </w:r>
+            <w:r>
+              <w:rPr>
+                <w:noProof/>
+                <w:webHidden/>
+              </w:rPr>
+              <w:fldChar w:fldCharType="end"/>
+            </w:r>
+          </w:hyperlink>
+        </w:p>
+        <w:p>
+          <w:pPr>
+            <w:pStyle w:val="TOC2"/>
+            <w:tabs>
+              <w:tab w:val="right" w:leader="dot" w:pos="9016"/>
+            </w:tabs>
+            <w:rPr>
+              <w:rFonts w:asciiTheme="minorHAnsi" w:eastAsiaTheme="minorEastAsia" w:hAnsiTheme="minorHAnsi"/>
+              <w:noProof/>
+              <w:sz w:val="22"/>
+              <w:lang w:eastAsia="en-IE"/>
+            </w:rPr>
+          </w:pPr>
+          <w:hyperlink w:anchor="_Toc477865840" w:history="1">
+            <w:r>
+              <w:rPr>
+                <w:rStyle w:val="Hyperlink"/>
+                <w:rFonts w:cs="Times New Roman"/>
+                <w:noProof/>
+              </w:rPr>
+              <w:t>Appendix F</w:t>
+            </w:r>
+            <w:r>
+              <w:rPr>
+                <w:noProof/>
+                <w:webHidden/>
+              </w:rPr>
+              <w:tab/>
+            </w:r>
+            <w:r>
+              <w:rPr>
+                <w:noProof/>
+                <w:webHidden/>
+              </w:rPr>
+              <w:fldChar w:fldCharType="begin"/>
+            </w:r>
+            <w:r>
+              <w:rPr>
+                <w:noProof/>
+                <w:webHidden/>
+              </w:rPr>
+              <w:instrText xml:space="preserve"> PAGEREF _Toc477865840 \h </w:instrText>
+            </w:r>
+            <w:r>
+              <w:rPr>
+                <w:noProof/>
+                <w:webHidden/>
+              </w:rPr>
+            </w:r>
+            <w:r>
+              <w:rPr>
+                <w:noProof/>
+                <w:webHidden/>
+              </w:rPr>
+              <w:fldChar w:fldCharType="separate"/>
+            </w:r>
+            <w:r>
+              <w:rPr>
+                <w:noProof/>
+                <w:webHidden/>
+              </w:rPr>
+              <w:t>16</w:t>
             </w:r>
             <w:r>
               <w:rPr>
@@ -2902,14 +4240,14 @@
               <w:lang w:eastAsia="en-IE"/>
             </w:rPr>
           </w:pPr>
-          <w:hyperlink w:anchor="_Toc477849760" w:history="1">
+          <w:hyperlink w:anchor="_Toc477865841" w:history="1">
             <w:r>
               <w:rPr>
                 <w:rStyle w:val="Hyperlink"/>
                 <w:rFonts w:cs="Times New Roman"/>
                 <w:noProof/>
               </w:rPr>
-              <w:t>Operations Overview</w:t>
+              <w:t>Typical Production Drawings</w:t>
             </w:r>
             <w:r>
               <w:rPr>
@@ -2930,7 +4268,7 @@
                 <w:noProof/>
                 <w:webHidden/>
               </w:rPr>
-              <w:instrText xml:space="preserve"> PAGEREF _Toc477849760 \h </w:instrText>
+              <w:instrText xml:space="preserve"> PAGEREF _Toc477865841 \h </w:instrText>
             </w:r>
             <w:r>
               <w:rPr>
@@ -2950,7 +4288,79 @@
                 <w:noProof/>
                 <w:webHidden/>
               </w:rPr>
-              <w:t>12</w:t>
+              <w:t>16</w:t>
+            </w:r>
+            <w:r>
+              <w:rPr>
+                <w:noProof/>
+                <w:webHidden/>
+              </w:rPr>
+              <w:fldChar w:fldCharType="end"/>
+            </w:r>
+          </w:hyperlink>
+        </w:p>
+        <w:p>
+          <w:pPr>
+            <w:pStyle w:val="TOC2"/>
+            <w:tabs>
+              <w:tab w:val="right" w:leader="dot" w:pos="9016"/>
+            </w:tabs>
+            <w:rPr>
+              <w:rFonts w:asciiTheme="minorHAnsi" w:eastAsiaTheme="minorEastAsia" w:hAnsiTheme="minorHAnsi"/>
+              <w:noProof/>
+              <w:sz w:val="22"/>
+              <w:lang w:eastAsia="en-IE"/>
+            </w:rPr>
+          </w:pPr>
+          <w:hyperlink w:anchor="_Toc477865842" w:history="1">
+            <w:r>
+              <w:rPr>
+                <w:rStyle w:val="Hyperlink"/>
+                <w:rFonts w:cs="Times New Roman"/>
+                <w:noProof/>
+              </w:rPr>
+              <w:t>Appendix G</w:t>
+            </w:r>
+            <w:r>
+              <w:rPr>
+                <w:noProof/>
+                <w:webHidden/>
+              </w:rPr>
+              <w:tab/>
+            </w:r>
+            <w:r>
+              <w:rPr>
+                <w:noProof/>
+                <w:webHidden/>
+              </w:rPr>
+              <w:fldChar w:fldCharType="begin"/>
+            </w:r>
+            <w:r>
+              <w:rPr>
+                <w:noProof/>
+                <w:webHidden/>
+              </w:rPr>
+              <w:instrText xml:space="preserve"> PAGEREF _Toc477865842 \h </w:instrText>
+            </w:r>
+            <w:r>
+              <w:rPr>
+                <w:noProof/>
+                <w:webHidden/>
+              </w:rPr>
+            </w:r>
+            <w:r>
+              <w:rPr>
+                <w:noProof/>
+                <w:webHidden/>
+              </w:rPr>
+              <w:fldChar w:fldCharType="separate"/>
+            </w:r>
+            <w:r>
+              <w:rPr>
+                <w:noProof/>
+                <w:webHidden/>
+              </w:rPr>
+              <w:t>16</w:t>
             </w:r>
             <w:r>
               <w:rPr>
@@ -2974,13 +4384,14 @@
               <w:lang w:eastAsia="en-IE"/>
             </w:rPr>
           </w:pPr>
-          <w:hyperlink w:anchor="_Toc477849761" w:history="1">
+          <w:hyperlink w:anchor="_Toc477865843" w:history="1">
             <w:r>
               <w:rPr>
                 <w:rStyle w:val="Hyperlink"/>
-                <w:noProof/>
-              </w:rPr>
-              <w:t>Quality Control</w:t>
+                <w:rFonts w:cs="Times New Roman"/>
+                <w:noProof/>
+              </w:rPr>
+              <w:t>References</w:t>
             </w:r>
             <w:r>
               <w:rPr>
@@ -3001,1369 +4412,7 @@
                 <w:noProof/>
                 <w:webHidden/>
               </w:rPr>
-              <w:instrText xml:space="preserve"> PAGEREF _Toc477849761 \h </w:instrText>
-            </w:r>
-            <w:r>
-              <w:rPr>
-                <w:noProof/>
-                <w:webHidden/>
-              </w:rPr>
-            </w:r>
-            <w:r>
-              <w:rPr>
-                <w:noProof/>
-                <w:webHidden/>
-              </w:rPr>
-              <w:fldChar w:fldCharType="separate"/>
-            </w:r>
-            <w:r>
-              <w:rPr>
-                <w:noProof/>
-                <w:webHidden/>
-              </w:rPr>
-              <w:t>13</w:t>
-            </w:r>
-            <w:r>
-              <w:rPr>
-                <w:noProof/>
-                <w:webHidden/>
-              </w:rPr>
-              <w:fldChar w:fldCharType="end"/>
-            </w:r>
-          </w:hyperlink>
-        </w:p>
-        <w:p>
-          <w:pPr>
-            <w:pStyle w:val="TOC1"/>
-            <w:rPr>
-              <w:rFonts w:asciiTheme="minorHAnsi" w:eastAsiaTheme="minorEastAsia" w:hAnsiTheme="minorHAnsi"/>
-              <w:noProof/>
-              <w:sz w:val="22"/>
-              <w:lang w:eastAsia="en-IE"/>
-            </w:rPr>
-          </w:pPr>
-          <w:hyperlink w:anchor="_Toc477849762" w:history="1">
-            <w:r>
-              <w:rPr>
-                <w:rStyle w:val="Hyperlink"/>
-                <w:rFonts w:cs="Times New Roman"/>
-                <w:noProof/>
-              </w:rPr>
-              <w:t>Section 7</w:t>
-            </w:r>
-            <w:r>
-              <w:rPr>
-                <w:noProof/>
-                <w:webHidden/>
-              </w:rPr>
-              <w:tab/>
-            </w:r>
-            <w:r>
-              <w:rPr>
-                <w:noProof/>
-                <w:webHidden/>
-              </w:rPr>
-              <w:fldChar w:fldCharType="begin"/>
-            </w:r>
-            <w:r>
-              <w:rPr>
-                <w:noProof/>
-                <w:webHidden/>
-              </w:rPr>
-              <w:instrText xml:space="preserve"> PAGEREF _Toc477849762 \h </w:instrText>
-            </w:r>
-            <w:r>
-              <w:rPr>
-                <w:noProof/>
-                <w:webHidden/>
-              </w:rPr>
-            </w:r>
-            <w:r>
-              <w:rPr>
-                <w:noProof/>
-                <w:webHidden/>
-              </w:rPr>
-              <w:fldChar w:fldCharType="separate"/>
-            </w:r>
-            <w:r>
-              <w:rPr>
-                <w:noProof/>
-                <w:webHidden/>
-              </w:rPr>
-              <w:t>13</w:t>
-            </w:r>
-            <w:r>
-              <w:rPr>
-                <w:noProof/>
-                <w:webHidden/>
-              </w:rPr>
-              <w:fldChar w:fldCharType="end"/>
-            </w:r>
-          </w:hyperlink>
-        </w:p>
-        <w:p>
-          <w:pPr>
-            <w:pStyle w:val="TOC2"/>
-            <w:tabs>
-              <w:tab w:val="right" w:leader="dot" w:pos="9016"/>
-            </w:tabs>
-            <w:rPr>
-              <w:rFonts w:asciiTheme="minorHAnsi" w:eastAsiaTheme="minorEastAsia" w:hAnsiTheme="minorHAnsi"/>
-              <w:noProof/>
-              <w:sz w:val="22"/>
-              <w:lang w:eastAsia="en-IE"/>
-            </w:rPr>
-          </w:pPr>
-          <w:hyperlink w:anchor="_Toc477849763" w:history="1">
-            <w:r>
-              <w:rPr>
-                <w:rStyle w:val="Hyperlink"/>
-                <w:rFonts w:cs="Times New Roman"/>
-                <w:noProof/>
-              </w:rPr>
-              <w:t>Costing/Finance</w:t>
-            </w:r>
-            <w:r>
-              <w:rPr>
-                <w:noProof/>
-                <w:webHidden/>
-              </w:rPr>
-              <w:tab/>
-            </w:r>
-            <w:r>
-              <w:rPr>
-                <w:noProof/>
-                <w:webHidden/>
-              </w:rPr>
-              <w:fldChar w:fldCharType="begin"/>
-            </w:r>
-            <w:r>
-              <w:rPr>
-                <w:noProof/>
-                <w:webHidden/>
-              </w:rPr>
-              <w:instrText xml:space="preserve"> PAGEREF _Toc477849763 \h </w:instrText>
-            </w:r>
-            <w:r>
-              <w:rPr>
-                <w:noProof/>
-                <w:webHidden/>
-              </w:rPr>
-            </w:r>
-            <w:r>
-              <w:rPr>
-                <w:noProof/>
-                <w:webHidden/>
-              </w:rPr>
-              <w:fldChar w:fldCharType="separate"/>
-            </w:r>
-            <w:r>
-              <w:rPr>
-                <w:noProof/>
-                <w:webHidden/>
-              </w:rPr>
-              <w:t>13</w:t>
-            </w:r>
-            <w:r>
-              <w:rPr>
-                <w:noProof/>
-                <w:webHidden/>
-              </w:rPr>
-              <w:fldChar w:fldCharType="end"/>
-            </w:r>
-          </w:hyperlink>
-        </w:p>
-        <w:p>
-          <w:pPr>
-            <w:pStyle w:val="TOC3"/>
-            <w:tabs>
-              <w:tab w:val="right" w:leader="dot" w:pos="9016"/>
-            </w:tabs>
-            <w:rPr>
-              <w:rFonts w:asciiTheme="minorHAnsi" w:eastAsiaTheme="minorEastAsia" w:hAnsiTheme="minorHAnsi"/>
-              <w:noProof/>
-              <w:sz w:val="22"/>
-              <w:lang w:eastAsia="en-IE"/>
-            </w:rPr>
-          </w:pPr>
-          <w:hyperlink w:anchor="_Toc477849764" w:history="1">
-            <w:r>
-              <w:rPr>
-                <w:rStyle w:val="Hyperlink"/>
-                <w:rFonts w:cs="Times New Roman"/>
-                <w:noProof/>
-              </w:rPr>
-              <w:t>Financial Assumptions</w:t>
-            </w:r>
-            <w:r>
-              <w:rPr>
-                <w:noProof/>
-                <w:webHidden/>
-              </w:rPr>
-              <w:tab/>
-            </w:r>
-            <w:r>
-              <w:rPr>
-                <w:noProof/>
-                <w:webHidden/>
-              </w:rPr>
-              <w:fldChar w:fldCharType="begin"/>
-            </w:r>
-            <w:r>
-              <w:rPr>
-                <w:noProof/>
-                <w:webHidden/>
-              </w:rPr>
-              <w:instrText xml:space="preserve"> PAGEREF _Toc477849764 \h </w:instrText>
-            </w:r>
-            <w:r>
-              <w:rPr>
-                <w:noProof/>
-                <w:webHidden/>
-              </w:rPr>
-            </w:r>
-            <w:r>
-              <w:rPr>
-                <w:noProof/>
-                <w:webHidden/>
-              </w:rPr>
-              <w:fldChar w:fldCharType="separate"/>
-            </w:r>
-            <w:r>
-              <w:rPr>
-                <w:noProof/>
-                <w:webHidden/>
-              </w:rPr>
-              <w:t>13</w:t>
-            </w:r>
-            <w:r>
-              <w:rPr>
-                <w:noProof/>
-                <w:webHidden/>
-              </w:rPr>
-              <w:fldChar w:fldCharType="end"/>
-            </w:r>
-          </w:hyperlink>
-        </w:p>
-        <w:p>
-          <w:pPr>
-            <w:pStyle w:val="TOC3"/>
-            <w:tabs>
-              <w:tab w:val="right" w:leader="dot" w:pos="9016"/>
-            </w:tabs>
-            <w:rPr>
-              <w:rFonts w:asciiTheme="minorHAnsi" w:eastAsiaTheme="minorEastAsia" w:hAnsiTheme="minorHAnsi"/>
-              <w:noProof/>
-              <w:sz w:val="22"/>
-              <w:lang w:eastAsia="en-IE"/>
-            </w:rPr>
-          </w:pPr>
-          <w:hyperlink w:anchor="_Toc477849765" w:history="1">
-            <w:r>
-              <w:rPr>
-                <w:rStyle w:val="Hyperlink"/>
-                <w:rFonts w:cs="Times New Roman"/>
-                <w:noProof/>
-              </w:rPr>
-              <w:t>Sensitivity Analysis</w:t>
-            </w:r>
-            <w:r>
-              <w:rPr>
-                <w:noProof/>
-                <w:webHidden/>
-              </w:rPr>
-              <w:tab/>
-            </w:r>
-            <w:r>
-              <w:rPr>
-                <w:noProof/>
-                <w:webHidden/>
-              </w:rPr>
-              <w:fldChar w:fldCharType="begin"/>
-            </w:r>
-            <w:r>
-              <w:rPr>
-                <w:noProof/>
-                <w:webHidden/>
-              </w:rPr>
-              <w:instrText xml:space="preserve"> PAGEREF _Toc477849765 \h </w:instrText>
-            </w:r>
-            <w:r>
-              <w:rPr>
-                <w:noProof/>
-                <w:webHidden/>
-              </w:rPr>
-            </w:r>
-            <w:r>
-              <w:rPr>
-                <w:noProof/>
-                <w:webHidden/>
-              </w:rPr>
-              <w:fldChar w:fldCharType="separate"/>
-            </w:r>
-            <w:r>
-              <w:rPr>
-                <w:noProof/>
-                <w:webHidden/>
-              </w:rPr>
-              <w:t>15</w:t>
-            </w:r>
-            <w:r>
-              <w:rPr>
-                <w:noProof/>
-                <w:webHidden/>
-              </w:rPr>
-              <w:fldChar w:fldCharType="end"/>
-            </w:r>
-          </w:hyperlink>
-        </w:p>
-        <w:p>
-          <w:pPr>
-            <w:pStyle w:val="TOC1"/>
-            <w:rPr>
-              <w:rFonts w:asciiTheme="minorHAnsi" w:eastAsiaTheme="minorEastAsia" w:hAnsiTheme="minorHAnsi"/>
-              <w:noProof/>
-              <w:sz w:val="22"/>
-              <w:lang w:eastAsia="en-IE"/>
-            </w:rPr>
-          </w:pPr>
-          <w:hyperlink w:anchor="_Toc477849766" w:history="1">
-            <w:r>
-              <w:rPr>
-                <w:rStyle w:val="Hyperlink"/>
-                <w:rFonts w:cs="Times New Roman"/>
-                <w:noProof/>
-              </w:rPr>
-              <w:t>Appendices</w:t>
-            </w:r>
-            <w:r>
-              <w:rPr>
-                <w:noProof/>
-                <w:webHidden/>
-              </w:rPr>
-              <w:tab/>
-            </w:r>
-            <w:r>
-              <w:rPr>
-                <w:noProof/>
-                <w:webHidden/>
-              </w:rPr>
-              <w:fldChar w:fldCharType="begin"/>
-            </w:r>
-            <w:r>
-              <w:rPr>
-                <w:noProof/>
-                <w:webHidden/>
-              </w:rPr>
-              <w:instrText xml:space="preserve"> PAGEREF _Toc477849766 \h </w:instrText>
-            </w:r>
-            <w:r>
-              <w:rPr>
-                <w:noProof/>
-                <w:webHidden/>
-              </w:rPr>
-            </w:r>
-            <w:r>
-              <w:rPr>
-                <w:noProof/>
-                <w:webHidden/>
-              </w:rPr>
-              <w:fldChar w:fldCharType="separate"/>
-            </w:r>
-            <w:r>
-              <w:rPr>
-                <w:noProof/>
-                <w:webHidden/>
-              </w:rPr>
-              <w:t>16</w:t>
-            </w:r>
-            <w:r>
-              <w:rPr>
-                <w:noProof/>
-                <w:webHidden/>
-              </w:rPr>
-              <w:fldChar w:fldCharType="end"/>
-            </w:r>
-          </w:hyperlink>
-        </w:p>
-        <w:p>
-          <w:pPr>
-            <w:pStyle w:val="TOC2"/>
-            <w:tabs>
-              <w:tab w:val="right" w:leader="dot" w:pos="9016"/>
-            </w:tabs>
-            <w:rPr>
-              <w:rFonts w:asciiTheme="minorHAnsi" w:eastAsiaTheme="minorEastAsia" w:hAnsiTheme="minorHAnsi"/>
-              <w:noProof/>
-              <w:sz w:val="22"/>
-              <w:lang w:eastAsia="en-IE"/>
-            </w:rPr>
-          </w:pPr>
-          <w:hyperlink w:anchor="_Toc477849767" w:history="1">
-            <w:r>
-              <w:rPr>
-                <w:rStyle w:val="Hyperlink"/>
-                <w:rFonts w:cs="Times New Roman"/>
-                <w:noProof/>
-              </w:rPr>
-              <w:t>Appendix A</w:t>
-            </w:r>
-            <w:r>
-              <w:rPr>
-                <w:noProof/>
-                <w:webHidden/>
-              </w:rPr>
-              <w:tab/>
-            </w:r>
-            <w:r>
-              <w:rPr>
-                <w:noProof/>
-                <w:webHidden/>
-              </w:rPr>
-              <w:fldChar w:fldCharType="begin"/>
-            </w:r>
-            <w:r>
-              <w:rPr>
-                <w:noProof/>
-                <w:webHidden/>
-              </w:rPr>
-              <w:instrText xml:space="preserve"> PAGEREF _Toc477849767 \h </w:instrText>
-            </w:r>
-            <w:r>
-              <w:rPr>
-                <w:noProof/>
-                <w:webHidden/>
-              </w:rPr>
-            </w:r>
-            <w:r>
-              <w:rPr>
-                <w:noProof/>
-                <w:webHidden/>
-              </w:rPr>
-              <w:fldChar w:fldCharType="separate"/>
-            </w:r>
-            <w:r>
-              <w:rPr>
-                <w:noProof/>
-                <w:webHidden/>
-              </w:rPr>
-              <w:t>16</w:t>
-            </w:r>
-            <w:r>
-              <w:rPr>
-                <w:noProof/>
-                <w:webHidden/>
-              </w:rPr>
-              <w:fldChar w:fldCharType="end"/>
-            </w:r>
-          </w:hyperlink>
-        </w:p>
-        <w:p>
-          <w:pPr>
-            <w:pStyle w:val="TOC3"/>
-            <w:tabs>
-              <w:tab w:val="right" w:leader="dot" w:pos="9016"/>
-            </w:tabs>
-            <w:rPr>
-              <w:rFonts w:asciiTheme="minorHAnsi" w:eastAsiaTheme="minorEastAsia" w:hAnsiTheme="minorHAnsi"/>
-              <w:noProof/>
-              <w:sz w:val="22"/>
-              <w:lang w:eastAsia="en-IE"/>
-            </w:rPr>
-          </w:pPr>
-          <w:hyperlink w:anchor="_Toc477849768" w:history="1">
-            <w:r>
-              <w:rPr>
-                <w:rStyle w:val="Hyperlink"/>
-                <w:rFonts w:cs="Times New Roman"/>
-                <w:noProof/>
-              </w:rPr>
-              <w:t>Financial Projections – Year 1 &amp; Year 2</w:t>
-            </w:r>
-            <w:r>
-              <w:rPr>
-                <w:noProof/>
-                <w:webHidden/>
-              </w:rPr>
-              <w:tab/>
-            </w:r>
-            <w:r>
-              <w:rPr>
-                <w:noProof/>
-                <w:webHidden/>
-              </w:rPr>
-              <w:fldChar w:fldCharType="begin"/>
-            </w:r>
-            <w:r>
-              <w:rPr>
-                <w:noProof/>
-                <w:webHidden/>
-              </w:rPr>
-              <w:instrText xml:space="preserve"> PAGEREF _Toc477849768 \h </w:instrText>
-            </w:r>
-            <w:r>
-              <w:rPr>
-                <w:noProof/>
-                <w:webHidden/>
-              </w:rPr>
-            </w:r>
-            <w:r>
-              <w:rPr>
-                <w:noProof/>
-                <w:webHidden/>
-              </w:rPr>
-              <w:fldChar w:fldCharType="separate"/>
-            </w:r>
-            <w:r>
-              <w:rPr>
-                <w:noProof/>
-                <w:webHidden/>
-              </w:rPr>
-              <w:t>16</w:t>
-            </w:r>
-            <w:r>
-              <w:rPr>
-                <w:noProof/>
-                <w:webHidden/>
-              </w:rPr>
-              <w:fldChar w:fldCharType="end"/>
-            </w:r>
-          </w:hyperlink>
-        </w:p>
-        <w:p>
-          <w:pPr>
-            <w:pStyle w:val="TOC2"/>
-            <w:tabs>
-              <w:tab w:val="right" w:leader="dot" w:pos="9016"/>
-            </w:tabs>
-            <w:rPr>
-              <w:rFonts w:asciiTheme="minorHAnsi" w:eastAsiaTheme="minorEastAsia" w:hAnsiTheme="minorHAnsi"/>
-              <w:noProof/>
-              <w:sz w:val="22"/>
-              <w:lang w:eastAsia="en-IE"/>
-            </w:rPr>
-          </w:pPr>
-          <w:hyperlink w:anchor="_Toc477849769" w:history="1">
-            <w:r>
-              <w:rPr>
-                <w:rStyle w:val="Hyperlink"/>
-                <w:rFonts w:cs="Times New Roman"/>
-                <w:noProof/>
-              </w:rPr>
-              <w:t>Appendix B</w:t>
-            </w:r>
-            <w:r>
-              <w:rPr>
-                <w:noProof/>
-                <w:webHidden/>
-              </w:rPr>
-              <w:tab/>
-            </w:r>
-            <w:r>
-              <w:rPr>
-                <w:noProof/>
-                <w:webHidden/>
-              </w:rPr>
-              <w:fldChar w:fldCharType="begin"/>
-            </w:r>
-            <w:r>
-              <w:rPr>
-                <w:noProof/>
-                <w:webHidden/>
-              </w:rPr>
-              <w:instrText xml:space="preserve"> PAGEREF _Toc477849769 \h </w:instrText>
-            </w:r>
-            <w:r>
-              <w:rPr>
-                <w:noProof/>
-                <w:webHidden/>
-              </w:rPr>
-            </w:r>
-            <w:r>
-              <w:rPr>
-                <w:noProof/>
-                <w:webHidden/>
-              </w:rPr>
-              <w:fldChar w:fldCharType="separate"/>
-            </w:r>
-            <w:r>
-              <w:rPr>
-                <w:noProof/>
-                <w:webHidden/>
-              </w:rPr>
-              <w:t>16</w:t>
-            </w:r>
-            <w:r>
-              <w:rPr>
-                <w:noProof/>
-                <w:webHidden/>
-              </w:rPr>
-              <w:fldChar w:fldCharType="end"/>
-            </w:r>
-          </w:hyperlink>
-        </w:p>
-        <w:p>
-          <w:pPr>
-            <w:pStyle w:val="TOC3"/>
-            <w:tabs>
-              <w:tab w:val="right" w:leader="dot" w:pos="9016"/>
-            </w:tabs>
-            <w:rPr>
-              <w:rFonts w:asciiTheme="minorHAnsi" w:eastAsiaTheme="minorEastAsia" w:hAnsiTheme="minorHAnsi"/>
-              <w:noProof/>
-              <w:sz w:val="22"/>
-              <w:lang w:eastAsia="en-IE"/>
-            </w:rPr>
-          </w:pPr>
-          <w:hyperlink w:anchor="_Toc477849770" w:history="1">
-            <w:r>
-              <w:rPr>
-                <w:rStyle w:val="Hyperlink"/>
-                <w:rFonts w:cs="Times New Roman"/>
-                <w:noProof/>
-              </w:rPr>
-              <w:t>Certificate of Incorporation</w:t>
-            </w:r>
-            <w:r>
-              <w:rPr>
-                <w:noProof/>
-                <w:webHidden/>
-              </w:rPr>
-              <w:tab/>
-            </w:r>
-            <w:r>
-              <w:rPr>
-                <w:noProof/>
-                <w:webHidden/>
-              </w:rPr>
-              <w:fldChar w:fldCharType="begin"/>
-            </w:r>
-            <w:r>
-              <w:rPr>
-                <w:noProof/>
-                <w:webHidden/>
-              </w:rPr>
-              <w:instrText xml:space="preserve"> PAGEREF _Toc477849770 \h </w:instrText>
-            </w:r>
-            <w:r>
-              <w:rPr>
-                <w:noProof/>
-                <w:webHidden/>
-              </w:rPr>
-            </w:r>
-            <w:r>
-              <w:rPr>
-                <w:noProof/>
-                <w:webHidden/>
-              </w:rPr>
-              <w:fldChar w:fldCharType="separate"/>
-            </w:r>
-            <w:r>
-              <w:rPr>
-                <w:noProof/>
-                <w:webHidden/>
-              </w:rPr>
-              <w:t>16</w:t>
-            </w:r>
-            <w:r>
-              <w:rPr>
-                <w:noProof/>
-                <w:webHidden/>
-              </w:rPr>
-              <w:fldChar w:fldCharType="end"/>
-            </w:r>
-          </w:hyperlink>
-        </w:p>
-        <w:p>
-          <w:pPr>
-            <w:pStyle w:val="TOC2"/>
-            <w:tabs>
-              <w:tab w:val="right" w:leader="dot" w:pos="9016"/>
-            </w:tabs>
-            <w:rPr>
-              <w:rFonts w:asciiTheme="minorHAnsi" w:eastAsiaTheme="minorEastAsia" w:hAnsiTheme="minorHAnsi"/>
-              <w:noProof/>
-              <w:sz w:val="22"/>
-              <w:lang w:eastAsia="en-IE"/>
-            </w:rPr>
-          </w:pPr>
-          <w:hyperlink w:anchor="_Toc477849771" w:history="1">
-            <w:r>
-              <w:rPr>
-                <w:rStyle w:val="Hyperlink"/>
-                <w:rFonts w:cs="Times New Roman"/>
-                <w:noProof/>
-              </w:rPr>
-              <w:t>Appendix C</w:t>
-            </w:r>
-            <w:r>
-              <w:rPr>
-                <w:noProof/>
-                <w:webHidden/>
-              </w:rPr>
-              <w:tab/>
-            </w:r>
-            <w:r>
-              <w:rPr>
-                <w:noProof/>
-                <w:webHidden/>
-              </w:rPr>
-              <w:fldChar w:fldCharType="begin"/>
-            </w:r>
-            <w:r>
-              <w:rPr>
-                <w:noProof/>
-                <w:webHidden/>
-              </w:rPr>
-              <w:instrText xml:space="preserve"> PAGEREF _Toc477849771 \h </w:instrText>
-            </w:r>
-            <w:r>
-              <w:rPr>
-                <w:noProof/>
-                <w:webHidden/>
-              </w:rPr>
-            </w:r>
-            <w:r>
-              <w:rPr>
-                <w:noProof/>
-                <w:webHidden/>
-              </w:rPr>
-              <w:fldChar w:fldCharType="separate"/>
-            </w:r>
-            <w:r>
-              <w:rPr>
-                <w:noProof/>
-                <w:webHidden/>
-              </w:rPr>
-              <w:t>16</w:t>
-            </w:r>
-            <w:r>
-              <w:rPr>
-                <w:noProof/>
-                <w:webHidden/>
-              </w:rPr>
-              <w:fldChar w:fldCharType="end"/>
-            </w:r>
-          </w:hyperlink>
-        </w:p>
-        <w:p>
-          <w:pPr>
-            <w:pStyle w:val="TOC3"/>
-            <w:tabs>
-              <w:tab w:val="right" w:leader="dot" w:pos="9016"/>
-            </w:tabs>
-            <w:rPr>
-              <w:rFonts w:asciiTheme="minorHAnsi" w:eastAsiaTheme="minorEastAsia" w:hAnsiTheme="minorHAnsi"/>
-              <w:noProof/>
-              <w:sz w:val="22"/>
-              <w:lang w:eastAsia="en-IE"/>
-            </w:rPr>
-          </w:pPr>
-          <w:hyperlink w:anchor="_Toc477849772" w:history="1">
-            <w:r>
-              <w:rPr>
-                <w:rStyle w:val="Hyperlink"/>
-                <w:rFonts w:cs="Times New Roman"/>
-                <w:noProof/>
-              </w:rPr>
-              <w:t>Tax Clearance Certificate</w:t>
-            </w:r>
-            <w:r>
-              <w:rPr>
-                <w:noProof/>
-                <w:webHidden/>
-              </w:rPr>
-              <w:tab/>
-            </w:r>
-            <w:r>
-              <w:rPr>
-                <w:noProof/>
-                <w:webHidden/>
-              </w:rPr>
-              <w:fldChar w:fldCharType="begin"/>
-            </w:r>
-            <w:r>
-              <w:rPr>
-                <w:noProof/>
-                <w:webHidden/>
-              </w:rPr>
-              <w:instrText xml:space="preserve"> PAGEREF _Toc477849772 \h </w:instrText>
-            </w:r>
-            <w:r>
-              <w:rPr>
-                <w:noProof/>
-                <w:webHidden/>
-              </w:rPr>
-            </w:r>
-            <w:r>
-              <w:rPr>
-                <w:noProof/>
-                <w:webHidden/>
-              </w:rPr>
-              <w:fldChar w:fldCharType="separate"/>
-            </w:r>
-            <w:r>
-              <w:rPr>
-                <w:noProof/>
-                <w:webHidden/>
-              </w:rPr>
-              <w:t>16</w:t>
-            </w:r>
-            <w:r>
-              <w:rPr>
-                <w:noProof/>
-                <w:webHidden/>
-              </w:rPr>
-              <w:fldChar w:fldCharType="end"/>
-            </w:r>
-          </w:hyperlink>
-        </w:p>
-        <w:p>
-          <w:pPr>
-            <w:pStyle w:val="TOC2"/>
-            <w:tabs>
-              <w:tab w:val="right" w:leader="dot" w:pos="9016"/>
-            </w:tabs>
-            <w:rPr>
-              <w:rFonts w:asciiTheme="minorHAnsi" w:eastAsiaTheme="minorEastAsia" w:hAnsiTheme="minorHAnsi"/>
-              <w:noProof/>
-              <w:sz w:val="22"/>
-              <w:lang w:eastAsia="en-IE"/>
-            </w:rPr>
-          </w:pPr>
-          <w:hyperlink w:anchor="_Toc477849773" w:history="1">
-            <w:r>
-              <w:rPr>
-                <w:rStyle w:val="Hyperlink"/>
-                <w:rFonts w:cs="Times New Roman"/>
-                <w:noProof/>
-              </w:rPr>
-              <w:t>Appendix D</w:t>
-            </w:r>
-            <w:r>
-              <w:rPr>
-                <w:noProof/>
-                <w:webHidden/>
-              </w:rPr>
-              <w:tab/>
-            </w:r>
-            <w:r>
-              <w:rPr>
-                <w:noProof/>
-                <w:webHidden/>
-              </w:rPr>
-              <w:fldChar w:fldCharType="begin"/>
-            </w:r>
-            <w:r>
-              <w:rPr>
-                <w:noProof/>
-                <w:webHidden/>
-              </w:rPr>
-              <w:instrText xml:space="preserve"> PAGEREF _Toc477849773 \h </w:instrText>
-            </w:r>
-            <w:r>
-              <w:rPr>
-                <w:noProof/>
-                <w:webHidden/>
-              </w:rPr>
-            </w:r>
-            <w:r>
-              <w:rPr>
-                <w:noProof/>
-                <w:webHidden/>
-              </w:rPr>
-              <w:fldChar w:fldCharType="separate"/>
-            </w:r>
-            <w:r>
-              <w:rPr>
-                <w:noProof/>
-                <w:webHidden/>
-              </w:rPr>
-              <w:t>16</w:t>
-            </w:r>
-            <w:r>
-              <w:rPr>
-                <w:noProof/>
-                <w:webHidden/>
-              </w:rPr>
-              <w:fldChar w:fldCharType="end"/>
-            </w:r>
-          </w:hyperlink>
-        </w:p>
-        <w:p>
-          <w:pPr>
-            <w:pStyle w:val="TOC3"/>
-            <w:tabs>
-              <w:tab w:val="right" w:leader="dot" w:pos="9016"/>
-            </w:tabs>
-            <w:rPr>
-              <w:rFonts w:asciiTheme="minorHAnsi" w:eastAsiaTheme="minorEastAsia" w:hAnsiTheme="minorHAnsi"/>
-              <w:noProof/>
-              <w:sz w:val="22"/>
-              <w:lang w:eastAsia="en-IE"/>
-            </w:rPr>
-          </w:pPr>
-          <w:hyperlink w:anchor="_Toc477849774" w:history="1">
-            <w:r>
-              <w:rPr>
-                <w:rStyle w:val="Hyperlink"/>
-                <w:rFonts w:cs="Times New Roman"/>
-                <w:noProof/>
-              </w:rPr>
-              <w:t>Promotors’ CVs</w:t>
-            </w:r>
-            <w:r>
-              <w:rPr>
-                <w:noProof/>
-                <w:webHidden/>
-              </w:rPr>
-              <w:tab/>
-            </w:r>
-            <w:r>
-              <w:rPr>
-                <w:noProof/>
-                <w:webHidden/>
-              </w:rPr>
-              <w:fldChar w:fldCharType="begin"/>
-            </w:r>
-            <w:r>
-              <w:rPr>
-                <w:noProof/>
-                <w:webHidden/>
-              </w:rPr>
-              <w:instrText xml:space="preserve"> PAGEREF _Toc477849774 \h </w:instrText>
-            </w:r>
-            <w:r>
-              <w:rPr>
-                <w:noProof/>
-                <w:webHidden/>
-              </w:rPr>
-            </w:r>
-            <w:r>
-              <w:rPr>
-                <w:noProof/>
-                <w:webHidden/>
-              </w:rPr>
-              <w:fldChar w:fldCharType="separate"/>
-            </w:r>
-            <w:r>
-              <w:rPr>
-                <w:noProof/>
-                <w:webHidden/>
-              </w:rPr>
-              <w:t>16</w:t>
-            </w:r>
-            <w:r>
-              <w:rPr>
-                <w:noProof/>
-                <w:webHidden/>
-              </w:rPr>
-              <w:fldChar w:fldCharType="end"/>
-            </w:r>
-          </w:hyperlink>
-        </w:p>
-        <w:p>
-          <w:pPr>
-            <w:pStyle w:val="TOC2"/>
-            <w:tabs>
-              <w:tab w:val="right" w:leader="dot" w:pos="9016"/>
-            </w:tabs>
-            <w:rPr>
-              <w:rFonts w:asciiTheme="minorHAnsi" w:eastAsiaTheme="minorEastAsia" w:hAnsiTheme="minorHAnsi"/>
-              <w:noProof/>
-              <w:sz w:val="22"/>
-              <w:lang w:eastAsia="en-IE"/>
-            </w:rPr>
-          </w:pPr>
-          <w:hyperlink w:anchor="_Toc477849775" w:history="1">
-            <w:r>
-              <w:rPr>
-                <w:rStyle w:val="Hyperlink"/>
-                <w:rFonts w:cs="Times New Roman"/>
-                <w:noProof/>
-              </w:rPr>
-              <w:t>Appendix E</w:t>
-            </w:r>
-            <w:r>
-              <w:rPr>
-                <w:noProof/>
-                <w:webHidden/>
-              </w:rPr>
-              <w:tab/>
-            </w:r>
-            <w:r>
-              <w:rPr>
-                <w:noProof/>
-                <w:webHidden/>
-              </w:rPr>
-              <w:fldChar w:fldCharType="begin"/>
-            </w:r>
-            <w:r>
-              <w:rPr>
-                <w:noProof/>
-                <w:webHidden/>
-              </w:rPr>
-              <w:instrText xml:space="preserve"> PAGEREF _Toc477849775 \h </w:instrText>
-            </w:r>
-            <w:r>
-              <w:rPr>
-                <w:noProof/>
-                <w:webHidden/>
-              </w:rPr>
-            </w:r>
-            <w:r>
-              <w:rPr>
-                <w:noProof/>
-                <w:webHidden/>
-              </w:rPr>
-              <w:fldChar w:fldCharType="separate"/>
-            </w:r>
-            <w:r>
-              <w:rPr>
-                <w:noProof/>
-                <w:webHidden/>
-              </w:rPr>
-              <w:t>16</w:t>
-            </w:r>
-            <w:r>
-              <w:rPr>
-                <w:noProof/>
-                <w:webHidden/>
-              </w:rPr>
-              <w:fldChar w:fldCharType="end"/>
-            </w:r>
-          </w:hyperlink>
-        </w:p>
-        <w:p>
-          <w:pPr>
-            <w:pStyle w:val="TOC3"/>
-            <w:tabs>
-              <w:tab w:val="right" w:leader="dot" w:pos="9016"/>
-            </w:tabs>
-            <w:rPr>
-              <w:rFonts w:asciiTheme="minorHAnsi" w:eastAsiaTheme="minorEastAsia" w:hAnsiTheme="minorHAnsi"/>
-              <w:noProof/>
-              <w:sz w:val="22"/>
-              <w:lang w:eastAsia="en-IE"/>
-            </w:rPr>
-          </w:pPr>
-          <w:hyperlink w:anchor="_Toc477849776" w:history="1">
-            <w:r>
-              <w:rPr>
-                <w:rStyle w:val="Hyperlink"/>
-                <w:rFonts w:cs="Times New Roman"/>
-                <w:noProof/>
-              </w:rPr>
-              <w:t>Equipment Schedule</w:t>
-            </w:r>
-            <w:r>
-              <w:rPr>
-                <w:noProof/>
-                <w:webHidden/>
-              </w:rPr>
-              <w:tab/>
-            </w:r>
-            <w:r>
-              <w:rPr>
-                <w:noProof/>
-                <w:webHidden/>
-              </w:rPr>
-              <w:fldChar w:fldCharType="begin"/>
-            </w:r>
-            <w:r>
-              <w:rPr>
-                <w:noProof/>
-                <w:webHidden/>
-              </w:rPr>
-              <w:instrText xml:space="preserve"> PAGEREF _Toc477849776 \h </w:instrText>
-            </w:r>
-            <w:r>
-              <w:rPr>
-                <w:noProof/>
-                <w:webHidden/>
-              </w:rPr>
-            </w:r>
-            <w:r>
-              <w:rPr>
-                <w:noProof/>
-                <w:webHidden/>
-              </w:rPr>
-              <w:fldChar w:fldCharType="separate"/>
-            </w:r>
-            <w:r>
-              <w:rPr>
-                <w:noProof/>
-                <w:webHidden/>
-              </w:rPr>
-              <w:t>16</w:t>
-            </w:r>
-            <w:r>
-              <w:rPr>
-                <w:noProof/>
-                <w:webHidden/>
-              </w:rPr>
-              <w:fldChar w:fldCharType="end"/>
-            </w:r>
-          </w:hyperlink>
-        </w:p>
-        <w:p>
-          <w:pPr>
-            <w:pStyle w:val="TOC2"/>
-            <w:tabs>
-              <w:tab w:val="right" w:leader="dot" w:pos="9016"/>
-            </w:tabs>
-            <w:rPr>
-              <w:rFonts w:asciiTheme="minorHAnsi" w:eastAsiaTheme="minorEastAsia" w:hAnsiTheme="minorHAnsi"/>
-              <w:noProof/>
-              <w:sz w:val="22"/>
-              <w:lang w:eastAsia="en-IE"/>
-            </w:rPr>
-          </w:pPr>
-          <w:hyperlink w:anchor="_Toc477849777" w:history="1">
-            <w:r>
-              <w:rPr>
-                <w:rStyle w:val="Hyperlink"/>
-                <w:rFonts w:cs="Times New Roman"/>
-                <w:noProof/>
-              </w:rPr>
-              <w:t>Appendix F</w:t>
-            </w:r>
-            <w:r>
-              <w:rPr>
-                <w:noProof/>
-                <w:webHidden/>
-              </w:rPr>
-              <w:tab/>
-            </w:r>
-            <w:r>
-              <w:rPr>
-                <w:noProof/>
-                <w:webHidden/>
-              </w:rPr>
-              <w:fldChar w:fldCharType="begin"/>
-            </w:r>
-            <w:r>
-              <w:rPr>
-                <w:noProof/>
-                <w:webHidden/>
-              </w:rPr>
-              <w:instrText xml:space="preserve"> PAGEREF _Toc477849777 \h </w:instrText>
-            </w:r>
-            <w:r>
-              <w:rPr>
-                <w:noProof/>
-                <w:webHidden/>
-              </w:rPr>
-            </w:r>
-            <w:r>
-              <w:rPr>
-                <w:noProof/>
-                <w:webHidden/>
-              </w:rPr>
-              <w:fldChar w:fldCharType="separate"/>
-            </w:r>
-            <w:r>
-              <w:rPr>
-                <w:noProof/>
-                <w:webHidden/>
-              </w:rPr>
-              <w:t>16</w:t>
-            </w:r>
-            <w:r>
-              <w:rPr>
-                <w:noProof/>
-                <w:webHidden/>
-              </w:rPr>
-              <w:fldChar w:fldCharType="end"/>
-            </w:r>
-          </w:hyperlink>
-        </w:p>
-        <w:p>
-          <w:pPr>
-            <w:pStyle w:val="TOC3"/>
-            <w:tabs>
-              <w:tab w:val="right" w:leader="dot" w:pos="9016"/>
-            </w:tabs>
-            <w:rPr>
-              <w:rFonts w:asciiTheme="minorHAnsi" w:eastAsiaTheme="minorEastAsia" w:hAnsiTheme="minorHAnsi"/>
-              <w:noProof/>
-              <w:sz w:val="22"/>
-              <w:lang w:eastAsia="en-IE"/>
-            </w:rPr>
-          </w:pPr>
-          <w:hyperlink w:anchor="_Toc477849778" w:history="1">
-            <w:r>
-              <w:rPr>
-                <w:rStyle w:val="Hyperlink"/>
-                <w:rFonts w:cs="Times New Roman"/>
-                <w:noProof/>
-              </w:rPr>
-              <w:t>Typical Production Drawings</w:t>
-            </w:r>
-            <w:r>
-              <w:rPr>
-                <w:noProof/>
-                <w:webHidden/>
-              </w:rPr>
-              <w:tab/>
-            </w:r>
-            <w:r>
-              <w:rPr>
-                <w:noProof/>
-                <w:webHidden/>
-              </w:rPr>
-              <w:fldChar w:fldCharType="begin"/>
-            </w:r>
-            <w:r>
-              <w:rPr>
-                <w:noProof/>
-                <w:webHidden/>
-              </w:rPr>
-              <w:instrText xml:space="preserve"> PAGEREF _Toc477849778 \h </w:instrText>
-            </w:r>
-            <w:r>
-              <w:rPr>
-                <w:noProof/>
-                <w:webHidden/>
-              </w:rPr>
-            </w:r>
-            <w:r>
-              <w:rPr>
-                <w:noProof/>
-                <w:webHidden/>
-              </w:rPr>
-              <w:fldChar w:fldCharType="separate"/>
-            </w:r>
-            <w:r>
-              <w:rPr>
-                <w:noProof/>
-                <w:webHidden/>
-              </w:rPr>
-              <w:t>16</w:t>
-            </w:r>
-            <w:r>
-              <w:rPr>
-                <w:noProof/>
-                <w:webHidden/>
-              </w:rPr>
-              <w:fldChar w:fldCharType="end"/>
-            </w:r>
-          </w:hyperlink>
-        </w:p>
-        <w:p>
-          <w:pPr>
-            <w:pStyle w:val="TOC2"/>
-            <w:tabs>
-              <w:tab w:val="right" w:leader="dot" w:pos="9016"/>
-            </w:tabs>
-            <w:rPr>
-              <w:rFonts w:asciiTheme="minorHAnsi" w:eastAsiaTheme="minorEastAsia" w:hAnsiTheme="minorHAnsi"/>
-              <w:noProof/>
-              <w:sz w:val="22"/>
-              <w:lang w:eastAsia="en-IE"/>
-            </w:rPr>
-          </w:pPr>
-          <w:hyperlink w:anchor="_Toc477849779" w:history="1">
-            <w:r>
-              <w:rPr>
-                <w:rStyle w:val="Hyperlink"/>
-                <w:rFonts w:cs="Times New Roman"/>
-                <w:noProof/>
-              </w:rPr>
-              <w:t>Appendix G</w:t>
-            </w:r>
-            <w:r>
-              <w:rPr>
-                <w:noProof/>
-                <w:webHidden/>
-              </w:rPr>
-              <w:tab/>
-            </w:r>
-            <w:r>
-              <w:rPr>
-                <w:noProof/>
-                <w:webHidden/>
-              </w:rPr>
-              <w:fldChar w:fldCharType="begin"/>
-            </w:r>
-            <w:r>
-              <w:rPr>
-                <w:noProof/>
-                <w:webHidden/>
-              </w:rPr>
-              <w:instrText xml:space="preserve"> PAGEREF _Toc477849779 \h </w:instrText>
-            </w:r>
-            <w:r>
-              <w:rPr>
-                <w:noProof/>
-                <w:webHidden/>
-              </w:rPr>
-            </w:r>
-            <w:r>
-              <w:rPr>
-                <w:noProof/>
-                <w:webHidden/>
-              </w:rPr>
-              <w:fldChar w:fldCharType="separate"/>
-            </w:r>
-            <w:r>
-              <w:rPr>
-                <w:noProof/>
-                <w:webHidden/>
-              </w:rPr>
-              <w:t>16</w:t>
-            </w:r>
-            <w:r>
-              <w:rPr>
-                <w:noProof/>
-                <w:webHidden/>
-              </w:rPr>
-              <w:fldChar w:fldCharType="end"/>
-            </w:r>
-          </w:hyperlink>
-        </w:p>
-        <w:p>
-          <w:pPr>
-            <w:pStyle w:val="TOC3"/>
-            <w:tabs>
-              <w:tab w:val="right" w:leader="dot" w:pos="9016"/>
-            </w:tabs>
-            <w:rPr>
-              <w:rFonts w:asciiTheme="minorHAnsi" w:eastAsiaTheme="minorEastAsia" w:hAnsiTheme="minorHAnsi"/>
-              <w:noProof/>
-              <w:sz w:val="22"/>
-              <w:lang w:eastAsia="en-IE"/>
-            </w:rPr>
-          </w:pPr>
-          <w:hyperlink w:anchor="_Toc477849780" w:history="1">
-            <w:r>
-              <w:rPr>
-                <w:rStyle w:val="Hyperlink"/>
-                <w:rFonts w:cs="Times New Roman"/>
-                <w:noProof/>
-              </w:rPr>
-              <w:t>References</w:t>
-            </w:r>
-            <w:r>
-              <w:rPr>
-                <w:noProof/>
-                <w:webHidden/>
-              </w:rPr>
-              <w:tab/>
-            </w:r>
-            <w:r>
-              <w:rPr>
-                <w:noProof/>
-                <w:webHidden/>
-              </w:rPr>
-              <w:fldChar w:fldCharType="begin"/>
-            </w:r>
-            <w:r>
-              <w:rPr>
-                <w:noProof/>
-                <w:webHidden/>
-              </w:rPr>
-              <w:instrText xml:space="preserve"> PAGEREF _Toc477849780 \h </w:instrText>
+              <w:instrText xml:space="preserve"> PAGEREF _Toc477865843 \h </w:instrText>
             </w:r>
             <w:r>
               <w:rPr>
@@ -4433,7 +4482,7 @@
           <w:rFonts w:ascii="Times New Roman" w:hAnsi="Times New Roman" w:cs="Times New Roman"/>
         </w:rPr>
       </w:pPr>
-      <w:bookmarkStart w:id="0" w:name="_Toc477849730"/>
+      <w:bookmarkStart w:id="1" w:name="_Toc477865793"/>
       <w:r>
         <w:rPr>
           <w:rFonts w:ascii="Times New Roman" w:hAnsi="Times New Roman" w:cs="Times New Roman"/>
@@ -4441,7 +4490,7 @@
         <w:lastRenderedPageBreak/>
         <w:t>Section 1</w:t>
       </w:r>
-      <w:bookmarkEnd w:id="0"/>
+      <w:bookmarkEnd w:id="1"/>
     </w:p>
     <w:p>
       <w:pPr>
@@ -4450,14 +4499,14 @@
           <w:rFonts w:ascii="Times New Roman" w:hAnsi="Times New Roman" w:cs="Times New Roman"/>
         </w:rPr>
       </w:pPr>
-      <w:bookmarkStart w:id="1" w:name="_Toc477849731"/>
+      <w:bookmarkStart w:id="2" w:name="_Toc477865794"/>
       <w:r>
         <w:rPr>
           <w:rFonts w:ascii="Times New Roman" w:hAnsi="Times New Roman" w:cs="Times New Roman"/>
         </w:rPr>
         <w:t>Executive Summary</w:t>
       </w:r>
-      <w:bookmarkEnd w:id="1"/>
+      <w:bookmarkEnd w:id="2"/>
     </w:p>
     <w:tbl>
       <w:tblPr>
@@ -5265,6 +5314,7 @@
         <w:rPr>
           <w:rFonts w:cs="Times New Roman"/>
         </w:rPr>
+        <w:lastRenderedPageBreak/>
         <w:t>To achieve a profitability of 5</w:t>
       </w:r>
       <w:r>
@@ -6226,14 +6276,14 @@
           <w:rFonts w:ascii="Times New Roman" w:hAnsi="Times New Roman" w:cs="Times New Roman"/>
         </w:rPr>
       </w:pPr>
-      <w:bookmarkStart w:id="2" w:name="_Toc477849732"/>
+      <w:bookmarkStart w:id="3" w:name="_Toc477865795"/>
       <w:r>
         <w:rPr>
           <w:rFonts w:ascii="Times New Roman" w:hAnsi="Times New Roman" w:cs="Times New Roman"/>
         </w:rPr>
         <w:t>Section 2</w:t>
       </w:r>
-      <w:bookmarkEnd w:id="2"/>
+      <w:bookmarkEnd w:id="3"/>
     </w:p>
     <w:p>
       <w:pPr>
@@ -6242,14 +6292,14 @@
           <w:rFonts w:ascii="Times New Roman" w:hAnsi="Times New Roman" w:cs="Times New Roman"/>
         </w:rPr>
       </w:pPr>
-      <w:bookmarkStart w:id="3" w:name="_Toc477849733"/>
+      <w:bookmarkStart w:id="4" w:name="_Toc477865796"/>
       <w:r>
         <w:rPr>
           <w:rFonts w:ascii="Times New Roman" w:hAnsi="Times New Roman" w:cs="Times New Roman"/>
         </w:rPr>
         <w:t>Introduction</w:t>
       </w:r>
-      <w:bookmarkEnd w:id="3"/>
+      <w:bookmarkEnd w:id="4"/>
     </w:p>
     <w:p>
       <w:pPr>
@@ -6258,14 +6308,14 @@
           <w:rFonts w:ascii="Times New Roman" w:hAnsi="Times New Roman" w:cs="Times New Roman"/>
         </w:rPr>
       </w:pPr>
-      <w:bookmarkStart w:id="4" w:name="_Toc477849734"/>
+      <w:bookmarkStart w:id="5" w:name="_Toc477865797"/>
       <w:r>
         <w:rPr>
           <w:rFonts w:ascii="Times New Roman" w:hAnsi="Times New Roman" w:cs="Times New Roman"/>
         </w:rPr>
         <w:t>Overview</w:t>
       </w:r>
-      <w:bookmarkEnd w:id="4"/>
+      <w:bookmarkEnd w:id="5"/>
     </w:p>
     <w:p>
       <w:r>
@@ -6449,12 +6499,19 @@
         <w:rPr>
           <w:lang w:val="en-GB"/>
         </w:rPr>
-        <w:t>without prior knowledge</w:t>
+        <w:t xml:space="preserve">without prior </w:t>
       </w:r>
       <w:r>
         <w:rPr>
           <w:lang w:val="en-GB"/>
         </w:rPr>
+        <w:lastRenderedPageBreak/>
+        <w:t>knowledge</w:t>
+      </w:r>
+      <w:r>
+        <w:rPr>
+          <w:lang w:val="en-GB"/>
+        </w:rPr>
         <w:t>,</w:t>
       </w:r>
       <w:r>
@@ -6673,14 +6730,14 @@
           <w:rFonts w:ascii="Times New Roman" w:hAnsi="Times New Roman" w:cs="Times New Roman"/>
         </w:rPr>
       </w:pPr>
-      <w:bookmarkStart w:id="5" w:name="_Toc477849735"/>
+      <w:bookmarkStart w:id="6" w:name="_Toc477865798"/>
       <w:r>
         <w:rPr>
           <w:rFonts w:ascii="Times New Roman" w:hAnsi="Times New Roman" w:cs="Times New Roman"/>
         </w:rPr>
         <w:t>Section 3</w:t>
       </w:r>
-      <w:bookmarkEnd w:id="5"/>
+      <w:bookmarkEnd w:id="6"/>
     </w:p>
     <w:p>
       <w:pPr>
@@ -6689,14 +6746,14 @@
           <w:rFonts w:ascii="Times New Roman" w:hAnsi="Times New Roman" w:cs="Times New Roman"/>
         </w:rPr>
       </w:pPr>
-      <w:bookmarkStart w:id="6" w:name="_Toc477849736"/>
+      <w:bookmarkStart w:id="7" w:name="_Toc477865799"/>
       <w:r>
         <w:rPr>
           <w:rFonts w:ascii="Times New Roman" w:hAnsi="Times New Roman" w:cs="Times New Roman"/>
         </w:rPr>
         <w:t>Market</w:t>
       </w:r>
-      <w:bookmarkEnd w:id="6"/>
+      <w:bookmarkEnd w:id="7"/>
     </w:p>
     <w:p>
       <w:pPr>
@@ -6706,14 +6763,14 @@
           <w:rFonts w:ascii="Times New Roman" w:hAnsi="Times New Roman" w:cs="Times New Roman"/>
         </w:rPr>
       </w:pPr>
-      <w:bookmarkStart w:id="7" w:name="_Toc477849737"/>
+      <w:bookmarkStart w:id="8" w:name="_Toc477865800"/>
       <w:r>
         <w:rPr>
           <w:rFonts w:ascii="Times New Roman" w:hAnsi="Times New Roman" w:cs="Times New Roman"/>
         </w:rPr>
         <w:t>The Market</w:t>
       </w:r>
-      <w:bookmarkEnd w:id="7"/>
+      <w:bookmarkEnd w:id="8"/>
     </w:p>
     <w:p>
       <w:pPr>
@@ -6792,14 +6849,14 @@
           <w:rFonts w:ascii="Times New Roman" w:hAnsi="Times New Roman" w:cs="Times New Roman"/>
         </w:rPr>
       </w:pPr>
-      <w:bookmarkStart w:id="8" w:name="_Toc477849738"/>
+      <w:bookmarkStart w:id="9" w:name="_Toc477865801"/>
       <w:r>
         <w:rPr>
           <w:rFonts w:ascii="Times New Roman" w:hAnsi="Times New Roman" w:cs="Times New Roman"/>
         </w:rPr>
         <w:t>Overview</w:t>
       </w:r>
-      <w:bookmarkEnd w:id="8"/>
+      <w:bookmarkEnd w:id="9"/>
     </w:p>
     <w:p>
       <w:pPr>
@@ -7760,6 +7817,7 @@
                 <w:rFonts w:cs="Times New Roman"/>
                 <w:b/>
               </w:rPr>
+              <w:lastRenderedPageBreak/>
               <w:t>Sub Total</w:t>
             </w:r>
           </w:p>
@@ -8008,14 +8066,14 @@
           <w:rFonts w:ascii="Times New Roman" w:hAnsi="Times New Roman" w:cs="Times New Roman"/>
         </w:rPr>
       </w:pPr>
-      <w:bookmarkStart w:id="9" w:name="_Toc477849739"/>
+      <w:bookmarkStart w:id="10" w:name="_Toc477865802"/>
       <w:r>
         <w:rPr>
           <w:rFonts w:ascii="Times New Roman" w:hAnsi="Times New Roman" w:cs="Times New Roman"/>
         </w:rPr>
         <w:t>Trend</w:t>
       </w:r>
-      <w:bookmarkEnd w:id="9"/>
+      <w:bookmarkEnd w:id="10"/>
     </w:p>
     <w:p>
       <w:pPr>
@@ -8075,14 +8133,14 @@
           <w:rFonts w:ascii="Times New Roman" w:hAnsi="Times New Roman" w:cs="Times New Roman"/>
         </w:rPr>
       </w:pPr>
-      <w:bookmarkStart w:id="10" w:name="_Toc477849740"/>
+      <w:bookmarkStart w:id="11" w:name="_Toc477865803"/>
       <w:r>
         <w:rPr>
           <w:rFonts w:ascii="Times New Roman" w:hAnsi="Times New Roman" w:cs="Times New Roman"/>
         </w:rPr>
         <w:t>Size &amp; potential</w:t>
       </w:r>
-      <w:bookmarkEnd w:id="10"/>
+      <w:bookmarkEnd w:id="11"/>
     </w:p>
     <w:p>
       <w:r>
@@ -8097,14 +8155,14 @@
           <w:rFonts w:ascii="Times New Roman" w:hAnsi="Times New Roman" w:cs="Times New Roman"/>
         </w:rPr>
       </w:pPr>
-      <w:bookmarkStart w:id="11" w:name="_Toc477849741"/>
+      <w:bookmarkStart w:id="12" w:name="_Toc477865804"/>
       <w:r>
         <w:rPr>
           <w:rFonts w:ascii="Times New Roman" w:hAnsi="Times New Roman" w:cs="Times New Roman"/>
         </w:rPr>
         <w:t>Competition</w:t>
       </w:r>
-      <w:bookmarkEnd w:id="11"/>
+      <w:bookmarkEnd w:id="12"/>
     </w:p>
     <w:p>
       <w:pPr>
@@ -8164,14 +8222,14 @@
           <w:rFonts w:ascii="Times New Roman" w:hAnsi="Times New Roman" w:cs="Times New Roman"/>
         </w:rPr>
       </w:pPr>
-      <w:bookmarkStart w:id="12" w:name="_Toc477849742"/>
+      <w:bookmarkStart w:id="13" w:name="_Toc477865805"/>
       <w:r>
         <w:rPr>
           <w:rFonts w:ascii="Times New Roman" w:hAnsi="Times New Roman" w:cs="Times New Roman"/>
         </w:rPr>
         <w:t>Customers</w:t>
       </w:r>
-      <w:bookmarkEnd w:id="12"/>
+      <w:bookmarkEnd w:id="13"/>
     </w:p>
     <w:p>
       <w:pPr>
@@ -8252,14 +8310,14 @@
           <w:rFonts w:ascii="Times New Roman" w:hAnsi="Times New Roman" w:cs="Times New Roman"/>
         </w:rPr>
       </w:pPr>
-      <w:bookmarkStart w:id="13" w:name="_Toc477849743"/>
+      <w:bookmarkStart w:id="14" w:name="_Toc477865806"/>
       <w:r>
         <w:rPr>
           <w:rFonts w:ascii="Times New Roman" w:hAnsi="Times New Roman" w:cs="Times New Roman"/>
         </w:rPr>
         <w:t>SWOT Analysis</w:t>
       </w:r>
-      <w:bookmarkEnd w:id="13"/>
+      <w:bookmarkEnd w:id="14"/>
     </w:p>
     <w:p>
       <w:pPr>
@@ -8522,14 +8580,14 @@
           <w:rFonts w:ascii="Times New Roman" w:hAnsi="Times New Roman" w:cs="Times New Roman"/>
         </w:rPr>
       </w:pPr>
-      <w:bookmarkStart w:id="14" w:name="_Toc477849744"/>
+      <w:bookmarkStart w:id="15" w:name="_Toc477865807"/>
       <w:r>
         <w:rPr>
           <w:rFonts w:ascii="Times New Roman" w:hAnsi="Times New Roman" w:cs="Times New Roman"/>
         </w:rPr>
         <w:t>Section 4</w:t>
       </w:r>
-      <w:bookmarkEnd w:id="14"/>
+      <w:bookmarkEnd w:id="15"/>
     </w:p>
     <w:p>
       <w:pPr>
@@ -8538,14 +8596,14 @@
           <w:rFonts w:ascii="Times New Roman" w:hAnsi="Times New Roman" w:cs="Times New Roman"/>
         </w:rPr>
       </w:pPr>
-      <w:bookmarkStart w:id="15" w:name="_Toc477849745"/>
+      <w:bookmarkStart w:id="16" w:name="_Toc477865808"/>
       <w:r>
         <w:rPr>
           <w:rFonts w:ascii="Times New Roman" w:hAnsi="Times New Roman" w:cs="Times New Roman"/>
         </w:rPr>
         <w:t>Market Strategy</w:t>
       </w:r>
-      <w:bookmarkEnd w:id="15"/>
+      <w:bookmarkEnd w:id="16"/>
     </w:p>
     <w:p>
       <w:r>
@@ -8560,14 +8618,15 @@
           <w:rFonts w:ascii="Times New Roman" w:hAnsi="Times New Roman" w:cs="Times New Roman"/>
         </w:rPr>
       </w:pPr>
-      <w:bookmarkStart w:id="16" w:name="_Toc477849746"/>
+      <w:bookmarkStart w:id="17" w:name="_Toc477865809"/>
       <w:r>
         <w:rPr>
           <w:rFonts w:ascii="Times New Roman" w:hAnsi="Times New Roman" w:cs="Times New Roman"/>
         </w:rPr>
+        <w:lastRenderedPageBreak/>
         <w:t>Objectives</w:t>
       </w:r>
-      <w:bookmarkEnd w:id="16"/>
+      <w:bookmarkEnd w:id="17"/>
     </w:p>
     <w:p>
       <w:pPr>
@@ -8641,14 +8700,14 @@
           <w:rFonts w:ascii="Times New Roman" w:hAnsi="Times New Roman" w:cs="Times New Roman"/>
         </w:rPr>
       </w:pPr>
-      <w:bookmarkStart w:id="17" w:name="_Toc477849747"/>
+      <w:bookmarkStart w:id="18" w:name="_Toc477865810"/>
       <w:r>
         <w:rPr>
           <w:rFonts w:ascii="Times New Roman" w:hAnsi="Times New Roman" w:cs="Times New Roman"/>
         </w:rPr>
         <w:t>Product</w:t>
       </w:r>
-      <w:bookmarkEnd w:id="17"/>
+      <w:bookmarkEnd w:id="18"/>
     </w:p>
     <w:p>
       <w:r>
@@ -8732,14 +8791,14 @@
           <w:rFonts w:ascii="Times New Roman" w:hAnsi="Times New Roman" w:cs="Times New Roman"/>
         </w:rPr>
       </w:pPr>
-      <w:bookmarkStart w:id="18" w:name="_Toc477849748"/>
+      <w:bookmarkStart w:id="19" w:name="_Toc477865811"/>
       <w:r>
         <w:rPr>
           <w:rFonts w:ascii="Times New Roman" w:hAnsi="Times New Roman" w:cs="Times New Roman"/>
         </w:rPr>
         <w:t>Price</w:t>
       </w:r>
-      <w:bookmarkEnd w:id="18"/>
+      <w:bookmarkEnd w:id="19"/>
     </w:p>
     <w:p>
       <w:r>
@@ -8766,14 +8825,14 @@
           <w:rFonts w:ascii="Times New Roman" w:hAnsi="Times New Roman" w:cs="Times New Roman"/>
         </w:rPr>
       </w:pPr>
-      <w:bookmarkStart w:id="19" w:name="_Toc477849749"/>
+      <w:bookmarkStart w:id="20" w:name="_Toc477865812"/>
       <w:r>
         <w:rPr>
           <w:rFonts w:ascii="Times New Roman" w:hAnsi="Times New Roman" w:cs="Times New Roman"/>
         </w:rPr>
         <w:t>Place</w:t>
       </w:r>
-      <w:bookmarkEnd w:id="19"/>
+      <w:bookmarkEnd w:id="20"/>
     </w:p>
     <w:p>
       <w:r>
@@ -8794,14 +8853,14 @@
           <w:rFonts w:ascii="Times New Roman" w:hAnsi="Times New Roman" w:cs="Times New Roman"/>
         </w:rPr>
       </w:pPr>
-      <w:bookmarkStart w:id="20" w:name="_Toc477849750"/>
+      <w:bookmarkStart w:id="21" w:name="_Toc477865813"/>
       <w:r>
         <w:rPr>
           <w:rFonts w:ascii="Times New Roman" w:hAnsi="Times New Roman" w:cs="Times New Roman"/>
         </w:rPr>
         <w:t>Promotion</w:t>
       </w:r>
-      <w:bookmarkEnd w:id="20"/>
+      <w:bookmarkEnd w:id="21"/>
     </w:p>
     <w:p>
       <w:r>
@@ -8827,14 +8886,14 @@
           <w:rFonts w:ascii="Times New Roman" w:hAnsi="Times New Roman" w:cs="Times New Roman"/>
         </w:rPr>
       </w:pPr>
-      <w:bookmarkStart w:id="21" w:name="_Toc477849751"/>
+      <w:bookmarkStart w:id="22" w:name="_Toc477865814"/>
       <w:r>
         <w:rPr>
           <w:rFonts w:ascii="Times New Roman" w:hAnsi="Times New Roman" w:cs="Times New Roman"/>
         </w:rPr>
         <w:t>Section 5</w:t>
       </w:r>
-      <w:bookmarkEnd w:id="21"/>
+      <w:bookmarkEnd w:id="22"/>
     </w:p>
     <w:p>
       <w:pPr>
@@ -8843,14 +8902,14 @@
           <w:rFonts w:ascii="Times New Roman" w:hAnsi="Times New Roman" w:cs="Times New Roman"/>
         </w:rPr>
       </w:pPr>
-      <w:bookmarkStart w:id="22" w:name="_Toc477849752"/>
+      <w:bookmarkStart w:id="23" w:name="_Toc477865815"/>
       <w:r>
         <w:rPr>
           <w:rFonts w:ascii="Times New Roman" w:hAnsi="Times New Roman" w:cs="Times New Roman"/>
         </w:rPr>
         <w:t>Organisation / Management</w:t>
       </w:r>
-      <w:bookmarkEnd w:id="22"/>
+      <w:bookmarkEnd w:id="23"/>
     </w:p>
     <w:p>
       <w:pPr>
@@ -8859,14 +8918,14 @@
           <w:rFonts w:ascii="Times New Roman" w:hAnsi="Times New Roman" w:cs="Times New Roman"/>
         </w:rPr>
       </w:pPr>
-      <w:bookmarkStart w:id="23" w:name="_Toc477849753"/>
+      <w:bookmarkStart w:id="24" w:name="_Toc477865816"/>
       <w:r>
         <w:rPr>
           <w:rFonts w:ascii="Times New Roman" w:hAnsi="Times New Roman" w:cs="Times New Roman"/>
         </w:rPr>
         <w:t>The Organisation</w:t>
       </w:r>
-      <w:bookmarkEnd w:id="23"/>
+      <w:bookmarkEnd w:id="24"/>
     </w:p>
     <w:p>
       <w:pPr>
@@ -8918,14 +8977,14 @@
           <w:rFonts w:ascii="Times New Roman" w:hAnsi="Times New Roman" w:cs="Times New Roman"/>
         </w:rPr>
       </w:pPr>
-      <w:bookmarkStart w:id="24" w:name="_Toc477849754"/>
+      <w:bookmarkStart w:id="25" w:name="_Toc477865817"/>
       <w:r>
         <w:rPr>
           <w:rFonts w:ascii="Times New Roman" w:hAnsi="Times New Roman" w:cs="Times New Roman"/>
         </w:rPr>
         <w:t>Management Overview</w:t>
       </w:r>
-      <w:bookmarkEnd w:id="24"/>
+      <w:bookmarkEnd w:id="25"/>
     </w:p>
     <w:p>
       <w:pPr>
@@ -9303,7 +9362,6 @@
         </w:rPr>
         <w:tab/>
       </w:r>
-      <w:bookmarkStart w:id="25" w:name="_GoBack"/>
       <w:r>
         <w:rPr>
           <w:rFonts w:cs="Times New Roman"/>
@@ -9320,7 +9378,6 @@
         </w:rPr>
         <w:t xml:space="preserve"> Analyst</w:t>
       </w:r>
-      <w:bookmarkEnd w:id="25"/>
     </w:p>
     <w:p>
       <w:pPr>
@@ -9683,6 +9740,7 @@
           <w:szCs w:val="24"/>
           <w:u w:val="single"/>
         </w:rPr>
+        <w:lastRenderedPageBreak/>
         <w:t>F. McMorrow – Vice-President</w:t>
       </w:r>
     </w:p>
@@ -10080,16 +10138,89 @@
     </w:p>
     <w:p>
       <w:pPr>
+        <w:rPr>
+          <w:rFonts w:cs="Times New Roman"/>
+          <w:szCs w:val="24"/>
+        </w:rPr>
+      </w:pPr>
+      <w:r>
+        <w:rPr>
+          <w:rFonts w:cs="Times New Roman"/>
+          <w:noProof/>
+          <w:szCs w:val="24"/>
+          <w:lang w:eastAsia="en-IE"/>
+        </w:rPr>
+        <w:drawing>
+          <wp:inline distT="0" distB="0" distL="0" distR="0" wp14:anchorId="6BE40A26" wp14:editId="266644E0">
+            <wp:extent cx="5438775" cy="1924050"/>
+            <wp:effectExtent l="0" t="0" r="9525" b="0"/>
+            <wp:docPr id="2" name="Picture 2" descr="C:\Users\x15015556\Downloads\Untitled Diagram.jpg"/>
+            <wp:cNvGraphicFramePr>
+              <a:graphicFrameLocks xmlns:a="http://schemas.openxmlformats.org/drawingml/2006/main" noChangeAspect="1"/>
+            </wp:cNvGraphicFramePr>
+            <a:graphic xmlns:a="http://schemas.openxmlformats.org/drawingml/2006/main">
+              <a:graphicData uri="http://schemas.openxmlformats.org/drawingml/2006/picture">
+                <pic:pic xmlns:pic="http://schemas.openxmlformats.org/drawingml/2006/picture">
+                  <pic:nvPicPr>
+                    <pic:cNvPr id="0" name="Picture 1" descr="C:\Users\x15015556\Downloads\Untitled Diagram.jpg"/>
+                    <pic:cNvPicPr>
+                      <a:picLocks noChangeAspect="1" noChangeArrowheads="1"/>
+                    </pic:cNvPicPr>
+                  </pic:nvPicPr>
+                  <pic:blipFill>
+                    <a:blip r:embed="rId10">
+                      <a:extLst>
+                        <a:ext uri="{28A0092B-C50C-407E-A947-70E740481C1C}">
+                          <a14:useLocalDpi xmlns:a14="http://schemas.microsoft.com/office/drawing/2010/main" val="0"/>
+                        </a:ext>
+                      </a:extLst>
+                    </a:blip>
+                    <a:srcRect/>
+                    <a:stretch>
+                      <a:fillRect/>
+                    </a:stretch>
+                  </pic:blipFill>
+                  <pic:spPr bwMode="auto">
+                    <a:xfrm>
+                      <a:off x="0" y="0"/>
+                      <a:ext cx="5438775" cy="1924050"/>
+                    </a:xfrm>
+                    <a:prstGeom prst="rect">
+                      <a:avLst/>
+                    </a:prstGeom>
+                    <a:noFill/>
+                    <a:ln>
+                      <a:noFill/>
+                    </a:ln>
+                  </pic:spPr>
+                </pic:pic>
+              </a:graphicData>
+            </a:graphic>
+          </wp:inline>
+        </w:drawing>
+      </w:r>
+    </w:p>
+    <w:p>
+      <w:pPr>
+        <w:rPr>
+          <w:rFonts w:cs="Times New Roman"/>
+          <w:szCs w:val="24"/>
+        </w:rPr>
+      </w:pPr>
+    </w:p>
+    <w:p>
+      <w:pPr>
         <w:pStyle w:val="Heading3"/>
         <w:rPr>
           <w:rFonts w:ascii="Times New Roman" w:hAnsi="Times New Roman" w:cs="Times New Roman"/>
         </w:rPr>
       </w:pPr>
-      <w:bookmarkStart w:id="26" w:name="_Toc477849755"/>
+      <w:bookmarkStart w:id="26" w:name="_Toc477865818"/>
       <w:r>
         <w:rPr>
           <w:rFonts w:ascii="Times New Roman" w:hAnsi="Times New Roman" w:cs="Times New Roman"/>
         </w:rPr>
+        <w:lastRenderedPageBreak/>
         <w:t>Staff Requirements</w:t>
       </w:r>
       <w:bookmarkEnd w:id="26"/>
@@ -10575,7 +10706,7 @@
           <w:rFonts w:ascii="Times New Roman" w:hAnsi="Times New Roman" w:cs="Times New Roman"/>
         </w:rPr>
       </w:pPr>
-      <w:bookmarkStart w:id="27" w:name="_Toc477849756"/>
+      <w:bookmarkStart w:id="27" w:name="_Toc477865819"/>
       <w:r>
         <w:rPr>
           <w:rFonts w:ascii="Times New Roman" w:hAnsi="Times New Roman" w:cs="Times New Roman"/>
@@ -10591,7 +10722,7 @@
           <w:rFonts w:ascii="Times New Roman" w:hAnsi="Times New Roman" w:cs="Times New Roman"/>
         </w:rPr>
       </w:pPr>
-      <w:bookmarkStart w:id="28" w:name="_Toc477849757"/>
+      <w:bookmarkStart w:id="28" w:name="_Toc477865820"/>
       <w:r>
         <w:rPr>
           <w:rFonts w:ascii="Times New Roman" w:hAnsi="Times New Roman" w:cs="Times New Roman"/>
@@ -10607,7 +10738,7 @@
           <w:rFonts w:ascii="Times New Roman" w:hAnsi="Times New Roman" w:cs="Times New Roman"/>
         </w:rPr>
       </w:pPr>
-      <w:bookmarkStart w:id="29" w:name="_Toc477849758"/>
+      <w:bookmarkStart w:id="29" w:name="_Toc477865821"/>
       <w:r>
         <w:rPr>
           <w:rFonts w:ascii="Times New Roman" w:hAnsi="Times New Roman" w:cs="Times New Roman"/>
@@ -10638,7 +10769,7 @@
           <w:rFonts w:ascii="Times New Roman" w:hAnsi="Times New Roman" w:cs="Times New Roman"/>
         </w:rPr>
       </w:pPr>
-      <w:bookmarkStart w:id="30" w:name="_Toc477849759"/>
+      <w:bookmarkStart w:id="30" w:name="_Toc477865822"/>
       <w:r>
         <w:rPr>
           <w:rFonts w:ascii="Times New Roman" w:hAnsi="Times New Roman" w:cs="Times New Roman"/>
@@ -10671,11 +10802,12 @@
           <w:rFonts w:ascii="Times New Roman" w:hAnsi="Times New Roman" w:cs="Times New Roman"/>
         </w:rPr>
       </w:pPr>
-      <w:bookmarkStart w:id="31" w:name="_Toc477849760"/>
+      <w:bookmarkStart w:id="31" w:name="_Toc477865823"/>
       <w:r>
         <w:rPr>
           <w:rFonts w:ascii="Times New Roman" w:hAnsi="Times New Roman" w:cs="Times New Roman"/>
         </w:rPr>
+        <w:lastRenderedPageBreak/>
         <w:t>Operations Overview</w:t>
       </w:r>
       <w:bookmarkEnd w:id="31"/>
@@ -10760,7 +10892,7 @@
       <w:pPr>
         <w:pStyle w:val="Heading3"/>
       </w:pPr>
-      <w:bookmarkStart w:id="32" w:name="_Toc477849761"/>
+      <w:bookmarkStart w:id="32" w:name="_Toc477865824"/>
       <w:r>
         <w:t>Quality Control</w:t>
       </w:r>
@@ -10790,7 +10922,7 @@
           <w:rFonts w:ascii="Times New Roman" w:hAnsi="Times New Roman" w:cs="Times New Roman"/>
         </w:rPr>
       </w:pPr>
-      <w:bookmarkStart w:id="33" w:name="_Toc477849762"/>
+      <w:bookmarkStart w:id="33" w:name="_Toc477865825"/>
       <w:r>
         <w:rPr>
           <w:rFonts w:ascii="Times New Roman" w:hAnsi="Times New Roman" w:cs="Times New Roman"/>
@@ -10806,7 +10938,7 @@
           <w:rFonts w:ascii="Times New Roman" w:hAnsi="Times New Roman" w:cs="Times New Roman"/>
         </w:rPr>
       </w:pPr>
-      <w:bookmarkStart w:id="34" w:name="_Toc477849763"/>
+      <w:bookmarkStart w:id="34" w:name="_Toc477865826"/>
       <w:r>
         <w:rPr>
           <w:rFonts w:ascii="Times New Roman" w:hAnsi="Times New Roman" w:cs="Times New Roman"/>
@@ -10822,7 +10954,7 @@
           <w:rFonts w:ascii="Times New Roman" w:hAnsi="Times New Roman" w:cs="Times New Roman"/>
         </w:rPr>
       </w:pPr>
-      <w:bookmarkStart w:id="35" w:name="_Toc477849764"/>
+      <w:bookmarkStart w:id="35" w:name="_Toc477865827"/>
       <w:r>
         <w:rPr>
           <w:rFonts w:ascii="Times New Roman" w:hAnsi="Times New Roman" w:cs="Times New Roman"/>
@@ -10859,6 +10991,7 @@
     <w:p/>
     <w:p>
       <w:r>
+        <w:lastRenderedPageBreak/>
         <w:t>Year 1:</w:t>
       </w:r>
       <w:r>
@@ -11056,6 +11189,7 @@
         <w:pStyle w:val="Heading4"/>
       </w:pPr>
       <w:r>
+        <w:lastRenderedPageBreak/>
         <w:t>Use of Funds:</w:t>
       </w:r>
     </w:p>
@@ -11209,7 +11343,7 @@
           <w:rFonts w:ascii="Times New Roman" w:hAnsi="Times New Roman" w:cs="Times New Roman"/>
         </w:rPr>
       </w:pPr>
-      <w:bookmarkStart w:id="36" w:name="_Toc477849765"/>
+      <w:bookmarkStart w:id="36" w:name="_Toc477865828"/>
       <w:r>
         <w:rPr>
           <w:rFonts w:ascii="Times New Roman" w:hAnsi="Times New Roman" w:cs="Times New Roman"/>
@@ -11307,11 +11441,12 @@
           <w:rFonts w:ascii="Times New Roman" w:hAnsi="Times New Roman" w:cs="Times New Roman"/>
         </w:rPr>
       </w:pPr>
-      <w:bookmarkStart w:id="37" w:name="_Toc477849766"/>
+      <w:bookmarkStart w:id="37" w:name="_Toc477865829"/>
       <w:r>
         <w:rPr>
           <w:rFonts w:ascii="Times New Roman" w:hAnsi="Times New Roman" w:cs="Times New Roman"/>
         </w:rPr>
+        <w:lastRenderedPageBreak/>
         <w:t>Appendices</w:t>
       </w:r>
       <w:bookmarkEnd w:id="37"/>
@@ -11323,7 +11458,7 @@
           <w:rFonts w:ascii="Times New Roman" w:hAnsi="Times New Roman" w:cs="Times New Roman"/>
         </w:rPr>
       </w:pPr>
-      <w:bookmarkStart w:id="38" w:name="_Toc477849767"/>
+      <w:bookmarkStart w:id="38" w:name="_Toc477865830"/>
       <w:r>
         <w:rPr>
           <w:rFonts w:ascii="Times New Roman" w:hAnsi="Times New Roman" w:cs="Times New Roman"/>
@@ -11339,7 +11474,7 @@
           <w:rFonts w:ascii="Times New Roman" w:hAnsi="Times New Roman" w:cs="Times New Roman"/>
         </w:rPr>
       </w:pPr>
-      <w:bookmarkStart w:id="39" w:name="_Toc477849768"/>
+      <w:bookmarkStart w:id="39" w:name="_Toc477865831"/>
       <w:r>
         <w:rPr>
           <w:rFonts w:ascii="Times New Roman" w:hAnsi="Times New Roman" w:cs="Times New Roman"/>
@@ -11394,7 +11529,7 @@
           <w:rFonts w:ascii="Times New Roman" w:hAnsi="Times New Roman" w:cs="Times New Roman"/>
         </w:rPr>
       </w:pPr>
-      <w:bookmarkStart w:id="40" w:name="_Toc477849769"/>
+      <w:bookmarkStart w:id="40" w:name="_Toc477865832"/>
       <w:r>
         <w:rPr>
           <w:rFonts w:ascii="Times New Roman" w:hAnsi="Times New Roman" w:cs="Times New Roman"/>
@@ -11410,7 +11545,7 @@
           <w:rFonts w:ascii="Times New Roman" w:hAnsi="Times New Roman" w:cs="Times New Roman"/>
         </w:rPr>
       </w:pPr>
-      <w:bookmarkStart w:id="41" w:name="_Toc477849770"/>
+      <w:bookmarkStart w:id="41" w:name="_Toc477865833"/>
       <w:r>
         <w:rPr>
           <w:rFonts w:ascii="Times New Roman" w:hAnsi="Times New Roman" w:cs="Times New Roman"/>
@@ -11437,7 +11572,7 @@
           <w:rFonts w:ascii="Times New Roman" w:hAnsi="Times New Roman" w:cs="Times New Roman"/>
         </w:rPr>
       </w:pPr>
-      <w:bookmarkStart w:id="42" w:name="_Toc477849771"/>
+      <w:bookmarkStart w:id="42" w:name="_Toc477865834"/>
       <w:r>
         <w:rPr>
           <w:rFonts w:ascii="Times New Roman" w:hAnsi="Times New Roman" w:cs="Times New Roman"/>
@@ -11453,7 +11588,7 @@
           <w:rFonts w:ascii="Times New Roman" w:hAnsi="Times New Roman" w:cs="Times New Roman"/>
         </w:rPr>
       </w:pPr>
-      <w:bookmarkStart w:id="43" w:name="_Toc477849772"/>
+      <w:bookmarkStart w:id="43" w:name="_Toc477865835"/>
       <w:r>
         <w:rPr>
           <w:rFonts w:ascii="Times New Roman" w:hAnsi="Times New Roman" w:cs="Times New Roman"/>
@@ -11480,7 +11615,7 @@
           <w:rFonts w:ascii="Times New Roman" w:hAnsi="Times New Roman" w:cs="Times New Roman"/>
         </w:rPr>
       </w:pPr>
-      <w:bookmarkStart w:id="44" w:name="_Toc477849773"/>
+      <w:bookmarkStart w:id="44" w:name="_Toc477865836"/>
       <w:r>
         <w:rPr>
           <w:rFonts w:ascii="Times New Roman" w:hAnsi="Times New Roman" w:cs="Times New Roman"/>
@@ -11496,7 +11631,7 @@
           <w:rFonts w:ascii="Times New Roman" w:hAnsi="Times New Roman" w:cs="Times New Roman"/>
         </w:rPr>
       </w:pPr>
-      <w:bookmarkStart w:id="45" w:name="_Toc477849774"/>
+      <w:bookmarkStart w:id="45" w:name="_Toc477865837"/>
       <w:r>
         <w:rPr>
           <w:rFonts w:ascii="Times New Roman" w:hAnsi="Times New Roman" w:cs="Times New Roman"/>
@@ -11523,7 +11658,7 @@
           <w:rFonts w:ascii="Times New Roman" w:hAnsi="Times New Roman" w:cs="Times New Roman"/>
         </w:rPr>
       </w:pPr>
-      <w:bookmarkStart w:id="46" w:name="_Toc477849775"/>
+      <w:bookmarkStart w:id="46" w:name="_Toc477865838"/>
       <w:r>
         <w:rPr>
           <w:rFonts w:ascii="Times New Roman" w:hAnsi="Times New Roman" w:cs="Times New Roman"/>
@@ -11539,7 +11674,7 @@
           <w:rFonts w:ascii="Times New Roman" w:hAnsi="Times New Roman" w:cs="Times New Roman"/>
         </w:rPr>
       </w:pPr>
-      <w:bookmarkStart w:id="47" w:name="_Toc477849776"/>
+      <w:bookmarkStart w:id="47" w:name="_Toc477865839"/>
       <w:r>
         <w:rPr>
           <w:rFonts w:ascii="Times New Roman" w:hAnsi="Times New Roman" w:cs="Times New Roman"/>
@@ -11566,7 +11701,7 @@
           <w:rFonts w:ascii="Times New Roman" w:hAnsi="Times New Roman" w:cs="Times New Roman"/>
         </w:rPr>
       </w:pPr>
-      <w:bookmarkStart w:id="48" w:name="_Toc477849777"/>
+      <w:bookmarkStart w:id="48" w:name="_Toc477865840"/>
       <w:r>
         <w:rPr>
           <w:rFonts w:ascii="Times New Roman" w:hAnsi="Times New Roman" w:cs="Times New Roman"/>
@@ -11582,7 +11717,7 @@
           <w:rFonts w:ascii="Times New Roman" w:hAnsi="Times New Roman" w:cs="Times New Roman"/>
         </w:rPr>
       </w:pPr>
-      <w:bookmarkStart w:id="49" w:name="_Toc477849778"/>
+      <w:bookmarkStart w:id="49" w:name="_Toc477865841"/>
       <w:r>
         <w:rPr>
           <w:rFonts w:ascii="Times New Roman" w:hAnsi="Times New Roman" w:cs="Times New Roman"/>
@@ -11599,7 +11734,7 @@
           <w:rFonts w:ascii="Times New Roman" w:hAnsi="Times New Roman" w:cs="Times New Roman"/>
         </w:rPr>
       </w:pPr>
-      <w:bookmarkStart w:id="50" w:name="_Toc477849779"/>
+      <w:bookmarkStart w:id="50" w:name="_Toc477865842"/>
       <w:r>
         <w:rPr>
           <w:rFonts w:ascii="Times New Roman" w:hAnsi="Times New Roman" w:cs="Times New Roman"/>
@@ -11615,7 +11750,7 @@
           <w:rFonts w:ascii="Times New Roman" w:hAnsi="Times New Roman" w:cs="Times New Roman"/>
         </w:rPr>
       </w:pPr>
-      <w:bookmarkStart w:id="51" w:name="_Toc477849780"/>
+      <w:bookmarkStart w:id="51" w:name="_Toc477865843"/>
       <w:r>
         <w:rPr>
           <w:rFonts w:ascii="Times New Roman" w:hAnsi="Times New Roman" w:cs="Times New Roman"/>
@@ -11646,8 +11781,8 @@
       </w:pPr>
     </w:p>
     <w:sectPr>
-      <w:headerReference w:type="default" r:id="rId10"/>
-      <w:headerReference w:type="first" r:id="rId11"/>
+      <w:headerReference w:type="default" r:id="rId11"/>
+      <w:headerReference w:type="first" r:id="rId12"/>
       <w:pgSz w:w="11906" w:h="16838"/>
       <w:pgMar w:top="1440" w:right="1440" w:bottom="1440" w:left="1440" w:header="708" w:footer="708" w:gutter="0"/>
       <w:pgNumType w:start="0"/>
@@ -11794,6 +11929,7 @@
                             <w:dataBinding w:prefixMappings="xmlns:ns0='http://purl.org/dc/elements/1.1/' xmlns:ns1='http://schemas.openxmlformats.org/package/2006/metadata/core-properties' " w:xpath="/ns1:coreProperties[1]/ns0:title[1]" w:storeItemID="{6C3C8BC8-F283-45AE-878A-BAB7291924A1}"/>
                             <w:text/>
                           </w:sdtPr>
+                          <w:sdtEndPr/>
                           <w:sdtContent>
                             <w:p>
                               <w:pPr>
@@ -11968,6 +12104,7 @@
                             <w:dataBinding w:prefixMappings="xmlns:ns0='http://purl.org/dc/elements/1.1/' xmlns:ns1='http://schemas.openxmlformats.org/package/2006/metadata/core-properties' " w:xpath="/ns1:coreProperties[1]/ns0:title[1]" w:storeItemID="{6C3C8BC8-F283-45AE-878A-BAB7291924A1}"/>
                             <w:text/>
                           </w:sdtPr>
+                          <w:sdtEndPr/>
                           <w:sdtContent>
                             <w:p>
                               <w:pPr>
@@ -13632,7 +13769,7 @@
 </file>
 
 <file path=customXml/itemProps1.xml><?xml version="1.0" encoding="utf-8"?>
-<ds:datastoreItem xmlns:ds="http://schemas.openxmlformats.org/officeDocument/2006/customXml" ds:itemID="{45A1A81F-432E-483F-A29D-452C55F4A700}">
+<ds:datastoreItem xmlns:ds="http://schemas.openxmlformats.org/officeDocument/2006/customXml" ds:itemID="{8F3AD99F-ECFF-4CC6-8B6C-228ADD6307C3}">
   <ds:schemaRefs>
     <ds:schemaRef ds:uri="http://schemas.openxmlformats.org/officeDocument/2006/bibliography"/>
   </ds:schemaRefs>

</xml_diff>